<commit_message>
6 sem lfp l1 scheme start
</commit_message>
<xml_diff>
--- a/6/lfp/l1_otchet.docx
+++ b/6/lfp/l1_otchet.docx
@@ -295,8 +295,9 @@
           <w:rFonts w:cs="Times New Roman" w:ascii="Times New Roman" w:hAnsi="Times New Roman"/>
           <w:sz w:val="32"/>
           <w:szCs w:val="32"/>
-        </w:rPr>
-        <w:t>Волков М.А.</w:t>
+          <w:lang w:val="ru-RU"/>
+        </w:rPr>
+        <w:t>Дунаев В.Е.</w:t>
       </w:r>
     </w:p>
     <w:p>
@@ -555,16 +556,7 @@
           <w:szCs w:val="28"/>
           <w:lang w:val="ru-RU"/>
         </w:rPr>
-        <w:t xml:space="preserve">Моделирование бизнес-процессов </w:t>
-      </w:r>
-      <w:r>
-        <w:rPr>
-          <w:rFonts w:cs="Times New Roman" w:ascii="Times New Roman" w:hAnsi="Times New Roman"/>
-          <w:sz w:val="28"/>
-          <w:szCs w:val="28"/>
-          <w:lang w:val="ru-RU"/>
-        </w:rPr>
-        <w:t>рекламного агентства</w:t>
+        <w:t>Моделирование бизнес-процессов рекламного агентства</w:t>
       </w:r>
       <w:r>
         <w:rPr>
@@ -611,16 +603,7 @@
           <w:szCs w:val="28"/>
           <w:lang w:val="ru-RU"/>
         </w:rPr>
-        <w:t xml:space="preserve">Моделирование бизнес-процессов </w:t>
-      </w:r>
-      <w:r>
-        <w:rPr>
-          <w:rFonts w:cs="Times New Roman" w:ascii="Times New Roman" w:hAnsi="Times New Roman"/>
-          <w:sz w:val="28"/>
-          <w:szCs w:val="28"/>
-          <w:lang w:val="ru-RU"/>
-        </w:rPr>
-        <w:t>рекламного агентства</w:t>
+        <w:t>Моделирование бизнес-процессов рекламного агентства</w:t>
       </w:r>
     </w:p>
     <w:p>
@@ -836,952 +819,1882 @@
           <w:szCs w:val="28"/>
           <w:lang w:val="ru-RU"/>
         </w:rPr>
-        <w:t>Действия</w:t>
-      </w:r>
-      <w:r>
-        <w:rPr>
-          <w:rFonts w:cs="Times New Roman" w:ascii="Times New Roman" w:hAnsi="Times New Roman"/>
+        <w:t>Действия:</w:t>
+      </w:r>
+    </w:p>
+    <w:p>
+      <w:pPr>
+        <w:pStyle w:val="ListParagraph"/>
+        <w:numPr>
+          <w:ilvl w:val="0"/>
+          <w:numId w:val="3"/>
+        </w:numPr>
+        <w:spacing w:before="240" w:after="0"/>
+        <w:contextualSpacing/>
+        <w:rPr>
+          <w:rFonts w:ascii="Times New Roman" w:hAnsi="Times New Roman" w:cs="Times New Roman"/>
+          <w:sz w:val="28"/>
+          <w:szCs w:val="28"/>
+          <w:lang w:val="ru-RU"/>
+        </w:rPr>
+      </w:pPr>
+      <w:r>
+        <w:rPr>
+          <w:rFonts w:cs="Times New Roman" w:ascii="Times New Roman" w:hAnsi="Times New Roman"/>
+          <w:sz w:val="28"/>
+          <w:szCs w:val="28"/>
+          <w:lang w:val="ru-RU"/>
+        </w:rPr>
+        <w:t>Клиент оставляет заявку в агентстве</w:t>
+      </w:r>
+    </w:p>
+    <w:p>
+      <w:pPr>
+        <w:pStyle w:val="ListParagraph"/>
+        <w:numPr>
+          <w:ilvl w:val="0"/>
+          <w:numId w:val="3"/>
+        </w:numPr>
+        <w:spacing w:before="240" w:after="0"/>
+        <w:contextualSpacing/>
+        <w:rPr>
+          <w:rFonts w:ascii="Times New Roman" w:hAnsi="Times New Roman" w:cs="Times New Roman"/>
+          <w:sz w:val="28"/>
+          <w:szCs w:val="28"/>
+          <w:lang w:val="ru-RU"/>
+        </w:rPr>
+      </w:pPr>
+      <w:r>
+        <w:rPr>
+          <w:rFonts w:cs="Times New Roman" w:ascii="Times New Roman" w:hAnsi="Times New Roman"/>
+          <w:sz w:val="28"/>
+          <w:szCs w:val="28"/>
+          <w:lang w:val="ru-RU"/>
+        </w:rPr>
+        <w:t>Агентство берет на рассмотрение заявку</w:t>
+      </w:r>
+    </w:p>
+    <w:p>
+      <w:pPr>
+        <w:pStyle w:val="ListParagraph"/>
+        <w:numPr>
+          <w:ilvl w:val="0"/>
+          <w:numId w:val="3"/>
+        </w:numPr>
+        <w:spacing w:before="240" w:after="0"/>
+        <w:contextualSpacing/>
+        <w:rPr>
+          <w:rFonts w:ascii="Times New Roman" w:hAnsi="Times New Roman" w:cs="Times New Roman"/>
+          <w:sz w:val="28"/>
+          <w:szCs w:val="28"/>
+          <w:lang w:val="ru-RU"/>
+        </w:rPr>
+      </w:pPr>
+      <w:r>
+        <w:rPr>
+          <w:rFonts w:cs="Times New Roman" w:ascii="Times New Roman" w:hAnsi="Times New Roman"/>
+          <w:sz w:val="28"/>
+          <w:szCs w:val="28"/>
+          <w:lang w:val="ru-RU"/>
+        </w:rPr>
+        <w:t>Юрист проверяет заявку на соответствие законодательству и на плагиат</w:t>
+      </w:r>
+    </w:p>
+    <w:p>
+      <w:pPr>
+        <w:pStyle w:val="ListParagraph"/>
+        <w:numPr>
+          <w:ilvl w:val="0"/>
+          <w:numId w:val="3"/>
+        </w:numPr>
+        <w:spacing w:before="240" w:after="0"/>
+        <w:contextualSpacing/>
+        <w:rPr>
+          <w:rFonts w:ascii="Times New Roman" w:hAnsi="Times New Roman" w:cs="Times New Roman"/>
+          <w:sz w:val="28"/>
+          <w:szCs w:val="28"/>
+          <w:lang w:val="ru-RU"/>
+        </w:rPr>
+      </w:pPr>
+      <w:r>
+        <w:rPr>
+          <w:rFonts w:cs="Times New Roman" w:ascii="Times New Roman" w:hAnsi="Times New Roman"/>
+          <w:sz w:val="28"/>
+          <w:szCs w:val="28"/>
+          <w:lang w:val="ru-RU"/>
+        </w:rPr>
+        <w:t>Агентство одобряет заявку</w:t>
+      </w:r>
+    </w:p>
+    <w:p>
+      <w:pPr>
+        <w:pStyle w:val="ListParagraph"/>
+        <w:numPr>
+          <w:ilvl w:val="0"/>
+          <w:numId w:val="3"/>
+        </w:numPr>
+        <w:spacing w:before="240" w:after="0"/>
+        <w:contextualSpacing/>
+        <w:rPr>
+          <w:rFonts w:ascii="Times New Roman" w:hAnsi="Times New Roman" w:cs="Times New Roman"/>
+          <w:sz w:val="28"/>
+          <w:szCs w:val="28"/>
+          <w:lang w:val="ru-RU"/>
+        </w:rPr>
+      </w:pPr>
+      <w:r>
+        <w:rPr>
+          <w:rFonts w:cs="Times New Roman" w:ascii="Times New Roman" w:hAnsi="Times New Roman"/>
+          <w:sz w:val="28"/>
+          <w:szCs w:val="28"/>
+          <w:lang w:val="ru-RU"/>
+        </w:rPr>
+        <w:t>Агентство отклоняет заявку</w:t>
+      </w:r>
+    </w:p>
+    <w:p>
+      <w:pPr>
+        <w:pStyle w:val="ListParagraph"/>
+        <w:numPr>
+          <w:ilvl w:val="0"/>
+          <w:numId w:val="3"/>
+        </w:numPr>
+        <w:spacing w:before="240" w:after="0"/>
+        <w:contextualSpacing/>
+        <w:rPr>
+          <w:rFonts w:ascii="Times New Roman" w:hAnsi="Times New Roman" w:cs="Times New Roman"/>
+          <w:sz w:val="28"/>
+          <w:szCs w:val="28"/>
+          <w:lang w:val="ru-RU"/>
+        </w:rPr>
+      </w:pPr>
+      <w:r>
+        <w:rPr>
+          <w:rFonts w:cs="Times New Roman" w:ascii="Times New Roman" w:hAnsi="Times New Roman"/>
+          <w:sz w:val="28"/>
+          <w:szCs w:val="28"/>
+          <w:lang w:val="ru-RU"/>
+        </w:rPr>
+        <w:t>Юрист составляет договор</w:t>
+      </w:r>
+    </w:p>
+    <w:p>
+      <w:pPr>
+        <w:pStyle w:val="ListParagraph"/>
+        <w:numPr>
+          <w:ilvl w:val="0"/>
+          <w:numId w:val="3"/>
+        </w:numPr>
+        <w:spacing w:before="240" w:after="0"/>
+        <w:contextualSpacing/>
+        <w:rPr>
+          <w:rFonts w:ascii="Times New Roman" w:hAnsi="Times New Roman" w:cs="Times New Roman"/>
+          <w:sz w:val="28"/>
+          <w:szCs w:val="28"/>
+          <w:lang w:val="ru-RU"/>
+        </w:rPr>
+      </w:pPr>
+      <w:r>
+        <w:rPr>
+          <w:rFonts w:cs="Times New Roman" w:ascii="Times New Roman" w:hAnsi="Times New Roman"/>
+          <w:sz w:val="28"/>
+          <w:szCs w:val="28"/>
+          <w:lang w:val="ru-RU"/>
+        </w:rPr>
+        <w:t>Агентство приглашает Клиента для заключения договора</w:t>
+      </w:r>
+    </w:p>
+    <w:p>
+      <w:pPr>
+        <w:pStyle w:val="ListParagraph"/>
+        <w:numPr>
+          <w:ilvl w:val="0"/>
+          <w:numId w:val="3"/>
+        </w:numPr>
+        <w:spacing w:before="240" w:after="0"/>
+        <w:contextualSpacing/>
+        <w:rPr>
+          <w:rFonts w:ascii="Times New Roman" w:hAnsi="Times New Roman" w:cs="Times New Roman"/>
+          <w:sz w:val="28"/>
+          <w:szCs w:val="28"/>
+          <w:lang w:val="ru-RU"/>
+        </w:rPr>
+      </w:pPr>
+      <w:r>
+        <w:rPr>
+          <w:rFonts w:cs="Times New Roman" w:ascii="Times New Roman" w:hAnsi="Times New Roman"/>
+          <w:sz w:val="28"/>
+          <w:szCs w:val="28"/>
+          <w:lang w:val="ru-RU"/>
+        </w:rPr>
+        <w:t>Клиент согласовывает сроки и стоимость заказа</w:t>
+      </w:r>
+    </w:p>
+    <w:p>
+      <w:pPr>
+        <w:pStyle w:val="ListParagraph"/>
+        <w:numPr>
+          <w:ilvl w:val="0"/>
+          <w:numId w:val="3"/>
+        </w:numPr>
+        <w:spacing w:before="240" w:after="0"/>
+        <w:contextualSpacing/>
+        <w:rPr>
+          <w:rFonts w:ascii="Times New Roman" w:hAnsi="Times New Roman" w:cs="Times New Roman"/>
+          <w:sz w:val="28"/>
+          <w:szCs w:val="28"/>
+          <w:lang w:val="ru-RU"/>
+        </w:rPr>
+      </w:pPr>
+      <w:r>
+        <w:rPr>
+          <w:rFonts w:cs="Times New Roman" w:ascii="Times New Roman" w:hAnsi="Times New Roman"/>
+          <w:sz w:val="28"/>
+          <w:szCs w:val="28"/>
+          <w:lang w:val="ru-RU"/>
+        </w:rPr>
+        <w:t>Клиент подписывает договор с Агентством</w:t>
+      </w:r>
+    </w:p>
+    <w:p>
+      <w:pPr>
+        <w:pStyle w:val="ListParagraph"/>
+        <w:numPr>
+          <w:ilvl w:val="0"/>
+          <w:numId w:val="3"/>
+        </w:numPr>
+        <w:spacing w:before="240" w:after="0"/>
+        <w:contextualSpacing/>
+        <w:rPr>
+          <w:rFonts w:ascii="Times New Roman" w:hAnsi="Times New Roman" w:cs="Times New Roman"/>
+          <w:sz w:val="28"/>
+          <w:szCs w:val="28"/>
+          <w:lang w:val="ru-RU"/>
+        </w:rPr>
+      </w:pPr>
+      <w:r>
+        <w:rPr>
+          <w:rFonts w:cs="Times New Roman" w:ascii="Times New Roman" w:hAnsi="Times New Roman"/>
+          <w:sz w:val="28"/>
+          <w:szCs w:val="28"/>
+          <w:lang w:val="ru-RU"/>
+        </w:rPr>
+        <w:t>Клиент оплачивает договор</w:t>
+      </w:r>
+    </w:p>
+    <w:p>
+      <w:pPr>
+        <w:pStyle w:val="ListParagraph"/>
+        <w:numPr>
+          <w:ilvl w:val="0"/>
+          <w:numId w:val="3"/>
+        </w:numPr>
+        <w:spacing w:before="240" w:after="0"/>
+        <w:contextualSpacing/>
+        <w:rPr>
+          <w:rFonts w:ascii="Times New Roman" w:hAnsi="Times New Roman" w:cs="Times New Roman"/>
+          <w:sz w:val="28"/>
+          <w:szCs w:val="28"/>
+          <w:lang w:val="ru-RU"/>
+        </w:rPr>
+      </w:pPr>
+      <w:r>
+        <w:rPr>
+          <w:rFonts w:cs="Times New Roman" w:ascii="Times New Roman" w:hAnsi="Times New Roman"/>
+          <w:sz w:val="28"/>
+          <w:szCs w:val="28"/>
+          <w:lang w:val="ru-RU"/>
+        </w:rPr>
+        <w:t>Клиент отказывается от договора с Агентством</w:t>
+      </w:r>
+    </w:p>
+    <w:p>
+      <w:pPr>
+        <w:pStyle w:val="ListParagraph"/>
+        <w:numPr>
+          <w:ilvl w:val="0"/>
+          <w:numId w:val="3"/>
+        </w:numPr>
+        <w:spacing w:before="240" w:after="0"/>
+        <w:contextualSpacing/>
+        <w:rPr>
+          <w:rFonts w:ascii="Times New Roman" w:hAnsi="Times New Roman" w:cs="Times New Roman"/>
+          <w:sz w:val="28"/>
+          <w:szCs w:val="28"/>
+          <w:lang w:val="ru-RU"/>
+        </w:rPr>
+      </w:pPr>
+      <w:r>
+        <w:rPr>
+          <w:rFonts w:cs="Times New Roman" w:ascii="Times New Roman" w:hAnsi="Times New Roman"/>
+          <w:sz w:val="28"/>
+          <w:szCs w:val="28"/>
+          <w:lang w:val="ru-RU"/>
+        </w:rPr>
+        <w:t>Агенствто обрабатывает заказ</w:t>
+      </w:r>
+    </w:p>
+    <w:p>
+      <w:pPr>
+        <w:pStyle w:val="ListParagraph"/>
+        <w:numPr>
+          <w:ilvl w:val="0"/>
+          <w:numId w:val="3"/>
+        </w:numPr>
+        <w:spacing w:before="240" w:after="0"/>
+        <w:contextualSpacing/>
+        <w:rPr>
+          <w:rFonts w:ascii="Times New Roman" w:hAnsi="Times New Roman" w:cs="Times New Roman"/>
+          <w:sz w:val="28"/>
+          <w:szCs w:val="28"/>
+          <w:lang w:val="ru-RU"/>
+        </w:rPr>
+      </w:pPr>
+      <w:r>
+        <w:rPr>
+          <w:rFonts w:cs="Times New Roman" w:ascii="Times New Roman" w:hAnsi="Times New Roman"/>
+          <w:sz w:val="28"/>
+          <w:szCs w:val="28"/>
+          <w:lang w:val="ru-RU"/>
+        </w:rPr>
+        <w:t>Промоутер пишет рекламный пост в социальных сетях</w:t>
+      </w:r>
+    </w:p>
+    <w:p>
+      <w:pPr>
+        <w:pStyle w:val="ListParagraph"/>
+        <w:numPr>
+          <w:ilvl w:val="0"/>
+          <w:numId w:val="3"/>
+        </w:numPr>
+        <w:spacing w:before="240" w:after="0"/>
+        <w:contextualSpacing/>
+        <w:rPr>
+          <w:rFonts w:ascii="Times New Roman" w:hAnsi="Times New Roman" w:cs="Times New Roman"/>
+          <w:sz w:val="28"/>
+          <w:szCs w:val="28"/>
+          <w:lang w:val="ru-RU"/>
+        </w:rPr>
+      </w:pPr>
+      <w:r>
+        <w:rPr>
+          <w:rFonts w:cs="Times New Roman" w:ascii="Times New Roman" w:hAnsi="Times New Roman"/>
+          <w:sz w:val="28"/>
+          <w:szCs w:val="28"/>
+          <w:lang w:val="ru-RU"/>
+        </w:rPr>
+        <w:t>Агентство переводит деньги на счет Промоутера в социальных сетях</w:t>
+      </w:r>
+    </w:p>
+    <w:p>
+      <w:pPr>
+        <w:pStyle w:val="ListParagraph"/>
+        <w:numPr>
+          <w:ilvl w:val="0"/>
+          <w:numId w:val="3"/>
+        </w:numPr>
+        <w:spacing w:before="240" w:after="0"/>
+        <w:contextualSpacing/>
+        <w:rPr>
+          <w:rFonts w:ascii="Times New Roman" w:hAnsi="Times New Roman" w:cs="Times New Roman"/>
+          <w:sz w:val="28"/>
+          <w:szCs w:val="28"/>
+          <w:lang w:val="ru-RU"/>
+        </w:rPr>
+      </w:pPr>
+      <w:r>
+        <w:rPr>
+          <w:rFonts w:cs="Times New Roman" w:ascii="Times New Roman" w:hAnsi="Times New Roman"/>
+          <w:sz w:val="28"/>
+          <w:szCs w:val="28"/>
+          <w:lang w:val="ru-RU"/>
+        </w:rPr>
+        <w:t>Промоутер настраивает рекламу поста в социальных сетях</w:t>
+      </w:r>
+    </w:p>
+    <w:p>
+      <w:pPr>
+        <w:pStyle w:val="ListParagraph"/>
+        <w:numPr>
+          <w:ilvl w:val="0"/>
+          <w:numId w:val="3"/>
+        </w:numPr>
+        <w:spacing w:before="240" w:after="0"/>
+        <w:contextualSpacing/>
+        <w:rPr>
+          <w:rFonts w:ascii="Times New Roman" w:hAnsi="Times New Roman" w:cs="Times New Roman"/>
+          <w:sz w:val="28"/>
+          <w:szCs w:val="28"/>
+          <w:lang w:val="ru-RU"/>
+        </w:rPr>
+      </w:pPr>
+      <w:r>
+        <w:rPr>
+          <w:rFonts w:cs="Times New Roman" w:ascii="Times New Roman" w:hAnsi="Times New Roman"/>
+          <w:sz w:val="28"/>
+          <w:szCs w:val="28"/>
+          <w:lang w:val="ru-RU"/>
+        </w:rPr>
+        <w:t>Промоутер анализирует эффективность рекламного поста</w:t>
+      </w:r>
+    </w:p>
+    <w:p>
+      <w:pPr>
+        <w:pStyle w:val="ListParagraph"/>
+        <w:numPr>
+          <w:ilvl w:val="0"/>
+          <w:numId w:val="3"/>
+        </w:numPr>
+        <w:spacing w:before="240" w:after="0"/>
+        <w:contextualSpacing/>
+        <w:rPr>
+          <w:rFonts w:ascii="Times New Roman" w:hAnsi="Times New Roman" w:cs="Times New Roman"/>
+          <w:sz w:val="28"/>
+          <w:szCs w:val="28"/>
+          <w:lang w:val="ru-RU"/>
+        </w:rPr>
+      </w:pPr>
+      <w:r>
+        <w:rPr>
+          <w:rFonts w:cs="Times New Roman" w:ascii="Times New Roman" w:hAnsi="Times New Roman"/>
+          <w:sz w:val="28"/>
+          <w:szCs w:val="28"/>
+          <w:lang w:val="ru-RU"/>
+        </w:rPr>
+        <w:t>Промоутер изменяет настройки рекламного поста в социальных сетях для наибольшего охвата аудитории</w:t>
+      </w:r>
+    </w:p>
+    <w:p>
+      <w:pPr>
+        <w:pStyle w:val="ListParagraph"/>
+        <w:numPr>
+          <w:ilvl w:val="0"/>
+          <w:numId w:val="3"/>
+        </w:numPr>
+        <w:spacing w:before="240" w:after="0"/>
+        <w:contextualSpacing/>
+        <w:rPr>
+          <w:rFonts w:ascii="Times New Roman" w:hAnsi="Times New Roman" w:cs="Times New Roman"/>
+          <w:sz w:val="28"/>
+          <w:szCs w:val="28"/>
+          <w:lang w:val="ru-RU"/>
+        </w:rPr>
+      </w:pPr>
+      <w:r>
+        <w:rPr>
+          <w:rFonts w:cs="Times New Roman" w:ascii="Times New Roman" w:hAnsi="Times New Roman"/>
+          <w:sz w:val="28"/>
+          <w:szCs w:val="28"/>
+          <w:lang w:val="ru-RU"/>
+        </w:rPr>
+        <w:t>Агентство производит пробную партию рекламных щитов, баннеров, буклетов</w:t>
+      </w:r>
+    </w:p>
+    <w:p>
+      <w:pPr>
+        <w:pStyle w:val="ListParagraph"/>
+        <w:numPr>
+          <w:ilvl w:val="0"/>
+          <w:numId w:val="3"/>
+        </w:numPr>
+        <w:spacing w:before="240" w:after="0"/>
+        <w:contextualSpacing/>
+        <w:rPr>
+          <w:rFonts w:ascii="Times New Roman" w:hAnsi="Times New Roman" w:cs="Times New Roman"/>
+          <w:sz w:val="28"/>
+          <w:szCs w:val="28"/>
+          <w:lang w:val="ru-RU"/>
+        </w:rPr>
+      </w:pPr>
+      <w:r>
+        <w:rPr>
+          <w:rFonts w:cs="Times New Roman" w:ascii="Times New Roman" w:hAnsi="Times New Roman"/>
+          <w:sz w:val="28"/>
+          <w:szCs w:val="28"/>
+          <w:lang w:val="ru-RU"/>
+        </w:rPr>
+        <w:t>Агентство проводит контроль качества пробной партии</w:t>
+      </w:r>
+    </w:p>
+    <w:p>
+      <w:pPr>
+        <w:pStyle w:val="ListParagraph"/>
+        <w:numPr>
+          <w:ilvl w:val="0"/>
+          <w:numId w:val="3"/>
+        </w:numPr>
+        <w:spacing w:before="240" w:after="0"/>
+        <w:contextualSpacing/>
+        <w:rPr>
+          <w:rFonts w:ascii="Times New Roman" w:hAnsi="Times New Roman" w:cs="Times New Roman"/>
+          <w:sz w:val="28"/>
+          <w:szCs w:val="28"/>
+          <w:lang w:val="ru-RU"/>
+        </w:rPr>
+      </w:pPr>
+      <w:r>
+        <w:rPr>
+          <w:rFonts w:cs="Times New Roman" w:ascii="Times New Roman" w:hAnsi="Times New Roman"/>
+          <w:sz w:val="28"/>
+          <w:szCs w:val="28"/>
+          <w:lang w:val="ru-RU"/>
+        </w:rPr>
+        <w:t>Агентство обеспечивает дообучение сотрудников</w:t>
+      </w:r>
+    </w:p>
+    <w:p>
+      <w:pPr>
+        <w:pStyle w:val="ListParagraph"/>
+        <w:numPr>
+          <w:ilvl w:val="0"/>
+          <w:numId w:val="3"/>
+        </w:numPr>
+        <w:spacing w:before="240" w:after="0"/>
+        <w:contextualSpacing/>
+        <w:rPr>
+          <w:rFonts w:ascii="Times New Roman" w:hAnsi="Times New Roman" w:cs="Times New Roman"/>
+          <w:sz w:val="28"/>
+          <w:szCs w:val="28"/>
+          <w:lang w:val="ru-RU"/>
+        </w:rPr>
+      </w:pPr>
+      <w:r>
+        <w:rPr>
+          <w:rFonts w:cs="Times New Roman" w:ascii="Times New Roman" w:hAnsi="Times New Roman"/>
+          <w:sz w:val="28"/>
+          <w:szCs w:val="28"/>
+          <w:lang w:val="ru-RU"/>
+        </w:rPr>
+        <w:t>Агентство переделывает пробную партию рекламных щитов, баннеров, буклетов</w:t>
+      </w:r>
+    </w:p>
+    <w:p>
+      <w:pPr>
+        <w:pStyle w:val="ListParagraph"/>
+        <w:numPr>
+          <w:ilvl w:val="0"/>
+          <w:numId w:val="3"/>
+        </w:numPr>
+        <w:spacing w:before="240" w:after="0"/>
+        <w:contextualSpacing/>
+        <w:rPr>
+          <w:rFonts w:ascii="Times New Roman" w:hAnsi="Times New Roman" w:cs="Times New Roman"/>
+          <w:sz w:val="28"/>
+          <w:szCs w:val="28"/>
+          <w:lang w:val="ru-RU"/>
+        </w:rPr>
+      </w:pPr>
+      <w:r>
+        <w:rPr>
+          <w:rFonts w:cs="Times New Roman" w:ascii="Times New Roman" w:hAnsi="Times New Roman"/>
+          <w:sz w:val="28"/>
+          <w:szCs w:val="28"/>
+          <w:lang w:val="ru-RU"/>
+        </w:rPr>
+        <w:t>Агентство производит финальную партию рекламных щитов, баннеров, буклетов</w:t>
+      </w:r>
+    </w:p>
+    <w:p>
+      <w:pPr>
+        <w:pStyle w:val="ListParagraph"/>
+        <w:numPr>
+          <w:ilvl w:val="0"/>
+          <w:numId w:val="3"/>
+        </w:numPr>
+        <w:spacing w:before="240" w:after="0"/>
+        <w:contextualSpacing/>
+        <w:rPr>
+          <w:rFonts w:ascii="Times New Roman" w:hAnsi="Times New Roman" w:cs="Times New Roman"/>
+          <w:sz w:val="28"/>
+          <w:szCs w:val="28"/>
+          <w:lang w:val="ru-RU"/>
+        </w:rPr>
+      </w:pPr>
+      <w:r>
+        <w:rPr>
+          <w:rFonts w:cs="Times New Roman" w:ascii="Times New Roman" w:hAnsi="Times New Roman"/>
+          <w:sz w:val="28"/>
+          <w:szCs w:val="28"/>
+          <w:lang w:val="ru-RU"/>
+        </w:rPr>
+        <w:t>Агентство арендует место под рекламые щиты, баннеры</w:t>
+      </w:r>
+    </w:p>
+    <w:p>
+      <w:pPr>
+        <w:pStyle w:val="ListParagraph"/>
+        <w:numPr>
+          <w:ilvl w:val="0"/>
+          <w:numId w:val="3"/>
+        </w:numPr>
+        <w:spacing w:before="240" w:after="0"/>
+        <w:contextualSpacing/>
+        <w:rPr>
+          <w:rFonts w:ascii="Times New Roman" w:hAnsi="Times New Roman" w:cs="Times New Roman"/>
+          <w:sz w:val="28"/>
+          <w:szCs w:val="28"/>
+          <w:lang w:val="ru-RU"/>
+        </w:rPr>
+      </w:pPr>
+      <w:r>
+        <w:rPr>
+          <w:rFonts w:cs="Times New Roman" w:ascii="Times New Roman" w:hAnsi="Times New Roman"/>
+          <w:sz w:val="28"/>
+          <w:szCs w:val="28"/>
+          <w:lang w:val="ru-RU"/>
+        </w:rPr>
+        <w:t>Агентство устанавливает рекламные щиты, баннеры</w:t>
+      </w:r>
+    </w:p>
+    <w:p>
+      <w:pPr>
+        <w:pStyle w:val="ListParagraph"/>
+        <w:numPr>
+          <w:ilvl w:val="0"/>
+          <w:numId w:val="3"/>
+        </w:numPr>
+        <w:spacing w:before="240" w:after="0"/>
+        <w:contextualSpacing/>
+        <w:rPr>
+          <w:rFonts w:ascii="Times New Roman" w:hAnsi="Times New Roman" w:cs="Times New Roman"/>
+          <w:sz w:val="28"/>
+          <w:szCs w:val="28"/>
+          <w:lang w:val="ru-RU"/>
+        </w:rPr>
+      </w:pPr>
+      <w:r>
+        <w:rPr>
+          <w:rFonts w:cs="Times New Roman" w:ascii="Times New Roman" w:hAnsi="Times New Roman"/>
+          <w:sz w:val="28"/>
+          <w:szCs w:val="28"/>
+          <w:lang w:val="ru-RU"/>
+        </w:rPr>
+        <w:t>Агентство нанимает Студентов для раздачи рекламных буклетов</w:t>
+      </w:r>
+    </w:p>
+    <w:p>
+      <w:pPr>
+        <w:pStyle w:val="ListParagraph"/>
+        <w:numPr>
+          <w:ilvl w:val="0"/>
+          <w:numId w:val="3"/>
+        </w:numPr>
+        <w:spacing w:before="240" w:after="0"/>
+        <w:contextualSpacing/>
+        <w:rPr>
+          <w:rFonts w:ascii="Times New Roman" w:hAnsi="Times New Roman" w:cs="Times New Roman"/>
+          <w:sz w:val="28"/>
+          <w:szCs w:val="28"/>
+          <w:lang w:val="ru-RU"/>
+        </w:rPr>
+      </w:pPr>
+      <w:r>
+        <w:rPr>
+          <w:rFonts w:cs="Times New Roman" w:ascii="Times New Roman" w:hAnsi="Times New Roman"/>
+          <w:sz w:val="28"/>
+          <w:szCs w:val="28"/>
+          <w:lang w:val="ru-RU"/>
+        </w:rPr>
+        <w:t>Студенты раздают рекламные буклеты</w:t>
+      </w:r>
+    </w:p>
+    <w:p>
+      <w:pPr>
+        <w:pStyle w:val="ListParagraph"/>
+        <w:numPr>
+          <w:ilvl w:val="0"/>
+          <w:numId w:val="3"/>
+        </w:numPr>
+        <w:spacing w:before="240" w:after="0"/>
+        <w:contextualSpacing/>
+        <w:rPr>
+          <w:rFonts w:ascii="Times New Roman" w:hAnsi="Times New Roman" w:cs="Times New Roman"/>
+          <w:sz w:val="28"/>
+          <w:szCs w:val="28"/>
+          <w:lang w:val="ru-RU"/>
+        </w:rPr>
+      </w:pPr>
+      <w:r>
+        <w:rPr>
+          <w:rFonts w:cs="Times New Roman" w:ascii="Times New Roman" w:hAnsi="Times New Roman"/>
+          <w:sz w:val="28"/>
+          <w:szCs w:val="28"/>
+          <w:lang w:val="ru-RU"/>
+        </w:rPr>
+        <w:t>Агентство согласовывает с Клиентом новые условия договора</w:t>
+      </w:r>
+    </w:p>
+    <w:p>
+      <w:pPr>
+        <w:pStyle w:val="ListParagraph"/>
+        <w:numPr>
+          <w:ilvl w:val="0"/>
+          <w:numId w:val="3"/>
+        </w:numPr>
+        <w:spacing w:before="240" w:after="0"/>
+        <w:contextualSpacing/>
+        <w:rPr>
+          <w:rFonts w:ascii="Times New Roman" w:hAnsi="Times New Roman" w:cs="Times New Roman"/>
+          <w:sz w:val="28"/>
+          <w:szCs w:val="28"/>
+          <w:lang w:val="ru-RU"/>
+        </w:rPr>
+      </w:pPr>
+      <w:r>
+        <w:rPr>
+          <w:rFonts w:cs="Times New Roman" w:ascii="Times New Roman" w:hAnsi="Times New Roman"/>
+          <w:sz w:val="28"/>
+          <w:szCs w:val="28"/>
+          <w:lang w:val="ru-RU"/>
+        </w:rPr>
+        <w:t>Юрист составляет дополнительное соглашение к договору</w:t>
+      </w:r>
+    </w:p>
+    <w:p>
+      <w:pPr>
+        <w:pStyle w:val="ListParagraph"/>
+        <w:numPr>
+          <w:ilvl w:val="0"/>
+          <w:numId w:val="3"/>
+        </w:numPr>
+        <w:spacing w:before="240" w:after="0"/>
+        <w:contextualSpacing/>
+        <w:rPr>
+          <w:rFonts w:ascii="Times New Roman" w:hAnsi="Times New Roman" w:cs="Times New Roman"/>
+          <w:sz w:val="28"/>
+          <w:szCs w:val="28"/>
+          <w:lang w:val="ru-RU"/>
+        </w:rPr>
+      </w:pPr>
+      <w:r>
+        <w:rPr>
+          <w:rFonts w:cs="Times New Roman" w:ascii="Times New Roman" w:hAnsi="Times New Roman"/>
+          <w:sz w:val="28"/>
+          <w:szCs w:val="28"/>
+          <w:lang w:val="ru-RU"/>
+        </w:rPr>
+        <w:t>Клиент подписывает дополнительное соглашение к договору</w:t>
+      </w:r>
+    </w:p>
+    <w:p>
+      <w:pPr>
+        <w:pStyle w:val="ListParagraph"/>
+        <w:numPr>
+          <w:ilvl w:val="0"/>
+          <w:numId w:val="3"/>
+        </w:numPr>
+        <w:spacing w:before="240" w:after="0"/>
+        <w:contextualSpacing/>
+        <w:rPr>
+          <w:rFonts w:ascii="Times New Roman" w:hAnsi="Times New Roman" w:cs="Times New Roman"/>
+          <w:sz w:val="28"/>
+          <w:szCs w:val="28"/>
+          <w:lang w:val="ru-RU"/>
+        </w:rPr>
+      </w:pPr>
+      <w:r>
+        <w:rPr>
+          <w:rFonts w:cs="Times New Roman" w:ascii="Times New Roman" w:hAnsi="Times New Roman"/>
+          <w:sz w:val="28"/>
+          <w:szCs w:val="28"/>
+          <w:lang w:val="ru-RU"/>
+        </w:rPr>
+        <w:t>Клиент оплачивает дополнительное соглашение к договору</w:t>
+      </w:r>
+    </w:p>
+    <w:p>
+      <w:pPr>
+        <w:pStyle w:val="ListParagraph"/>
+        <w:numPr>
+          <w:ilvl w:val="0"/>
+          <w:numId w:val="3"/>
+        </w:numPr>
+        <w:spacing w:before="240" w:after="0"/>
+        <w:contextualSpacing/>
+        <w:rPr>
+          <w:rFonts w:ascii="Times New Roman" w:hAnsi="Times New Roman" w:cs="Times New Roman"/>
+          <w:sz w:val="28"/>
+          <w:szCs w:val="28"/>
+          <w:lang w:val="ru-RU"/>
+        </w:rPr>
+      </w:pPr>
+      <w:r>
+        <w:rPr>
+          <w:rFonts w:cs="Times New Roman" w:ascii="Times New Roman" w:hAnsi="Times New Roman"/>
+          <w:sz w:val="28"/>
+          <w:szCs w:val="28"/>
+          <w:lang w:val="ru-RU"/>
+        </w:rPr>
+        <w:t>Клиент отказывается от дополнительного соглашения к договору</w:t>
+      </w:r>
+    </w:p>
+    <w:p>
+      <w:pPr>
+        <w:pStyle w:val="ListParagraph"/>
+        <w:numPr>
+          <w:ilvl w:val="0"/>
+          <w:numId w:val="3"/>
+        </w:numPr>
+        <w:spacing w:before="240" w:after="0"/>
+        <w:contextualSpacing/>
+        <w:rPr>
+          <w:rFonts w:ascii="Times New Roman" w:hAnsi="Times New Roman" w:cs="Times New Roman"/>
+          <w:sz w:val="28"/>
+          <w:szCs w:val="28"/>
+          <w:lang w:val="ru-RU"/>
+        </w:rPr>
+      </w:pPr>
+      <w:r>
+        <w:rPr>
+          <w:rFonts w:cs="Times New Roman" w:ascii="Times New Roman" w:hAnsi="Times New Roman"/>
+          <w:sz w:val="28"/>
+          <w:szCs w:val="28"/>
+          <w:lang w:val="ru-RU"/>
+        </w:rPr>
+        <w:t>Агентство работает без изменений</w:t>
+      </w:r>
+    </w:p>
+    <w:p>
+      <w:pPr>
+        <w:pStyle w:val="ListParagraph"/>
+        <w:numPr>
+          <w:ilvl w:val="0"/>
+          <w:numId w:val="3"/>
+        </w:numPr>
+        <w:spacing w:before="240" w:after="0"/>
+        <w:contextualSpacing/>
+        <w:rPr>
+          <w:rFonts w:ascii="Times New Roman" w:hAnsi="Times New Roman" w:cs="Times New Roman"/>
+          <w:sz w:val="28"/>
+          <w:szCs w:val="28"/>
+          <w:lang w:val="ru-RU"/>
+        </w:rPr>
+      </w:pPr>
+      <w:r>
+        <w:rPr>
+          <w:rFonts w:cs="Times New Roman" w:ascii="Times New Roman" w:hAnsi="Times New Roman"/>
+          <w:sz w:val="28"/>
+          <w:szCs w:val="28"/>
+          <w:lang w:val="ru-RU"/>
+        </w:rPr>
+        <w:t>Агентство отчитывается Клиенту о результатах рекламной кампании</w:t>
+      </w:r>
+    </w:p>
+    <w:p>
+      <w:pPr>
+        <w:pStyle w:val="ListParagraph"/>
+        <w:numPr>
+          <w:ilvl w:val="0"/>
+          <w:numId w:val="3"/>
+        </w:numPr>
+        <w:spacing w:before="240" w:after="0"/>
+        <w:contextualSpacing/>
+        <w:rPr>
+          <w:rFonts w:ascii="Times New Roman" w:hAnsi="Times New Roman" w:cs="Times New Roman"/>
+          <w:sz w:val="28"/>
+          <w:szCs w:val="28"/>
+          <w:lang w:val="ru-RU"/>
+        </w:rPr>
+      </w:pPr>
+      <w:r>
+        <w:rPr>
+          <w:rFonts w:cs="Times New Roman" w:ascii="Times New Roman" w:hAnsi="Times New Roman"/>
+          <w:sz w:val="28"/>
+          <w:szCs w:val="28"/>
+          <w:lang w:val="ru-RU"/>
+        </w:rPr>
+        <w:t>Агентство завершает работу с Клиентской рекламой</w:t>
+      </w:r>
+    </w:p>
+    <w:p>
+      <w:pPr>
+        <w:pStyle w:val="ListParagraph"/>
+        <w:numPr>
+          <w:ilvl w:val="0"/>
+          <w:numId w:val="3"/>
+        </w:numPr>
+        <w:spacing w:before="240" w:after="0"/>
+        <w:contextualSpacing/>
+        <w:rPr>
+          <w:rFonts w:ascii="Times New Roman" w:hAnsi="Times New Roman" w:cs="Times New Roman"/>
+          <w:sz w:val="28"/>
+          <w:szCs w:val="28"/>
+          <w:lang w:val="ru-RU"/>
+        </w:rPr>
+      </w:pPr>
+      <w:r>
+        <w:rPr>
+          <w:rFonts w:cs="Times New Roman" w:ascii="Times New Roman" w:hAnsi="Times New Roman"/>
+          <w:sz w:val="28"/>
+          <w:szCs w:val="28"/>
+          <w:lang w:val="ru-RU"/>
+        </w:rPr>
+        <w:t>Агентство убирает неактуальные рекламные щиты, баннеры, буклеты</w:t>
+      </w:r>
+    </w:p>
+    <w:p>
+      <w:pPr>
+        <w:pStyle w:val="Normal"/>
+        <w:spacing w:lineRule="auto" w:line="259" w:before="0" w:after="160"/>
+        <w:rPr>
+          <w:rFonts w:ascii="Times New Roman" w:hAnsi="Times New Roman" w:cs="Times New Roman"/>
           <w:b/>
           <w:bCs/>
           <w:sz w:val="28"/>
           <w:szCs w:val="28"/>
           <w:lang w:val="ru-RU"/>
         </w:rPr>
-        <w:t>:</w:t>
-      </w:r>
-    </w:p>
-    <w:p>
-      <w:pPr>
-        <w:pStyle w:val="ListParagraph"/>
-        <w:numPr>
-          <w:ilvl w:val="0"/>
-          <w:numId w:val="3"/>
-        </w:numPr>
-        <w:spacing w:before="240" w:after="0"/>
-        <w:contextualSpacing/>
-        <w:rPr>
-          <w:rFonts w:ascii="Times New Roman" w:hAnsi="Times New Roman" w:cs="Times New Roman"/>
-          <w:sz w:val="28"/>
-          <w:szCs w:val="28"/>
-          <w:lang w:val="ru-RU"/>
-        </w:rPr>
-      </w:pPr>
-      <w:r>
-        <w:rPr>
-          <w:rFonts w:cs="Times New Roman" w:ascii="Times New Roman" w:hAnsi="Times New Roman"/>
-          <w:sz w:val="28"/>
-          <w:szCs w:val="28"/>
-          <w:lang w:val="ru-RU"/>
-        </w:rPr>
-        <w:t>Клиент оставляет заявку в агентстве</w:t>
-      </w:r>
-    </w:p>
-    <w:p>
-      <w:pPr>
-        <w:pStyle w:val="ListParagraph"/>
-        <w:numPr>
-          <w:ilvl w:val="0"/>
-          <w:numId w:val="3"/>
-        </w:numPr>
-        <w:spacing w:before="240" w:after="0"/>
-        <w:contextualSpacing/>
-        <w:rPr>
-          <w:rFonts w:ascii="Times New Roman" w:hAnsi="Times New Roman" w:cs="Times New Roman"/>
-          <w:sz w:val="28"/>
-          <w:szCs w:val="28"/>
-          <w:lang w:val="ru-RU"/>
-        </w:rPr>
-      </w:pPr>
-      <w:r>
-        <w:rPr>
-          <w:rFonts w:cs="Times New Roman" w:ascii="Times New Roman" w:hAnsi="Times New Roman"/>
-          <w:sz w:val="28"/>
-          <w:szCs w:val="28"/>
-          <w:lang w:val="ru-RU"/>
-        </w:rPr>
-        <w:t>Агентство берет на рассмотрение заявку</w:t>
-      </w:r>
-    </w:p>
-    <w:p>
-      <w:pPr>
-        <w:pStyle w:val="ListParagraph"/>
-        <w:numPr>
-          <w:ilvl w:val="0"/>
-          <w:numId w:val="3"/>
-        </w:numPr>
-        <w:spacing w:before="240" w:after="0"/>
-        <w:contextualSpacing/>
-        <w:rPr>
-          <w:rFonts w:ascii="Times New Roman" w:hAnsi="Times New Roman" w:cs="Times New Roman"/>
-          <w:sz w:val="28"/>
-          <w:szCs w:val="28"/>
-          <w:lang w:val="ru-RU"/>
-        </w:rPr>
-      </w:pPr>
-      <w:r>
-        <w:rPr>
-          <w:rFonts w:cs="Times New Roman" w:ascii="Times New Roman" w:hAnsi="Times New Roman"/>
-          <w:sz w:val="28"/>
-          <w:szCs w:val="28"/>
-          <w:lang w:val="ru-RU"/>
-        </w:rPr>
-        <w:t>Юрист проверяет заявку на соответствие законодательству и на плагиат</w:t>
-      </w:r>
-    </w:p>
-    <w:p>
-      <w:pPr>
-        <w:pStyle w:val="ListParagraph"/>
-        <w:numPr>
-          <w:ilvl w:val="0"/>
-          <w:numId w:val="3"/>
-        </w:numPr>
-        <w:spacing w:before="240" w:after="0"/>
-        <w:contextualSpacing/>
-        <w:rPr>
-          <w:rFonts w:ascii="Times New Roman" w:hAnsi="Times New Roman" w:cs="Times New Roman"/>
-          <w:sz w:val="28"/>
-          <w:szCs w:val="28"/>
-          <w:lang w:val="ru-RU"/>
-        </w:rPr>
-      </w:pPr>
-      <w:r>
-        <w:rPr>
-          <w:rFonts w:cs="Times New Roman" w:ascii="Times New Roman" w:hAnsi="Times New Roman"/>
-          <w:sz w:val="28"/>
-          <w:szCs w:val="28"/>
-          <w:lang w:val="ru-RU"/>
-        </w:rPr>
-        <w:t>Агентство одобряет заявку</w:t>
-      </w:r>
-    </w:p>
-    <w:p>
-      <w:pPr>
-        <w:pStyle w:val="ListParagraph"/>
-        <w:numPr>
-          <w:ilvl w:val="0"/>
-          <w:numId w:val="3"/>
-        </w:numPr>
-        <w:spacing w:before="240" w:after="0"/>
-        <w:contextualSpacing/>
-        <w:rPr>
-          <w:rFonts w:ascii="Times New Roman" w:hAnsi="Times New Roman" w:cs="Times New Roman"/>
-          <w:sz w:val="28"/>
-          <w:szCs w:val="28"/>
-          <w:lang w:val="ru-RU"/>
-        </w:rPr>
-      </w:pPr>
-      <w:r>
-        <w:rPr>
-          <w:rFonts w:cs="Times New Roman" w:ascii="Times New Roman" w:hAnsi="Times New Roman"/>
-          <w:sz w:val="28"/>
-          <w:szCs w:val="28"/>
-          <w:lang w:val="ru-RU"/>
-        </w:rPr>
-        <w:t>Агентство отклоняет заявку</w:t>
-      </w:r>
-    </w:p>
-    <w:p>
-      <w:pPr>
-        <w:pStyle w:val="ListParagraph"/>
-        <w:numPr>
-          <w:ilvl w:val="0"/>
-          <w:numId w:val="3"/>
-        </w:numPr>
-        <w:spacing w:before="240" w:after="0"/>
-        <w:contextualSpacing/>
-        <w:rPr>
-          <w:rFonts w:ascii="Times New Roman" w:hAnsi="Times New Roman" w:cs="Times New Roman"/>
-          <w:sz w:val="28"/>
-          <w:szCs w:val="28"/>
-          <w:lang w:val="ru-RU"/>
-        </w:rPr>
-      </w:pPr>
-      <w:r>
-        <w:rPr>
-          <w:rFonts w:cs="Times New Roman" w:ascii="Times New Roman" w:hAnsi="Times New Roman"/>
-          <w:sz w:val="28"/>
-          <w:szCs w:val="28"/>
-          <w:lang w:val="ru-RU"/>
-        </w:rPr>
-        <w:t>Юрист составляет договор</w:t>
-      </w:r>
-    </w:p>
-    <w:p>
-      <w:pPr>
-        <w:pStyle w:val="ListParagraph"/>
-        <w:numPr>
-          <w:ilvl w:val="0"/>
-          <w:numId w:val="3"/>
-        </w:numPr>
-        <w:spacing w:before="240" w:after="0"/>
-        <w:contextualSpacing/>
-        <w:rPr>
-          <w:rFonts w:ascii="Times New Roman" w:hAnsi="Times New Roman" w:cs="Times New Roman"/>
-          <w:sz w:val="28"/>
-          <w:szCs w:val="28"/>
-          <w:lang w:val="ru-RU"/>
-        </w:rPr>
-      </w:pPr>
-      <w:r>
-        <w:rPr>
-          <w:rFonts w:cs="Times New Roman" w:ascii="Times New Roman" w:hAnsi="Times New Roman"/>
-          <w:sz w:val="28"/>
-          <w:szCs w:val="28"/>
-          <w:lang w:val="ru-RU"/>
-        </w:rPr>
-        <w:t>Агентство приглашает Клиента для заключения договора</w:t>
-      </w:r>
-    </w:p>
-    <w:p>
-      <w:pPr>
-        <w:pStyle w:val="ListParagraph"/>
-        <w:numPr>
-          <w:ilvl w:val="0"/>
-          <w:numId w:val="3"/>
-        </w:numPr>
-        <w:spacing w:before="240" w:after="0"/>
-        <w:contextualSpacing/>
-        <w:rPr>
-          <w:rFonts w:ascii="Times New Roman" w:hAnsi="Times New Roman" w:cs="Times New Roman"/>
-          <w:sz w:val="28"/>
-          <w:szCs w:val="28"/>
-          <w:lang w:val="ru-RU"/>
-        </w:rPr>
-      </w:pPr>
-      <w:r>
-        <w:rPr>
-          <w:rFonts w:cs="Times New Roman" w:ascii="Times New Roman" w:hAnsi="Times New Roman"/>
-          <w:sz w:val="28"/>
-          <w:szCs w:val="28"/>
-          <w:lang w:val="ru-RU"/>
-        </w:rPr>
-        <w:t>Клиент согласовывает сроки и стоимость заказа</w:t>
-      </w:r>
-    </w:p>
-    <w:p>
-      <w:pPr>
-        <w:pStyle w:val="ListParagraph"/>
-        <w:numPr>
-          <w:ilvl w:val="0"/>
-          <w:numId w:val="3"/>
-        </w:numPr>
-        <w:spacing w:before="240" w:after="0"/>
-        <w:contextualSpacing/>
-        <w:rPr>
-          <w:rFonts w:ascii="Times New Roman" w:hAnsi="Times New Roman" w:cs="Times New Roman"/>
-          <w:sz w:val="28"/>
-          <w:szCs w:val="28"/>
-          <w:lang w:val="ru-RU"/>
-        </w:rPr>
-      </w:pPr>
-      <w:r>
-        <w:rPr>
-          <w:rFonts w:cs="Times New Roman" w:ascii="Times New Roman" w:hAnsi="Times New Roman"/>
-          <w:sz w:val="28"/>
-          <w:szCs w:val="28"/>
-          <w:lang w:val="ru-RU"/>
-        </w:rPr>
-        <w:t>Клиент подписывает договор с Агентством</w:t>
-      </w:r>
-    </w:p>
-    <w:p>
-      <w:pPr>
-        <w:pStyle w:val="ListParagraph"/>
-        <w:numPr>
-          <w:ilvl w:val="0"/>
-          <w:numId w:val="3"/>
-        </w:numPr>
-        <w:spacing w:before="240" w:after="0"/>
-        <w:contextualSpacing/>
-        <w:rPr>
-          <w:rFonts w:ascii="Times New Roman" w:hAnsi="Times New Roman" w:cs="Times New Roman"/>
-          <w:sz w:val="28"/>
-          <w:szCs w:val="28"/>
-          <w:lang w:val="ru-RU"/>
-        </w:rPr>
-      </w:pPr>
-      <w:r>
-        <w:rPr>
-          <w:rFonts w:cs="Times New Roman" w:ascii="Times New Roman" w:hAnsi="Times New Roman"/>
-          <w:sz w:val="28"/>
-          <w:szCs w:val="28"/>
-          <w:lang w:val="ru-RU"/>
-        </w:rPr>
-        <w:t>Клиент оплачивает договор</w:t>
-      </w:r>
-    </w:p>
-    <w:p>
-      <w:pPr>
-        <w:pStyle w:val="ListParagraph"/>
-        <w:numPr>
-          <w:ilvl w:val="0"/>
-          <w:numId w:val="3"/>
-        </w:numPr>
-        <w:spacing w:before="240" w:after="0"/>
-        <w:contextualSpacing/>
-        <w:rPr>
-          <w:rFonts w:ascii="Times New Roman" w:hAnsi="Times New Roman" w:cs="Times New Roman"/>
-          <w:sz w:val="28"/>
-          <w:szCs w:val="28"/>
-          <w:lang w:val="ru-RU"/>
-        </w:rPr>
-      </w:pPr>
-      <w:r>
-        <w:rPr>
-          <w:rFonts w:cs="Times New Roman" w:ascii="Times New Roman" w:hAnsi="Times New Roman"/>
-          <w:sz w:val="28"/>
-          <w:szCs w:val="28"/>
-          <w:lang w:val="ru-RU"/>
-        </w:rPr>
-        <w:t>Клиент отказывается от договора с Агентством</w:t>
-      </w:r>
-    </w:p>
-    <w:p>
-      <w:pPr>
-        <w:pStyle w:val="ListParagraph"/>
-        <w:numPr>
-          <w:ilvl w:val="0"/>
-          <w:numId w:val="3"/>
-        </w:numPr>
-        <w:spacing w:before="240" w:after="0"/>
-        <w:contextualSpacing/>
-        <w:rPr>
-          <w:rFonts w:ascii="Times New Roman" w:hAnsi="Times New Roman" w:cs="Times New Roman"/>
-          <w:sz w:val="28"/>
-          <w:szCs w:val="28"/>
-          <w:lang w:val="ru-RU"/>
-        </w:rPr>
-      </w:pPr>
-      <w:r>
-        <w:rPr>
-          <w:rFonts w:cs="Times New Roman" w:ascii="Times New Roman" w:hAnsi="Times New Roman"/>
-          <w:sz w:val="28"/>
-          <w:szCs w:val="28"/>
-          <w:lang w:val="ru-RU"/>
-        </w:rPr>
-        <w:t>Агенствто обрабатывает заказ</w:t>
-      </w:r>
-    </w:p>
-    <w:p>
-      <w:pPr>
-        <w:pStyle w:val="ListParagraph"/>
-        <w:numPr>
-          <w:ilvl w:val="0"/>
-          <w:numId w:val="3"/>
-        </w:numPr>
-        <w:spacing w:before="240" w:after="0"/>
-        <w:contextualSpacing/>
-        <w:rPr>
-          <w:rFonts w:ascii="Times New Roman" w:hAnsi="Times New Roman" w:cs="Times New Roman"/>
-          <w:sz w:val="28"/>
-          <w:szCs w:val="28"/>
-          <w:lang w:val="ru-RU"/>
-        </w:rPr>
-      </w:pPr>
-      <w:r>
-        <w:rPr>
-          <w:rFonts w:cs="Times New Roman" w:ascii="Times New Roman" w:hAnsi="Times New Roman"/>
-          <w:sz w:val="28"/>
-          <w:szCs w:val="28"/>
-          <w:lang w:val="ru-RU"/>
-        </w:rPr>
-        <w:t>Промоутер пишет рекламный пост в социальных сетях</w:t>
-      </w:r>
-    </w:p>
-    <w:p>
-      <w:pPr>
-        <w:pStyle w:val="ListParagraph"/>
-        <w:numPr>
-          <w:ilvl w:val="0"/>
-          <w:numId w:val="3"/>
-        </w:numPr>
-        <w:spacing w:before="240" w:after="0"/>
-        <w:contextualSpacing/>
-        <w:rPr>
-          <w:rFonts w:ascii="Times New Roman" w:hAnsi="Times New Roman" w:cs="Times New Roman"/>
-          <w:sz w:val="28"/>
-          <w:szCs w:val="28"/>
-          <w:lang w:val="ru-RU"/>
-        </w:rPr>
-      </w:pPr>
-      <w:r>
-        <w:rPr>
-          <w:rFonts w:cs="Times New Roman" w:ascii="Times New Roman" w:hAnsi="Times New Roman"/>
-          <w:sz w:val="28"/>
-          <w:szCs w:val="28"/>
-          <w:lang w:val="ru-RU"/>
-        </w:rPr>
-        <w:t>Агентство переводит деньги на счет Промоутера в социальных сетях</w:t>
-      </w:r>
-    </w:p>
-    <w:p>
-      <w:pPr>
-        <w:pStyle w:val="ListParagraph"/>
-        <w:numPr>
-          <w:ilvl w:val="0"/>
-          <w:numId w:val="3"/>
-        </w:numPr>
-        <w:spacing w:before="240" w:after="0"/>
-        <w:contextualSpacing/>
-        <w:rPr>
-          <w:rFonts w:ascii="Times New Roman" w:hAnsi="Times New Roman" w:cs="Times New Roman"/>
-          <w:sz w:val="28"/>
-          <w:szCs w:val="28"/>
-          <w:lang w:val="ru-RU"/>
-        </w:rPr>
-      </w:pPr>
-      <w:r>
-        <w:rPr>
-          <w:rFonts w:cs="Times New Roman" w:ascii="Times New Roman" w:hAnsi="Times New Roman"/>
-          <w:sz w:val="28"/>
-          <w:szCs w:val="28"/>
-          <w:lang w:val="ru-RU"/>
-        </w:rPr>
-        <w:t>Промоутер настраивает рекламу поста в социальных сетях</w:t>
-      </w:r>
-    </w:p>
-    <w:p>
-      <w:pPr>
-        <w:pStyle w:val="ListParagraph"/>
-        <w:numPr>
-          <w:ilvl w:val="0"/>
-          <w:numId w:val="3"/>
-        </w:numPr>
-        <w:spacing w:before="240" w:after="0"/>
-        <w:contextualSpacing/>
-        <w:rPr>
-          <w:rFonts w:ascii="Times New Roman" w:hAnsi="Times New Roman" w:cs="Times New Roman"/>
-          <w:sz w:val="28"/>
-          <w:szCs w:val="28"/>
-          <w:lang w:val="ru-RU"/>
-        </w:rPr>
-      </w:pPr>
-      <w:r>
-        <w:rPr>
-          <w:rFonts w:cs="Times New Roman" w:ascii="Times New Roman" w:hAnsi="Times New Roman"/>
-          <w:sz w:val="28"/>
-          <w:szCs w:val="28"/>
-          <w:lang w:val="ru-RU"/>
-        </w:rPr>
-        <w:t>Промоутер анализирует эффективность рекламного поста</w:t>
-      </w:r>
-    </w:p>
-    <w:p>
-      <w:pPr>
-        <w:pStyle w:val="ListParagraph"/>
-        <w:numPr>
-          <w:ilvl w:val="0"/>
-          <w:numId w:val="3"/>
-        </w:numPr>
-        <w:spacing w:before="240" w:after="0"/>
-        <w:contextualSpacing/>
-        <w:rPr>
-          <w:rFonts w:ascii="Times New Roman" w:hAnsi="Times New Roman" w:cs="Times New Roman"/>
-          <w:sz w:val="28"/>
-          <w:szCs w:val="28"/>
-          <w:lang w:val="ru-RU"/>
-        </w:rPr>
-      </w:pPr>
-      <w:r>
-        <w:rPr>
-          <w:rFonts w:cs="Times New Roman" w:ascii="Times New Roman" w:hAnsi="Times New Roman"/>
-          <w:sz w:val="28"/>
-          <w:szCs w:val="28"/>
-          <w:lang w:val="ru-RU"/>
-        </w:rPr>
-        <w:t>Промоутер изменяет настройки рекламного поста в социальных сетях для наибольшего охвата аудитории</w:t>
-      </w:r>
-    </w:p>
-    <w:p>
-      <w:pPr>
-        <w:pStyle w:val="ListParagraph"/>
-        <w:numPr>
-          <w:ilvl w:val="0"/>
-          <w:numId w:val="3"/>
-        </w:numPr>
-        <w:spacing w:before="240" w:after="0"/>
-        <w:contextualSpacing/>
-        <w:rPr>
-          <w:rFonts w:ascii="Times New Roman" w:hAnsi="Times New Roman" w:cs="Times New Roman"/>
-          <w:sz w:val="28"/>
-          <w:szCs w:val="28"/>
-          <w:lang w:val="ru-RU"/>
-        </w:rPr>
-      </w:pPr>
-      <w:r>
-        <w:rPr>
-          <w:rFonts w:cs="Times New Roman" w:ascii="Times New Roman" w:hAnsi="Times New Roman"/>
-          <w:sz w:val="28"/>
-          <w:szCs w:val="28"/>
-          <w:lang w:val="ru-RU"/>
-        </w:rPr>
-        <w:t>Агентство производит пробную партию рекламных щитов, баннеров, буклетов</w:t>
-      </w:r>
-    </w:p>
-    <w:p>
-      <w:pPr>
-        <w:pStyle w:val="ListParagraph"/>
-        <w:numPr>
-          <w:ilvl w:val="0"/>
-          <w:numId w:val="3"/>
-        </w:numPr>
-        <w:spacing w:before="240" w:after="0"/>
-        <w:contextualSpacing/>
-        <w:rPr>
-          <w:rFonts w:ascii="Times New Roman" w:hAnsi="Times New Roman" w:cs="Times New Roman"/>
-          <w:sz w:val="28"/>
-          <w:szCs w:val="28"/>
-          <w:lang w:val="ru-RU"/>
-        </w:rPr>
-      </w:pPr>
-      <w:r>
-        <w:rPr>
-          <w:rFonts w:cs="Times New Roman" w:ascii="Times New Roman" w:hAnsi="Times New Roman"/>
-          <w:sz w:val="28"/>
-          <w:szCs w:val="28"/>
-          <w:lang w:val="ru-RU"/>
-        </w:rPr>
-        <w:t>Агентство проводит контроль качества пробной партии</w:t>
-      </w:r>
-    </w:p>
-    <w:p>
-      <w:pPr>
-        <w:pStyle w:val="ListParagraph"/>
-        <w:numPr>
-          <w:ilvl w:val="0"/>
-          <w:numId w:val="3"/>
-        </w:numPr>
-        <w:spacing w:before="240" w:after="0"/>
-        <w:contextualSpacing/>
-        <w:rPr>
-          <w:rFonts w:ascii="Times New Roman" w:hAnsi="Times New Roman" w:cs="Times New Roman"/>
-          <w:sz w:val="28"/>
-          <w:szCs w:val="28"/>
-          <w:lang w:val="ru-RU"/>
-        </w:rPr>
-      </w:pPr>
-      <w:r>
-        <w:rPr>
-          <w:rFonts w:cs="Times New Roman" w:ascii="Times New Roman" w:hAnsi="Times New Roman"/>
-          <w:sz w:val="28"/>
-          <w:szCs w:val="28"/>
-          <w:lang w:val="ru-RU"/>
-        </w:rPr>
-        <w:t>Агентство обеспечивает дообучение сотрудников</w:t>
-      </w:r>
-    </w:p>
-    <w:p>
-      <w:pPr>
-        <w:pStyle w:val="ListParagraph"/>
-        <w:numPr>
-          <w:ilvl w:val="0"/>
-          <w:numId w:val="3"/>
-        </w:numPr>
-        <w:spacing w:before="240" w:after="0"/>
-        <w:contextualSpacing/>
-        <w:rPr>
-          <w:rFonts w:ascii="Times New Roman" w:hAnsi="Times New Roman" w:cs="Times New Roman"/>
-          <w:sz w:val="28"/>
-          <w:szCs w:val="28"/>
-          <w:lang w:val="ru-RU"/>
-        </w:rPr>
-      </w:pPr>
-      <w:r>
-        <w:rPr>
-          <w:rFonts w:cs="Times New Roman" w:ascii="Times New Roman" w:hAnsi="Times New Roman"/>
-          <w:sz w:val="28"/>
-          <w:szCs w:val="28"/>
-          <w:lang w:val="ru-RU"/>
-        </w:rPr>
-        <w:t>Агентство переделывает пробную партию рекламных щитов, баннеров, буклетов</w:t>
-      </w:r>
-    </w:p>
-    <w:p>
-      <w:pPr>
-        <w:pStyle w:val="ListParagraph"/>
-        <w:numPr>
-          <w:ilvl w:val="0"/>
-          <w:numId w:val="3"/>
-        </w:numPr>
-        <w:spacing w:before="240" w:after="0"/>
-        <w:contextualSpacing/>
-        <w:rPr>
-          <w:rFonts w:ascii="Times New Roman" w:hAnsi="Times New Roman" w:cs="Times New Roman"/>
-          <w:sz w:val="28"/>
-          <w:szCs w:val="28"/>
-          <w:lang w:val="ru-RU"/>
-        </w:rPr>
-      </w:pPr>
-      <w:r>
-        <w:rPr>
-          <w:rFonts w:cs="Times New Roman" w:ascii="Times New Roman" w:hAnsi="Times New Roman"/>
-          <w:sz w:val="28"/>
-          <w:szCs w:val="28"/>
-          <w:lang w:val="ru-RU"/>
-        </w:rPr>
-        <w:t>Агентство производит финальную партию рекламных щитов, баннеров, буклетов</w:t>
-      </w:r>
-    </w:p>
-    <w:p>
-      <w:pPr>
-        <w:pStyle w:val="ListParagraph"/>
-        <w:numPr>
-          <w:ilvl w:val="0"/>
-          <w:numId w:val="3"/>
-        </w:numPr>
-        <w:spacing w:before="240" w:after="0"/>
-        <w:contextualSpacing/>
-        <w:rPr>
-          <w:rFonts w:ascii="Times New Roman" w:hAnsi="Times New Roman" w:cs="Times New Roman"/>
-          <w:sz w:val="28"/>
-          <w:szCs w:val="28"/>
-          <w:lang w:val="ru-RU"/>
-        </w:rPr>
-      </w:pPr>
-      <w:r>
-        <w:rPr>
-          <w:rFonts w:cs="Times New Roman" w:ascii="Times New Roman" w:hAnsi="Times New Roman"/>
-          <w:sz w:val="28"/>
-          <w:szCs w:val="28"/>
-          <w:lang w:val="ru-RU"/>
-        </w:rPr>
-        <w:t>Агентство арендует место под рекламые щиты, баннеры</w:t>
-      </w:r>
-    </w:p>
-    <w:p>
-      <w:pPr>
-        <w:pStyle w:val="ListParagraph"/>
-        <w:numPr>
-          <w:ilvl w:val="0"/>
-          <w:numId w:val="3"/>
-        </w:numPr>
-        <w:spacing w:before="240" w:after="0"/>
-        <w:contextualSpacing/>
-        <w:rPr>
-          <w:rFonts w:ascii="Times New Roman" w:hAnsi="Times New Roman" w:cs="Times New Roman"/>
-          <w:sz w:val="28"/>
-          <w:szCs w:val="28"/>
-          <w:lang w:val="ru-RU"/>
-        </w:rPr>
-      </w:pPr>
-      <w:r>
-        <w:rPr>
-          <w:rFonts w:cs="Times New Roman" w:ascii="Times New Roman" w:hAnsi="Times New Roman"/>
-          <w:sz w:val="28"/>
-          <w:szCs w:val="28"/>
-          <w:lang w:val="ru-RU"/>
-        </w:rPr>
-        <w:t>Агентство устанавливает рекламные щиты, баннеры</w:t>
-      </w:r>
-    </w:p>
-    <w:p>
-      <w:pPr>
-        <w:pStyle w:val="ListParagraph"/>
-        <w:numPr>
-          <w:ilvl w:val="0"/>
-          <w:numId w:val="3"/>
-        </w:numPr>
-        <w:spacing w:before="240" w:after="0"/>
-        <w:contextualSpacing/>
-        <w:rPr>
-          <w:rFonts w:ascii="Times New Roman" w:hAnsi="Times New Roman" w:cs="Times New Roman"/>
-          <w:sz w:val="28"/>
-          <w:szCs w:val="28"/>
-          <w:lang w:val="ru-RU"/>
-        </w:rPr>
-      </w:pPr>
-      <w:r>
-        <w:rPr>
-          <w:rFonts w:cs="Times New Roman" w:ascii="Times New Roman" w:hAnsi="Times New Roman"/>
-          <w:sz w:val="28"/>
-          <w:szCs w:val="28"/>
-          <w:lang w:val="ru-RU"/>
-        </w:rPr>
-        <w:t>Агентство нанимает Студентов для раздачи рекламных буклетов</w:t>
-      </w:r>
-    </w:p>
-    <w:p>
-      <w:pPr>
-        <w:pStyle w:val="ListParagraph"/>
-        <w:numPr>
-          <w:ilvl w:val="0"/>
-          <w:numId w:val="3"/>
-        </w:numPr>
-        <w:spacing w:before="240" w:after="0"/>
-        <w:contextualSpacing/>
-        <w:rPr>
-          <w:rFonts w:ascii="Times New Roman" w:hAnsi="Times New Roman" w:cs="Times New Roman"/>
-          <w:sz w:val="28"/>
-          <w:szCs w:val="28"/>
-          <w:lang w:val="ru-RU"/>
-        </w:rPr>
-      </w:pPr>
-      <w:r>
-        <w:rPr>
-          <w:rFonts w:cs="Times New Roman" w:ascii="Times New Roman" w:hAnsi="Times New Roman"/>
-          <w:sz w:val="28"/>
-          <w:szCs w:val="28"/>
-          <w:lang w:val="ru-RU"/>
-        </w:rPr>
-        <w:t>Студенты раздают рекламные буклеты</w:t>
-      </w:r>
-    </w:p>
-    <w:p>
-      <w:pPr>
-        <w:pStyle w:val="ListParagraph"/>
-        <w:numPr>
-          <w:ilvl w:val="0"/>
-          <w:numId w:val="3"/>
-        </w:numPr>
-        <w:spacing w:before="240" w:after="0"/>
-        <w:contextualSpacing/>
-        <w:rPr>
-          <w:rFonts w:ascii="Times New Roman" w:hAnsi="Times New Roman" w:cs="Times New Roman"/>
-          <w:sz w:val="28"/>
-          <w:szCs w:val="28"/>
-          <w:lang w:val="ru-RU"/>
-        </w:rPr>
-      </w:pPr>
-      <w:r>
-        <w:rPr>
-          <w:rFonts w:cs="Times New Roman" w:ascii="Times New Roman" w:hAnsi="Times New Roman"/>
-          <w:sz w:val="28"/>
-          <w:szCs w:val="28"/>
-          <w:lang w:val="ru-RU"/>
-        </w:rPr>
-        <w:t>Агентство согласовывает с Клиентом новые условия договора</w:t>
-      </w:r>
-    </w:p>
-    <w:p>
-      <w:pPr>
-        <w:pStyle w:val="ListParagraph"/>
-        <w:numPr>
-          <w:ilvl w:val="0"/>
-          <w:numId w:val="3"/>
-        </w:numPr>
-        <w:spacing w:before="240" w:after="0"/>
-        <w:contextualSpacing/>
-        <w:rPr>
-          <w:rFonts w:ascii="Times New Roman" w:hAnsi="Times New Roman" w:cs="Times New Roman"/>
-          <w:sz w:val="28"/>
-          <w:szCs w:val="28"/>
-          <w:lang w:val="ru-RU"/>
-        </w:rPr>
-      </w:pPr>
-      <w:r>
-        <w:rPr>
-          <w:rFonts w:cs="Times New Roman" w:ascii="Times New Roman" w:hAnsi="Times New Roman"/>
-          <w:sz w:val="28"/>
-          <w:szCs w:val="28"/>
-          <w:lang w:val="ru-RU"/>
-        </w:rPr>
-        <w:t>Юрист составляет дополнительное соглашение к договору</w:t>
-      </w:r>
-    </w:p>
-    <w:p>
-      <w:pPr>
-        <w:pStyle w:val="ListParagraph"/>
-        <w:numPr>
-          <w:ilvl w:val="0"/>
-          <w:numId w:val="3"/>
-        </w:numPr>
-        <w:spacing w:before="240" w:after="0"/>
-        <w:contextualSpacing/>
-        <w:rPr>
-          <w:rFonts w:ascii="Times New Roman" w:hAnsi="Times New Roman" w:cs="Times New Roman"/>
-          <w:sz w:val="28"/>
-          <w:szCs w:val="28"/>
-          <w:lang w:val="ru-RU"/>
-        </w:rPr>
-      </w:pPr>
-      <w:r>
-        <w:rPr>
-          <w:rFonts w:cs="Times New Roman" w:ascii="Times New Roman" w:hAnsi="Times New Roman"/>
-          <w:sz w:val="28"/>
-          <w:szCs w:val="28"/>
-          <w:lang w:val="ru-RU"/>
-        </w:rPr>
-        <w:t>Клиент подписывает дополнительное соглашение к договору</w:t>
-      </w:r>
-    </w:p>
-    <w:p>
-      <w:pPr>
-        <w:pStyle w:val="ListParagraph"/>
-        <w:numPr>
-          <w:ilvl w:val="0"/>
-          <w:numId w:val="3"/>
-        </w:numPr>
-        <w:spacing w:before="240" w:after="0"/>
-        <w:contextualSpacing/>
-        <w:rPr>
-          <w:rFonts w:ascii="Times New Roman" w:hAnsi="Times New Roman" w:cs="Times New Roman"/>
-          <w:sz w:val="28"/>
-          <w:szCs w:val="28"/>
-          <w:lang w:val="ru-RU"/>
-        </w:rPr>
-      </w:pPr>
-      <w:r>
-        <w:rPr>
-          <w:rFonts w:cs="Times New Roman" w:ascii="Times New Roman" w:hAnsi="Times New Roman"/>
-          <w:sz w:val="28"/>
-          <w:szCs w:val="28"/>
-          <w:lang w:val="ru-RU"/>
-        </w:rPr>
-        <w:t>Клиент оплачивает дополнительное соглашение к договору</w:t>
-      </w:r>
-    </w:p>
-    <w:p>
-      <w:pPr>
-        <w:pStyle w:val="ListParagraph"/>
-        <w:numPr>
-          <w:ilvl w:val="0"/>
-          <w:numId w:val="3"/>
-        </w:numPr>
-        <w:spacing w:before="240" w:after="0"/>
-        <w:contextualSpacing/>
-        <w:rPr>
-          <w:rFonts w:ascii="Times New Roman" w:hAnsi="Times New Roman" w:cs="Times New Roman"/>
-          <w:sz w:val="28"/>
-          <w:szCs w:val="28"/>
-          <w:lang w:val="ru-RU"/>
-        </w:rPr>
-      </w:pPr>
-      <w:r>
-        <w:rPr>
-          <w:rFonts w:cs="Times New Roman" w:ascii="Times New Roman" w:hAnsi="Times New Roman"/>
-          <w:sz w:val="28"/>
-          <w:szCs w:val="28"/>
-          <w:lang w:val="ru-RU"/>
-        </w:rPr>
-        <w:t>Клиент отказывается от дополнительного соглашения к договору</w:t>
-      </w:r>
-    </w:p>
-    <w:p>
-      <w:pPr>
-        <w:pStyle w:val="ListParagraph"/>
-        <w:numPr>
-          <w:ilvl w:val="0"/>
-          <w:numId w:val="3"/>
-        </w:numPr>
-        <w:spacing w:before="240" w:after="0"/>
-        <w:contextualSpacing/>
-        <w:rPr>
-          <w:rFonts w:ascii="Times New Roman" w:hAnsi="Times New Roman" w:cs="Times New Roman"/>
-          <w:sz w:val="28"/>
-          <w:szCs w:val="28"/>
-          <w:lang w:val="ru-RU"/>
-        </w:rPr>
-      </w:pPr>
-      <w:r>
-        <w:rPr>
-          <w:rFonts w:cs="Times New Roman" w:ascii="Times New Roman" w:hAnsi="Times New Roman"/>
-          <w:sz w:val="28"/>
-          <w:szCs w:val="28"/>
-          <w:lang w:val="ru-RU"/>
-        </w:rPr>
-        <w:t>Агентство работает без изменений</w:t>
-      </w:r>
-    </w:p>
-    <w:p>
-      <w:pPr>
-        <w:pStyle w:val="ListParagraph"/>
-        <w:numPr>
-          <w:ilvl w:val="0"/>
-          <w:numId w:val="3"/>
-        </w:numPr>
-        <w:spacing w:before="240" w:after="0"/>
-        <w:contextualSpacing/>
-        <w:rPr>
-          <w:rFonts w:ascii="Times New Roman" w:hAnsi="Times New Roman" w:cs="Times New Roman"/>
-          <w:sz w:val="28"/>
-          <w:szCs w:val="28"/>
-          <w:lang w:val="ru-RU"/>
-        </w:rPr>
-      </w:pPr>
-      <w:r>
-        <w:rPr>
-          <w:rFonts w:cs="Times New Roman" w:ascii="Times New Roman" w:hAnsi="Times New Roman"/>
-          <w:sz w:val="28"/>
-          <w:szCs w:val="28"/>
-          <w:lang w:val="ru-RU"/>
-        </w:rPr>
-        <w:t>Агентство отчитывается Клиенту о результатах рекламной кампании</w:t>
-      </w:r>
-    </w:p>
-    <w:p>
-      <w:pPr>
-        <w:pStyle w:val="ListParagraph"/>
-        <w:numPr>
-          <w:ilvl w:val="0"/>
-          <w:numId w:val="3"/>
-        </w:numPr>
-        <w:spacing w:before="240" w:after="0"/>
-        <w:contextualSpacing/>
-        <w:rPr>
-          <w:rFonts w:ascii="Times New Roman" w:hAnsi="Times New Roman" w:cs="Times New Roman"/>
-          <w:sz w:val="28"/>
-          <w:szCs w:val="28"/>
-          <w:lang w:val="ru-RU"/>
-        </w:rPr>
-      </w:pPr>
-      <w:r>
-        <w:rPr>
-          <w:rFonts w:cs="Times New Roman" w:ascii="Times New Roman" w:hAnsi="Times New Roman"/>
-          <w:sz w:val="28"/>
-          <w:szCs w:val="28"/>
-          <w:lang w:val="ru-RU"/>
-        </w:rPr>
-        <w:t>Агентство завершает работу с Клиентской рекламой</w:t>
-      </w:r>
-    </w:p>
-    <w:p>
-      <w:pPr>
-        <w:pStyle w:val="ListParagraph"/>
-        <w:numPr>
-          <w:ilvl w:val="0"/>
-          <w:numId w:val="3"/>
-        </w:numPr>
-        <w:spacing w:before="240" w:after="0"/>
-        <w:contextualSpacing/>
-        <w:rPr>
-          <w:rFonts w:ascii="Times New Roman" w:hAnsi="Times New Roman" w:cs="Times New Roman"/>
-          <w:sz w:val="28"/>
-          <w:szCs w:val="28"/>
-          <w:lang w:val="ru-RU"/>
-        </w:rPr>
-      </w:pPr>
-      <w:r>
-        <w:rPr>
-          <w:rFonts w:cs="Times New Roman" w:ascii="Times New Roman" w:hAnsi="Times New Roman"/>
-          <w:sz w:val="28"/>
-          <w:szCs w:val="28"/>
-          <w:lang w:val="ru-RU"/>
-        </w:rPr>
-        <w:t>Агентство убирает неактуальные рекламные щиты, баннеры, буклеты</w:t>
-      </w:r>
-    </w:p>
-    <w:p>
-      <w:pPr>
-        <w:pStyle w:val="Normal"/>
-        <w:spacing w:lineRule="auto" w:line="259" w:before="0" w:after="160"/>
-        <w:rPr>
-          <w:rFonts w:ascii="Times New Roman" w:hAnsi="Times New Roman" w:cs="Times New Roman"/>
+      </w:pPr>
+      <w:r>
+        <w:rPr>
+          <w:rFonts w:cs="Times New Roman" w:ascii="Times New Roman" w:hAnsi="Times New Roman"/>
           <w:b/>
           <w:bCs/>
           <w:sz w:val="28"/>
           <w:szCs w:val="28"/>
           <w:lang w:val="ru-RU"/>
         </w:rPr>
-      </w:pPr>
-      <w:r>
-        <w:rPr>
-          <w:rFonts w:cs="Times New Roman" w:ascii="Times New Roman" w:hAnsi="Times New Roman"/>
+      </w:r>
+      <w:r>
+        <w:br w:type="page"/>
+      </w:r>
+    </w:p>
+    <w:p>
+      <w:pPr>
+        <w:pStyle w:val="Normal"/>
+        <w:spacing w:before="0" w:after="0"/>
+        <w:rPr>
+          <w:rFonts w:ascii="Times New Roman" w:hAnsi="Times New Roman" w:cs="Times New Roman"/>
           <w:b/>
           <w:bCs/>
           <w:sz w:val="28"/>
           <w:szCs w:val="28"/>
-          <w:lang w:val="ru-RU"/>
-        </w:rPr>
+          <w:lang w:val="en-US"/>
+        </w:rPr>
+      </w:pPr>
+      <w:r>
+        <w:rPr>
+          <w:rFonts w:cs="Times New Roman" w:ascii="Times New Roman" w:hAnsi="Times New Roman"/>
+          <w:b/>
+          <w:bCs/>
+          <w:sz w:val="28"/>
+          <w:szCs w:val="28"/>
+          <w:lang w:val="ru-RU"/>
+        </w:rPr>
+        <w:t>Правила</w:t>
+      </w:r>
+      <w:r>
+        <w:rPr>
+          <w:rFonts w:cs="Times New Roman" w:ascii="Times New Roman" w:hAnsi="Times New Roman"/>
+          <w:b/>
+          <w:bCs/>
+          <w:sz w:val="28"/>
+          <w:szCs w:val="28"/>
+          <w:lang w:val="en-US"/>
+        </w:rPr>
+        <w:t>:</w:t>
+      </w:r>
+    </w:p>
+    <w:p>
+      <w:pPr>
+        <w:pStyle w:val="ListParagraph"/>
+        <w:numPr>
+          <w:ilvl w:val="0"/>
+          <w:numId w:val="4"/>
+        </w:numPr>
+        <w:spacing w:before="240" w:after="0"/>
+        <w:contextualSpacing/>
+        <w:rPr>
+          <w:rFonts w:ascii="Times New Roman" w:hAnsi="Times New Roman" w:cs="Times New Roman"/>
+          <w:sz w:val="28"/>
+          <w:szCs w:val="28"/>
+          <w:lang w:val="ru-RU"/>
+        </w:rPr>
+      </w:pPr>
+      <w:r>
+        <w:rPr>
+          <w:rFonts w:cs="Times New Roman" w:ascii="Times New Roman" w:hAnsi="Times New Roman"/>
+          <w:sz w:val="28"/>
+          <w:szCs w:val="28"/>
+          <w:lang w:val="ru-RU"/>
+        </w:rPr>
+        <w:t>Если Клиент хочет получить услугу рекламного агентства, Он оставляет заявку</w:t>
+      </w:r>
+    </w:p>
+    <w:p>
+      <w:pPr>
+        <w:pStyle w:val="ListParagraph"/>
+        <w:numPr>
+          <w:ilvl w:val="0"/>
+          <w:numId w:val="4"/>
+        </w:numPr>
+        <w:spacing w:before="240" w:after="0"/>
+        <w:contextualSpacing/>
+        <w:rPr>
+          <w:rFonts w:ascii="Times New Roman" w:hAnsi="Times New Roman" w:cs="Times New Roman"/>
+          <w:sz w:val="28"/>
+          <w:szCs w:val="28"/>
+          <w:lang w:val="ru-RU"/>
+        </w:rPr>
+      </w:pPr>
+      <w:r>
+        <w:rPr>
+          <w:rFonts w:cs="Times New Roman" w:ascii="Times New Roman" w:hAnsi="Times New Roman"/>
+          <w:sz w:val="28"/>
+          <w:szCs w:val="28"/>
+          <w:lang w:val="ru-RU"/>
+        </w:rPr>
+        <w:t>Если есть Заявки, но они не обработаны, то Агентство берет их на рассмотрение</w:t>
+      </w:r>
+    </w:p>
+    <w:p>
+      <w:pPr>
+        <w:pStyle w:val="ListParagraph"/>
+        <w:numPr>
+          <w:ilvl w:val="0"/>
+          <w:numId w:val="4"/>
+        </w:numPr>
+        <w:spacing w:before="240" w:after="0"/>
+        <w:contextualSpacing/>
+        <w:rPr>
+          <w:rFonts w:ascii="Times New Roman" w:hAnsi="Times New Roman" w:cs="Times New Roman"/>
+          <w:sz w:val="28"/>
+          <w:szCs w:val="28"/>
+          <w:lang w:val="ru-RU"/>
+        </w:rPr>
+      </w:pPr>
+      <w:r>
+        <w:rPr>
+          <w:rFonts w:cs="Times New Roman" w:ascii="Times New Roman" w:hAnsi="Times New Roman"/>
+          <w:sz w:val="28"/>
+          <w:szCs w:val="28"/>
+          <w:lang w:val="ru-RU"/>
+        </w:rPr>
+        <w:t>Если Заявка на рассмотрении, то Юрист начинает проверять Заявку на соответствие законодательству и на плагиат</w:t>
+      </w:r>
+    </w:p>
+    <w:p>
+      <w:pPr>
+        <w:pStyle w:val="ListParagraph"/>
+        <w:numPr>
+          <w:ilvl w:val="0"/>
+          <w:numId w:val="4"/>
+        </w:numPr>
+        <w:spacing w:before="240" w:after="0"/>
+        <w:contextualSpacing/>
+        <w:rPr>
+          <w:rFonts w:ascii="Times New Roman" w:hAnsi="Times New Roman" w:cs="Times New Roman"/>
+          <w:sz w:val="28"/>
+          <w:szCs w:val="28"/>
+          <w:lang w:val="ru-RU"/>
+        </w:rPr>
+      </w:pPr>
+      <w:r>
+        <w:rPr>
+          <w:rFonts w:cs="Times New Roman" w:ascii="Times New Roman" w:hAnsi="Times New Roman"/>
+          <w:sz w:val="28"/>
+          <w:szCs w:val="28"/>
+          <w:lang w:val="ru-RU"/>
+        </w:rPr>
+        <w:t>Если Заявка не нарушает правил, то Агентство одобряет заявку</w:t>
+      </w:r>
+    </w:p>
+    <w:p>
+      <w:pPr>
+        <w:pStyle w:val="ListParagraph"/>
+        <w:numPr>
+          <w:ilvl w:val="0"/>
+          <w:numId w:val="4"/>
+        </w:numPr>
+        <w:spacing w:before="240" w:after="0"/>
+        <w:contextualSpacing/>
+        <w:rPr>
+          <w:rFonts w:ascii="Times New Roman" w:hAnsi="Times New Roman" w:cs="Times New Roman"/>
+          <w:sz w:val="28"/>
+          <w:szCs w:val="28"/>
+          <w:lang w:val="ru-RU"/>
+        </w:rPr>
+      </w:pPr>
+      <w:r>
+        <w:rPr>
+          <w:rFonts w:cs="Times New Roman" w:ascii="Times New Roman" w:hAnsi="Times New Roman"/>
+          <w:sz w:val="28"/>
+          <w:szCs w:val="28"/>
+          <w:lang w:val="ru-RU"/>
+        </w:rPr>
+        <w:t>Если Заявка нарушает правила, то Агентство отклоняет заявку</w:t>
+      </w:r>
+    </w:p>
+    <w:p>
+      <w:pPr>
+        <w:pStyle w:val="ListParagraph"/>
+        <w:numPr>
+          <w:ilvl w:val="0"/>
+          <w:numId w:val="4"/>
+        </w:numPr>
+        <w:spacing w:before="240" w:after="0"/>
+        <w:contextualSpacing/>
+        <w:rPr>
+          <w:rFonts w:ascii="Times New Roman" w:hAnsi="Times New Roman" w:cs="Times New Roman"/>
+          <w:sz w:val="28"/>
+          <w:szCs w:val="28"/>
+          <w:lang w:val="ru-RU"/>
+        </w:rPr>
+      </w:pPr>
+      <w:r>
+        <w:rPr>
+          <w:rFonts w:cs="Times New Roman" w:ascii="Times New Roman" w:hAnsi="Times New Roman"/>
+          <w:sz w:val="28"/>
+          <w:szCs w:val="28"/>
+          <w:lang w:val="ru-RU"/>
+        </w:rPr>
+        <w:t>Если Заявка одобрена, то Юрист составляет договор</w:t>
+      </w:r>
+    </w:p>
+    <w:p>
+      <w:pPr>
+        <w:pStyle w:val="ListParagraph"/>
+        <w:numPr>
+          <w:ilvl w:val="0"/>
+          <w:numId w:val="4"/>
+        </w:numPr>
+        <w:spacing w:before="240" w:after="0"/>
+        <w:contextualSpacing/>
+        <w:rPr>
+          <w:rFonts w:ascii="Times New Roman" w:hAnsi="Times New Roman" w:cs="Times New Roman"/>
+          <w:sz w:val="28"/>
+          <w:szCs w:val="28"/>
+          <w:lang w:val="ru-RU"/>
+        </w:rPr>
+      </w:pPr>
+      <w:r>
+        <w:rPr>
+          <w:rFonts w:cs="Times New Roman" w:ascii="Times New Roman" w:hAnsi="Times New Roman"/>
+          <w:sz w:val="28"/>
+          <w:szCs w:val="28"/>
+          <w:lang w:val="ru-RU"/>
+        </w:rPr>
+        <w:t>Если Договор составлен, то Агентство приглашает Клиента для заключения договора</w:t>
+      </w:r>
+    </w:p>
+    <w:p>
+      <w:pPr>
+        <w:pStyle w:val="ListParagraph"/>
+        <w:numPr>
+          <w:ilvl w:val="0"/>
+          <w:numId w:val="4"/>
+        </w:numPr>
+        <w:spacing w:before="240" w:after="0"/>
+        <w:contextualSpacing/>
+        <w:rPr>
+          <w:rFonts w:ascii="Times New Roman" w:hAnsi="Times New Roman" w:cs="Times New Roman"/>
+          <w:sz w:val="28"/>
+          <w:szCs w:val="28"/>
+          <w:lang w:val="ru-RU"/>
+        </w:rPr>
+      </w:pPr>
+      <w:r>
+        <w:rPr>
+          <w:rFonts w:cs="Times New Roman" w:ascii="Times New Roman" w:hAnsi="Times New Roman"/>
+          <w:sz w:val="28"/>
+          <w:szCs w:val="28"/>
+          <w:lang w:val="ru-RU"/>
+        </w:rPr>
+        <w:t>Если Клиент пришел заключать договор и Договор составлен, то Клиент согласовывает сроки и стоимость заказа</w:t>
+      </w:r>
+    </w:p>
+    <w:p>
+      <w:pPr>
+        <w:pStyle w:val="ListParagraph"/>
+        <w:numPr>
+          <w:ilvl w:val="0"/>
+          <w:numId w:val="4"/>
+        </w:numPr>
+        <w:spacing w:before="240" w:after="0"/>
+        <w:contextualSpacing/>
+        <w:rPr>
+          <w:rFonts w:ascii="Times New Roman" w:hAnsi="Times New Roman" w:cs="Times New Roman"/>
+          <w:sz w:val="28"/>
+          <w:szCs w:val="28"/>
+          <w:lang w:val="ru-RU"/>
+        </w:rPr>
+      </w:pPr>
+      <w:r>
+        <w:rPr>
+          <w:rFonts w:cs="Times New Roman" w:ascii="Times New Roman" w:hAnsi="Times New Roman"/>
+          <w:sz w:val="28"/>
+          <w:szCs w:val="28"/>
+          <w:lang w:val="ru-RU"/>
+        </w:rPr>
+        <w:t>Если Договор не согласован, то Клиент отказывается от договора с Агентством</w:t>
+      </w:r>
+    </w:p>
+    <w:p>
+      <w:pPr>
+        <w:pStyle w:val="ListParagraph"/>
+        <w:numPr>
+          <w:ilvl w:val="0"/>
+          <w:numId w:val="4"/>
+        </w:numPr>
+        <w:spacing w:before="240" w:after="0"/>
+        <w:contextualSpacing/>
+        <w:rPr>
+          <w:rFonts w:ascii="Times New Roman" w:hAnsi="Times New Roman" w:cs="Times New Roman"/>
+          <w:sz w:val="28"/>
+          <w:szCs w:val="28"/>
+          <w:lang w:val="ru-RU"/>
+        </w:rPr>
+      </w:pPr>
+      <w:r>
+        <w:rPr>
+          <w:rFonts w:cs="Times New Roman" w:ascii="Times New Roman" w:hAnsi="Times New Roman"/>
+          <w:sz w:val="28"/>
+          <w:szCs w:val="28"/>
+          <w:lang w:val="ru-RU"/>
+        </w:rPr>
+        <w:t xml:space="preserve">Если Договор согласован </w:t>
+      </w:r>
+      <w:r>
+        <w:rPr>
+          <w:rFonts w:cs="Times New Roman" w:ascii="Times New Roman" w:hAnsi="Times New Roman"/>
+          <w:sz w:val="28"/>
+          <w:szCs w:val="28"/>
+          <w:lang w:val="ru-RU"/>
+        </w:rPr>
+        <w:t>и у Клиента есть деньги</w:t>
+      </w:r>
+      <w:r>
+        <w:rPr>
+          <w:rFonts w:cs="Times New Roman" w:ascii="Times New Roman" w:hAnsi="Times New Roman"/>
+          <w:sz w:val="28"/>
+          <w:szCs w:val="28"/>
+          <w:lang w:val="ru-RU"/>
+        </w:rPr>
+        <w:t>, то Клиент подписывает договор</w:t>
+      </w:r>
+    </w:p>
+    <w:p>
+      <w:pPr>
+        <w:pStyle w:val="ListParagraph"/>
+        <w:numPr>
+          <w:ilvl w:val="0"/>
+          <w:numId w:val="4"/>
+        </w:numPr>
+        <w:spacing w:before="240" w:after="0"/>
+        <w:contextualSpacing/>
+        <w:rPr>
+          <w:rFonts w:ascii="Times New Roman" w:hAnsi="Times New Roman" w:cs="Times New Roman"/>
+          <w:sz w:val="28"/>
+          <w:szCs w:val="28"/>
+          <w:lang w:val="ru-RU"/>
+        </w:rPr>
+      </w:pPr>
+      <w:r>
+        <w:rPr>
+          <w:rFonts w:cs="Times New Roman" w:ascii="Times New Roman" w:hAnsi="Times New Roman"/>
+          <w:sz w:val="28"/>
+          <w:szCs w:val="28"/>
+          <w:lang w:val="ru-RU"/>
+        </w:rPr>
+        <w:t>Если Договор согласован, но у Клиента нет денег, то Клиент оказывается от договора с Агентством</w:t>
+      </w:r>
+    </w:p>
+    <w:p>
+      <w:pPr>
+        <w:pStyle w:val="ListParagraph"/>
+        <w:numPr>
+          <w:ilvl w:val="0"/>
+          <w:numId w:val="4"/>
+        </w:numPr>
+        <w:spacing w:before="240" w:after="0"/>
+        <w:contextualSpacing/>
+        <w:rPr>
+          <w:rFonts w:ascii="Times New Roman" w:hAnsi="Times New Roman" w:cs="Times New Roman"/>
+          <w:sz w:val="28"/>
+          <w:szCs w:val="28"/>
+          <w:lang w:val="ru-RU"/>
+        </w:rPr>
+      </w:pPr>
+      <w:r>
+        <w:rPr>
+          <w:rFonts w:cs="Times New Roman" w:ascii="Times New Roman" w:hAnsi="Times New Roman"/>
+          <w:sz w:val="28"/>
+          <w:szCs w:val="28"/>
+          <w:lang w:val="ru-RU"/>
+        </w:rPr>
+        <w:t>Если Договор подписан, то Клиент оплачивает его</w:t>
+      </w:r>
+    </w:p>
+    <w:p>
+      <w:pPr>
+        <w:pStyle w:val="ListParagraph"/>
+        <w:numPr>
+          <w:ilvl w:val="0"/>
+          <w:numId w:val="4"/>
+        </w:numPr>
+        <w:spacing w:before="240" w:after="0"/>
+        <w:contextualSpacing/>
+        <w:rPr>
+          <w:rFonts w:ascii="Times New Roman" w:hAnsi="Times New Roman" w:cs="Times New Roman"/>
+          <w:sz w:val="28"/>
+          <w:szCs w:val="28"/>
+          <w:lang w:val="ru-RU"/>
+        </w:rPr>
+      </w:pPr>
+      <w:r>
+        <w:rPr>
+          <w:rFonts w:cs="Times New Roman" w:ascii="Times New Roman" w:hAnsi="Times New Roman"/>
+          <w:sz w:val="28"/>
+          <w:szCs w:val="28"/>
+          <w:lang w:val="ru-RU"/>
+        </w:rPr>
+        <w:t>Если Договор оплачен, то Агентство начинает обрабатывать заказ</w:t>
+      </w:r>
+    </w:p>
+    <w:p>
+      <w:pPr>
+        <w:pStyle w:val="ListParagraph"/>
+        <w:numPr>
+          <w:ilvl w:val="0"/>
+          <w:numId w:val="4"/>
+        </w:numPr>
+        <w:spacing w:before="240" w:after="0"/>
+        <w:contextualSpacing/>
+        <w:rPr>
+          <w:rFonts w:ascii="Times New Roman" w:hAnsi="Times New Roman" w:cs="Times New Roman"/>
+          <w:sz w:val="28"/>
+          <w:szCs w:val="28"/>
+          <w:lang w:val="ru-RU"/>
+        </w:rPr>
+      </w:pPr>
+      <w:r>
+        <w:rPr>
+          <w:rFonts w:cs="Times New Roman" w:ascii="Times New Roman" w:hAnsi="Times New Roman"/>
+          <w:sz w:val="28"/>
+          <w:szCs w:val="28"/>
+          <w:lang w:val="ru-RU"/>
+        </w:rPr>
+        <w:t>Если Агентство обрабатывает заказ, то Промоутер составляет рекламный пост в социальных сетях</w:t>
+      </w:r>
+    </w:p>
+    <w:p>
+      <w:pPr>
+        <w:pStyle w:val="ListParagraph"/>
+        <w:numPr>
+          <w:ilvl w:val="0"/>
+          <w:numId w:val="4"/>
+        </w:numPr>
+        <w:spacing w:before="240" w:after="0"/>
+        <w:contextualSpacing/>
+        <w:rPr>
+          <w:rFonts w:ascii="Times New Roman" w:hAnsi="Times New Roman" w:cs="Times New Roman"/>
+          <w:sz w:val="28"/>
+          <w:szCs w:val="28"/>
+          <w:lang w:val="ru-RU"/>
+        </w:rPr>
+      </w:pPr>
+      <w:r>
+        <w:rPr>
+          <w:rFonts w:cs="Times New Roman" w:ascii="Times New Roman" w:hAnsi="Times New Roman"/>
+          <w:sz w:val="28"/>
+          <w:szCs w:val="28"/>
+          <w:lang w:val="ru-RU"/>
+        </w:rPr>
+        <w:t>Если Промоутер написал рекламный пост, то Агентство переводит деньги на счет Промоутера в социальных сетях</w:t>
+      </w:r>
+    </w:p>
+    <w:p>
+      <w:pPr>
+        <w:pStyle w:val="ListParagraph"/>
+        <w:numPr>
+          <w:ilvl w:val="0"/>
+          <w:numId w:val="4"/>
+        </w:numPr>
+        <w:spacing w:before="240" w:after="0"/>
+        <w:contextualSpacing/>
+        <w:rPr>
+          <w:rFonts w:ascii="Times New Roman" w:hAnsi="Times New Roman" w:cs="Times New Roman"/>
+          <w:sz w:val="28"/>
+          <w:szCs w:val="28"/>
+          <w:lang w:val="ru-RU"/>
+        </w:rPr>
+      </w:pPr>
+      <w:r>
+        <w:rPr>
+          <w:rFonts w:cs="Times New Roman" w:ascii="Times New Roman" w:hAnsi="Times New Roman"/>
+          <w:sz w:val="28"/>
+          <w:szCs w:val="28"/>
+          <w:lang w:val="ru-RU"/>
+        </w:rPr>
+        <w:t>Если Рекламный пост написан и Агентство перевело деньги, то Промоутер настраивает рекламу поста в социальных сетях</w:t>
+      </w:r>
+    </w:p>
+    <w:p>
+      <w:pPr>
+        <w:pStyle w:val="ListParagraph"/>
+        <w:numPr>
+          <w:ilvl w:val="0"/>
+          <w:numId w:val="4"/>
+        </w:numPr>
+        <w:spacing w:before="240" w:after="0"/>
+        <w:contextualSpacing/>
+        <w:rPr>
+          <w:rFonts w:ascii="Times New Roman" w:hAnsi="Times New Roman" w:cs="Times New Roman"/>
+          <w:sz w:val="28"/>
+          <w:szCs w:val="28"/>
+          <w:lang w:val="ru-RU"/>
+        </w:rPr>
+      </w:pPr>
+      <w:r>
+        <w:rPr>
+          <w:rFonts w:cs="Times New Roman" w:ascii="Times New Roman" w:hAnsi="Times New Roman"/>
+          <w:sz w:val="28"/>
+          <w:szCs w:val="28"/>
+          <w:lang w:val="ru-RU"/>
+        </w:rPr>
+        <w:t xml:space="preserve">Если Промоутер настроил рекламный пост, то Промоутер анализирует его эффективность </w:t>
+      </w:r>
+    </w:p>
+    <w:p>
+      <w:pPr>
+        <w:pStyle w:val="ListParagraph"/>
+        <w:numPr>
+          <w:ilvl w:val="0"/>
+          <w:numId w:val="4"/>
+        </w:numPr>
+        <w:spacing w:before="240" w:after="0"/>
+        <w:contextualSpacing/>
+        <w:rPr>
+          <w:rFonts w:ascii="Times New Roman" w:hAnsi="Times New Roman" w:cs="Times New Roman"/>
+          <w:sz w:val="28"/>
+          <w:szCs w:val="28"/>
+          <w:lang w:val="ru-RU"/>
+        </w:rPr>
+      </w:pPr>
+      <w:r>
+        <w:rPr>
+          <w:rFonts w:cs="Times New Roman" w:ascii="Times New Roman" w:hAnsi="Times New Roman"/>
+          <w:sz w:val="28"/>
+          <w:szCs w:val="28"/>
+          <w:lang w:val="ru-RU"/>
+        </w:rPr>
+        <w:t xml:space="preserve">Если Промоутер проанализировал эффективность рекламного поста, то Промоутер изменит настройки поста для наибольшего охвата аудитории </w:t>
+      </w:r>
+    </w:p>
+    <w:p>
+      <w:pPr>
+        <w:pStyle w:val="ListParagraph"/>
+        <w:numPr>
+          <w:ilvl w:val="0"/>
+          <w:numId w:val="4"/>
+        </w:numPr>
+        <w:spacing w:before="240" w:after="0"/>
+        <w:contextualSpacing/>
+        <w:rPr>
+          <w:rFonts w:ascii="Times New Roman" w:hAnsi="Times New Roman" w:cs="Times New Roman"/>
+          <w:sz w:val="28"/>
+          <w:szCs w:val="28"/>
+          <w:lang w:val="ru-RU"/>
+        </w:rPr>
+      </w:pPr>
+      <w:r>
+        <w:rPr>
+          <w:rFonts w:cs="Times New Roman" w:ascii="Times New Roman" w:hAnsi="Times New Roman"/>
+          <w:sz w:val="28"/>
+          <w:szCs w:val="28"/>
+          <w:lang w:val="ru-RU"/>
+        </w:rPr>
+        <w:t>Если Агентство обрабатывает заказ, то Оно производит пробную партию рекламных щитов, баннеров, буклетов</w:t>
+      </w:r>
+    </w:p>
+    <w:p>
+      <w:pPr>
+        <w:pStyle w:val="ListParagraph"/>
+        <w:numPr>
+          <w:ilvl w:val="0"/>
+          <w:numId w:val="4"/>
+        </w:numPr>
+        <w:spacing w:before="240" w:after="0"/>
+        <w:contextualSpacing/>
+        <w:rPr>
+          <w:rFonts w:ascii="Times New Roman" w:hAnsi="Times New Roman" w:cs="Times New Roman"/>
+          <w:sz w:val="28"/>
+          <w:szCs w:val="28"/>
+          <w:lang w:val="ru-RU"/>
+        </w:rPr>
+      </w:pPr>
+      <w:r>
+        <w:rPr>
+          <w:rFonts w:cs="Times New Roman" w:ascii="Times New Roman" w:hAnsi="Times New Roman"/>
+          <w:sz w:val="28"/>
+          <w:szCs w:val="28"/>
+          <w:lang w:val="ru-RU"/>
+        </w:rPr>
+        <w:t>Если Пробная партия готова, то Агентство проводит контроль качества</w:t>
+      </w:r>
+    </w:p>
+    <w:p>
+      <w:pPr>
+        <w:pStyle w:val="ListParagraph"/>
+        <w:numPr>
+          <w:ilvl w:val="0"/>
+          <w:numId w:val="4"/>
+        </w:numPr>
+        <w:spacing w:before="240" w:after="0"/>
+        <w:contextualSpacing/>
+        <w:rPr>
+          <w:rFonts w:ascii="Times New Roman" w:hAnsi="Times New Roman" w:cs="Times New Roman"/>
+          <w:sz w:val="28"/>
+          <w:szCs w:val="28"/>
+          <w:lang w:val="ru-RU"/>
+        </w:rPr>
+      </w:pPr>
+      <w:r>
+        <w:rPr>
+          <w:rFonts w:cs="Times New Roman" w:ascii="Times New Roman" w:hAnsi="Times New Roman"/>
+          <w:sz w:val="28"/>
+          <w:szCs w:val="28"/>
+          <w:lang w:val="ru-RU"/>
+        </w:rPr>
+        <w:t>Если Пробная партия готова и Качество не соответствует госту, то Агентство переделывает Пробную партию и организует дообучение сотрудников</w:t>
+      </w:r>
+    </w:p>
+    <w:p>
+      <w:pPr>
+        <w:pStyle w:val="ListParagraph"/>
+        <w:numPr>
+          <w:ilvl w:val="0"/>
+          <w:numId w:val="4"/>
+        </w:numPr>
+        <w:spacing w:before="240" w:after="0"/>
+        <w:contextualSpacing/>
+        <w:rPr>
+          <w:rFonts w:ascii="Times New Roman" w:hAnsi="Times New Roman" w:cs="Times New Roman"/>
+          <w:sz w:val="28"/>
+          <w:szCs w:val="28"/>
+          <w:lang w:val="ru-RU"/>
+        </w:rPr>
+      </w:pPr>
+      <w:r>
+        <w:rPr>
+          <w:rFonts w:cs="Times New Roman" w:ascii="Times New Roman" w:hAnsi="Times New Roman"/>
+          <w:sz w:val="28"/>
+          <w:szCs w:val="28"/>
+          <w:lang w:val="ru-RU"/>
+        </w:rPr>
+        <w:t>Если Пробная партия готова и Качество соответствует госту, то Агентство изготавливает Финальную партию щитов, баннеров, буклетов</w:t>
+      </w:r>
+    </w:p>
+    <w:p>
+      <w:pPr>
+        <w:pStyle w:val="ListParagraph"/>
+        <w:numPr>
+          <w:ilvl w:val="0"/>
+          <w:numId w:val="4"/>
+        </w:numPr>
+        <w:spacing w:before="240" w:after="0"/>
+        <w:contextualSpacing/>
+        <w:rPr>
+          <w:rFonts w:ascii="Times New Roman" w:hAnsi="Times New Roman" w:cs="Times New Roman"/>
+          <w:sz w:val="28"/>
+          <w:szCs w:val="28"/>
+          <w:lang w:val="ru-RU"/>
+        </w:rPr>
+      </w:pPr>
+      <w:r>
+        <w:rPr>
+          <w:rFonts w:cs="Times New Roman" w:ascii="Times New Roman" w:hAnsi="Times New Roman"/>
+          <w:sz w:val="28"/>
+          <w:szCs w:val="28"/>
+          <w:lang w:val="ru-RU"/>
+        </w:rPr>
+        <w:t>Если Финальная партия щитов и баннеров готова, то Агентство арендует место под их рекламу</w:t>
+      </w:r>
+    </w:p>
+    <w:p>
+      <w:pPr>
+        <w:pStyle w:val="ListParagraph"/>
+        <w:numPr>
+          <w:ilvl w:val="0"/>
+          <w:numId w:val="4"/>
+        </w:numPr>
+        <w:spacing w:before="240" w:after="0"/>
+        <w:contextualSpacing/>
+        <w:rPr>
+          <w:rFonts w:ascii="Times New Roman" w:hAnsi="Times New Roman" w:cs="Times New Roman"/>
+          <w:sz w:val="28"/>
+          <w:szCs w:val="28"/>
+          <w:lang w:val="ru-RU"/>
+        </w:rPr>
+      </w:pPr>
+      <w:r>
+        <w:rPr>
+          <w:rFonts w:cs="Times New Roman" w:ascii="Times New Roman" w:hAnsi="Times New Roman"/>
+          <w:sz w:val="28"/>
+          <w:szCs w:val="28"/>
+          <w:lang w:val="ru-RU"/>
+        </w:rPr>
+        <w:t>Если Место под рекламу арендовано, то Агентство устанавливает баннеры и щиты</w:t>
+      </w:r>
+    </w:p>
+    <w:p>
+      <w:pPr>
+        <w:pStyle w:val="ListParagraph"/>
+        <w:numPr>
+          <w:ilvl w:val="0"/>
+          <w:numId w:val="4"/>
+        </w:numPr>
+        <w:spacing w:before="240" w:after="0"/>
+        <w:contextualSpacing/>
+        <w:rPr>
+          <w:rFonts w:ascii="Times New Roman" w:hAnsi="Times New Roman" w:cs="Times New Roman"/>
+          <w:sz w:val="28"/>
+          <w:szCs w:val="28"/>
+          <w:lang w:val="ru-RU"/>
+        </w:rPr>
+      </w:pPr>
+      <w:r>
+        <w:rPr>
+          <w:rFonts w:cs="Times New Roman" w:ascii="Times New Roman" w:hAnsi="Times New Roman"/>
+          <w:sz w:val="28"/>
+          <w:szCs w:val="28"/>
+          <w:lang w:val="ru-RU"/>
+        </w:rPr>
+        <w:t>Если Финальная партия буклетов готова, то Агентство нанимает Студентов</w:t>
+      </w:r>
+    </w:p>
+    <w:p>
+      <w:pPr>
+        <w:pStyle w:val="ListParagraph"/>
+        <w:numPr>
+          <w:ilvl w:val="0"/>
+          <w:numId w:val="4"/>
+        </w:numPr>
+        <w:spacing w:before="240" w:after="0"/>
+        <w:contextualSpacing/>
+        <w:rPr>
+          <w:rFonts w:ascii="Times New Roman" w:hAnsi="Times New Roman" w:cs="Times New Roman"/>
+          <w:sz w:val="28"/>
+          <w:szCs w:val="28"/>
+          <w:lang w:val="ru-RU"/>
+        </w:rPr>
+      </w:pPr>
+      <w:r>
+        <w:rPr>
+          <w:rFonts w:cs="Times New Roman" w:ascii="Times New Roman" w:hAnsi="Times New Roman"/>
+          <w:sz w:val="28"/>
+          <w:szCs w:val="28"/>
+          <w:lang w:val="ru-RU"/>
+        </w:rPr>
+        <w:t>Если Студенты наняты, то Студенты начинают раздавать рекламные буклеты</w:t>
+      </w:r>
+    </w:p>
+    <w:p>
+      <w:pPr>
+        <w:pStyle w:val="ListParagraph"/>
+        <w:numPr>
+          <w:ilvl w:val="0"/>
+          <w:numId w:val="4"/>
+        </w:numPr>
+        <w:spacing w:before="240" w:after="0"/>
+        <w:contextualSpacing/>
+        <w:rPr>
+          <w:rFonts w:ascii="Times New Roman" w:hAnsi="Times New Roman" w:cs="Times New Roman"/>
+          <w:sz w:val="28"/>
+          <w:szCs w:val="28"/>
+          <w:lang w:val="ru-RU"/>
+        </w:rPr>
+      </w:pPr>
+      <w:r>
+        <w:rPr>
+          <w:rFonts w:cs="Times New Roman" w:ascii="Times New Roman" w:hAnsi="Times New Roman"/>
+          <w:sz w:val="28"/>
+          <w:szCs w:val="28"/>
+          <w:lang w:val="ru-RU"/>
+        </w:rPr>
+        <w:t>Если Клиент хочет изменить условия договора, то Агентство согласовывает с Клиентом эти изменения</w:t>
+      </w:r>
+    </w:p>
+    <w:p>
+      <w:pPr>
+        <w:pStyle w:val="ListParagraph"/>
+        <w:numPr>
+          <w:ilvl w:val="0"/>
+          <w:numId w:val="4"/>
+        </w:numPr>
+        <w:spacing w:before="240" w:after="0"/>
+        <w:contextualSpacing/>
+        <w:rPr>
+          <w:rFonts w:ascii="Times New Roman" w:hAnsi="Times New Roman" w:cs="Times New Roman"/>
+          <w:sz w:val="28"/>
+          <w:szCs w:val="28"/>
+          <w:lang w:val="ru-RU"/>
+        </w:rPr>
+      </w:pPr>
+      <w:r>
+        <w:rPr>
+          <w:rFonts w:cs="Times New Roman" w:ascii="Times New Roman" w:hAnsi="Times New Roman"/>
+          <w:sz w:val="28"/>
+          <w:szCs w:val="28"/>
+          <w:lang w:val="ru-RU"/>
+        </w:rPr>
+        <w:t>Если Агентство согласовало с Клиентом условия договора, то Клиент подписывает Дополнительное соглашение к договору</w:t>
+      </w:r>
+    </w:p>
+    <w:p>
+      <w:pPr>
+        <w:pStyle w:val="ListParagraph"/>
+        <w:numPr>
+          <w:ilvl w:val="0"/>
+          <w:numId w:val="4"/>
+        </w:numPr>
+        <w:spacing w:before="240" w:after="0"/>
+        <w:contextualSpacing/>
+        <w:rPr>
+          <w:rFonts w:ascii="Times New Roman" w:hAnsi="Times New Roman" w:cs="Times New Roman"/>
+          <w:sz w:val="28"/>
+          <w:szCs w:val="28"/>
+          <w:lang w:val="ru-RU"/>
+        </w:rPr>
+      </w:pPr>
+      <w:r>
+        <w:rPr>
+          <w:rFonts w:cs="Times New Roman" w:ascii="Times New Roman" w:hAnsi="Times New Roman"/>
+          <w:sz w:val="28"/>
+          <w:szCs w:val="28"/>
+          <w:lang w:val="ru-RU"/>
+        </w:rPr>
+        <w:t>Если Агентство не смогло согласовать Дополнительные условия договора, то Агентство работает без изменений</w:t>
+      </w:r>
+    </w:p>
+    <w:p>
+      <w:pPr>
+        <w:pStyle w:val="ListParagraph"/>
+        <w:numPr>
+          <w:ilvl w:val="0"/>
+          <w:numId w:val="4"/>
+        </w:numPr>
+        <w:spacing w:before="240" w:after="0"/>
+        <w:contextualSpacing/>
+        <w:rPr>
+          <w:rFonts w:ascii="Times New Roman" w:hAnsi="Times New Roman" w:cs="Times New Roman"/>
+          <w:sz w:val="28"/>
+          <w:szCs w:val="28"/>
+          <w:lang w:val="ru-RU"/>
+        </w:rPr>
+      </w:pPr>
+      <w:r>
+        <w:rPr>
+          <w:rFonts w:cs="Times New Roman" w:ascii="Times New Roman" w:hAnsi="Times New Roman"/>
+          <w:sz w:val="28"/>
+          <w:szCs w:val="28"/>
+          <w:lang w:val="ru-RU"/>
+        </w:rPr>
+        <w:t>Если Клиент подписал Дополнительное соглашение, то Клиент оплачивает его</w:t>
+      </w:r>
+    </w:p>
+    <w:p>
+      <w:pPr>
+        <w:pStyle w:val="ListParagraph"/>
+        <w:numPr>
+          <w:ilvl w:val="0"/>
+          <w:numId w:val="4"/>
+        </w:numPr>
+        <w:spacing w:before="240" w:after="0"/>
+        <w:contextualSpacing/>
+        <w:rPr>
+          <w:rFonts w:ascii="Times New Roman" w:hAnsi="Times New Roman" w:cs="Times New Roman"/>
+          <w:sz w:val="28"/>
+          <w:szCs w:val="28"/>
+          <w:lang w:val="ru-RU"/>
+        </w:rPr>
+      </w:pPr>
+      <w:r>
+        <w:rPr>
+          <w:rFonts w:cs="Times New Roman" w:ascii="Times New Roman" w:hAnsi="Times New Roman"/>
+          <w:sz w:val="28"/>
+          <w:szCs w:val="28"/>
+          <w:lang w:val="ru-RU"/>
+        </w:rPr>
+        <w:t>Если Клиент оплатил Дополнительное соглашение, то Агентство обрабатывает заказ</w:t>
+      </w:r>
+    </w:p>
+    <w:p>
+      <w:pPr>
+        <w:pStyle w:val="ListParagraph"/>
+        <w:numPr>
+          <w:ilvl w:val="0"/>
+          <w:numId w:val="4"/>
+        </w:numPr>
+        <w:spacing w:before="240" w:after="0"/>
+        <w:contextualSpacing/>
+        <w:rPr>
+          <w:rFonts w:ascii="Times New Roman" w:hAnsi="Times New Roman" w:cs="Times New Roman"/>
+          <w:sz w:val="28"/>
+          <w:szCs w:val="28"/>
+          <w:lang w:val="ru-RU"/>
+        </w:rPr>
+      </w:pPr>
+      <w:r>
+        <w:rPr>
+          <w:rFonts w:cs="Times New Roman" w:ascii="Times New Roman" w:hAnsi="Times New Roman"/>
+          <w:sz w:val="28"/>
+          <w:szCs w:val="28"/>
+          <w:lang w:val="ru-RU"/>
+        </w:rPr>
+        <w:t>Если Студенты раздали рекламные буклеты, и/или закончился срок рекламы в социальных сетях, и/или закончился срок аренды места для баннеров и щитов, то Агентствротчитывается Клиенту о результатах рекламной кампании</w:t>
+      </w:r>
+    </w:p>
+    <w:p>
+      <w:pPr>
+        <w:pStyle w:val="ListParagraph"/>
+        <w:numPr>
+          <w:ilvl w:val="0"/>
+          <w:numId w:val="4"/>
+        </w:numPr>
+        <w:spacing w:before="240" w:after="0"/>
+        <w:contextualSpacing/>
+        <w:rPr>
+          <w:rFonts w:ascii="Times New Roman" w:hAnsi="Times New Roman" w:cs="Times New Roman"/>
+          <w:sz w:val="28"/>
+          <w:szCs w:val="28"/>
+          <w:lang w:val="ru-RU"/>
+        </w:rPr>
+      </w:pPr>
+      <w:r>
+        <w:rPr>
+          <w:rFonts w:cs="Times New Roman" w:ascii="Times New Roman" w:hAnsi="Times New Roman"/>
+          <w:sz w:val="28"/>
+          <w:szCs w:val="28"/>
+          <w:lang w:val="ru-RU"/>
+        </w:rPr>
+        <w:t>Если Агентство отчиталось о результатах рекламной кампании, то Оно завершает работу с Клиентской рекламой</w:t>
+      </w:r>
+    </w:p>
+    <w:p>
+      <w:pPr>
+        <w:pStyle w:val="ListParagraph"/>
+        <w:numPr>
+          <w:ilvl w:val="0"/>
+          <w:numId w:val="4"/>
+        </w:numPr>
+        <w:spacing w:before="240" w:after="0"/>
+        <w:contextualSpacing/>
+        <w:rPr>
+          <w:rFonts w:ascii="Times New Roman" w:hAnsi="Times New Roman" w:cs="Times New Roman"/>
+          <w:sz w:val="28"/>
+          <w:szCs w:val="28"/>
+          <w:lang w:val="ru-RU"/>
+        </w:rPr>
+      </w:pPr>
+      <w:r>
+        <w:rPr>
+          <w:rFonts w:cs="Times New Roman" w:ascii="Times New Roman" w:hAnsi="Times New Roman"/>
+          <w:sz w:val="28"/>
+          <w:szCs w:val="28"/>
+          <w:lang w:val="ru-RU"/>
+        </w:rPr>
+        <w:t>Если Агентство завершило работу над заказом, то Оно убирает неактуальные щиты, баннеры, буклеты</w:t>
       </w:r>
       <w:r>
         <w:br w:type="page"/>
@@ -1797,7 +2710,7 @@
           <w:bCs/>
           <w:sz w:val="28"/>
           <w:szCs w:val="28"/>
-          <w:lang w:val="en-US"/>
+          <w:lang w:val="ru-RU"/>
         </w:rPr>
       </w:pPr>
       <w:r>
@@ -1809,915 +2722,7 @@
           <w:szCs w:val="28"/>
           <w:lang w:val="ru-RU"/>
         </w:rPr>
-        <w:t>Правила</w:t>
-      </w:r>
-      <w:r>
-        <w:rPr>
-          <w:rFonts w:cs="Times New Roman" w:ascii="Times New Roman" w:hAnsi="Times New Roman"/>
-          <w:b/>
-          <w:bCs/>
-          <w:sz w:val="28"/>
-          <w:szCs w:val="28"/>
-          <w:lang w:val="en-US"/>
-        </w:rPr>
-        <w:t>:</w:t>
-      </w:r>
-    </w:p>
-    <w:p>
-      <w:pPr>
-        <w:pStyle w:val="ListParagraph"/>
-        <w:numPr>
-          <w:ilvl w:val="0"/>
-          <w:numId w:val="4"/>
-        </w:numPr>
-        <w:spacing w:before="240" w:after="0"/>
-        <w:contextualSpacing/>
-        <w:rPr>
-          <w:rFonts w:ascii="Times New Roman" w:hAnsi="Times New Roman" w:cs="Times New Roman"/>
-          <w:sz w:val="28"/>
-          <w:szCs w:val="28"/>
-          <w:lang w:val="ru-RU"/>
-        </w:rPr>
-      </w:pPr>
-      <w:r>
-        <w:rPr>
-          <w:rFonts w:cs="Times New Roman" w:ascii="Times New Roman" w:hAnsi="Times New Roman"/>
-          <w:sz w:val="28"/>
-          <w:szCs w:val="28"/>
-          <w:lang w:val="ru-RU"/>
-        </w:rPr>
-        <w:t>Если Клиент хочет получить услугу рекламного агентства, Он оставляет заявку</w:t>
-      </w:r>
-    </w:p>
-    <w:p>
-      <w:pPr>
-        <w:pStyle w:val="ListParagraph"/>
-        <w:numPr>
-          <w:ilvl w:val="0"/>
-          <w:numId w:val="4"/>
-        </w:numPr>
-        <w:spacing w:before="240" w:after="0"/>
-        <w:contextualSpacing/>
-        <w:rPr>
-          <w:rFonts w:ascii="Times New Roman" w:hAnsi="Times New Roman" w:cs="Times New Roman"/>
-          <w:sz w:val="28"/>
-          <w:szCs w:val="28"/>
-          <w:lang w:val="ru-RU"/>
-        </w:rPr>
-      </w:pPr>
-      <w:r>
-        <w:rPr>
-          <w:rFonts w:cs="Times New Roman" w:ascii="Times New Roman" w:hAnsi="Times New Roman"/>
-          <w:sz w:val="28"/>
-          <w:szCs w:val="28"/>
-          <w:lang w:val="ru-RU"/>
-        </w:rPr>
-        <w:t>Если есть Заявки, но они не обработаны, то Агентство берет их на рассмотрение</w:t>
-      </w:r>
-    </w:p>
-    <w:p>
-      <w:pPr>
-        <w:pStyle w:val="ListParagraph"/>
-        <w:numPr>
-          <w:ilvl w:val="0"/>
-          <w:numId w:val="4"/>
-        </w:numPr>
-        <w:spacing w:before="240" w:after="0"/>
-        <w:contextualSpacing/>
-        <w:rPr>
-          <w:rFonts w:ascii="Times New Roman" w:hAnsi="Times New Roman" w:cs="Times New Roman"/>
-          <w:sz w:val="28"/>
-          <w:szCs w:val="28"/>
-          <w:lang w:val="ru-RU"/>
-        </w:rPr>
-      </w:pPr>
-      <w:r>
-        <w:rPr>
-          <w:rFonts w:cs="Times New Roman" w:ascii="Times New Roman" w:hAnsi="Times New Roman"/>
-          <w:sz w:val="28"/>
-          <w:szCs w:val="28"/>
-          <w:lang w:val="ru-RU"/>
-        </w:rPr>
-        <w:t>Если Заявка на рассмотрении, то Юрист начинает проверять Заявку на соответствие законодательству и на плагиат</w:t>
-      </w:r>
-    </w:p>
-    <w:p>
-      <w:pPr>
-        <w:pStyle w:val="ListParagraph"/>
-        <w:numPr>
-          <w:ilvl w:val="0"/>
-          <w:numId w:val="4"/>
-        </w:numPr>
-        <w:spacing w:before="240" w:after="0"/>
-        <w:contextualSpacing/>
-        <w:rPr>
-          <w:rFonts w:ascii="Times New Roman" w:hAnsi="Times New Roman" w:cs="Times New Roman"/>
-          <w:sz w:val="28"/>
-          <w:szCs w:val="28"/>
-          <w:lang w:val="ru-RU"/>
-        </w:rPr>
-      </w:pPr>
-      <w:r>
-        <w:rPr>
-          <w:rFonts w:cs="Times New Roman" w:ascii="Times New Roman" w:hAnsi="Times New Roman"/>
-          <w:sz w:val="28"/>
-          <w:szCs w:val="28"/>
-          <w:lang w:val="ru-RU"/>
-        </w:rPr>
-        <w:t>Если Заявка не нарушает правил, то Агентство одобряет заявку</w:t>
-      </w:r>
-    </w:p>
-    <w:p>
-      <w:pPr>
-        <w:pStyle w:val="ListParagraph"/>
-        <w:numPr>
-          <w:ilvl w:val="0"/>
-          <w:numId w:val="4"/>
-        </w:numPr>
-        <w:spacing w:before="240" w:after="0"/>
-        <w:contextualSpacing/>
-        <w:rPr>
-          <w:rFonts w:ascii="Times New Roman" w:hAnsi="Times New Roman" w:cs="Times New Roman"/>
-          <w:sz w:val="28"/>
-          <w:szCs w:val="28"/>
-          <w:lang w:val="ru-RU"/>
-        </w:rPr>
-      </w:pPr>
-      <w:r>
-        <w:rPr>
-          <w:rFonts w:cs="Times New Roman" w:ascii="Times New Roman" w:hAnsi="Times New Roman"/>
-          <w:sz w:val="28"/>
-          <w:szCs w:val="28"/>
-          <w:lang w:val="ru-RU"/>
-        </w:rPr>
-        <w:t>Если Заявка нарушает правила, то Агентство отклоняет заявку</w:t>
-      </w:r>
-    </w:p>
-    <w:p>
-      <w:pPr>
-        <w:pStyle w:val="ListParagraph"/>
-        <w:numPr>
-          <w:ilvl w:val="0"/>
-          <w:numId w:val="4"/>
-        </w:numPr>
-        <w:spacing w:before="240" w:after="0"/>
-        <w:contextualSpacing/>
-        <w:rPr>
-          <w:rFonts w:ascii="Times New Roman" w:hAnsi="Times New Roman" w:cs="Times New Roman"/>
-          <w:sz w:val="28"/>
-          <w:szCs w:val="28"/>
-          <w:lang w:val="ru-RU"/>
-        </w:rPr>
-      </w:pPr>
-      <w:r>
-        <w:rPr>
-          <w:rFonts w:cs="Times New Roman" w:ascii="Times New Roman" w:hAnsi="Times New Roman"/>
-          <w:sz w:val="28"/>
-          <w:szCs w:val="28"/>
-          <w:lang w:val="ru-RU"/>
-        </w:rPr>
-        <w:t>Если Заявка одобрена, то Юрист составляет договор</w:t>
-      </w:r>
-    </w:p>
-    <w:p>
-      <w:pPr>
-        <w:pStyle w:val="ListParagraph"/>
-        <w:numPr>
-          <w:ilvl w:val="0"/>
-          <w:numId w:val="4"/>
-        </w:numPr>
-        <w:spacing w:before="240" w:after="0"/>
-        <w:contextualSpacing/>
-        <w:rPr>
-          <w:rFonts w:ascii="Times New Roman" w:hAnsi="Times New Roman" w:cs="Times New Roman"/>
-          <w:sz w:val="28"/>
-          <w:szCs w:val="28"/>
-          <w:lang w:val="ru-RU"/>
-        </w:rPr>
-      </w:pPr>
-      <w:r>
-        <w:rPr>
-          <w:rFonts w:cs="Times New Roman" w:ascii="Times New Roman" w:hAnsi="Times New Roman"/>
-          <w:sz w:val="28"/>
-          <w:szCs w:val="28"/>
-          <w:lang w:val="ru-RU"/>
-        </w:rPr>
-        <w:t>Если Договор составлен, то Агентство приглашает Клиента для заключения договора</w:t>
-      </w:r>
-    </w:p>
-    <w:p>
-      <w:pPr>
-        <w:pStyle w:val="ListParagraph"/>
-        <w:numPr>
-          <w:ilvl w:val="0"/>
-          <w:numId w:val="4"/>
-        </w:numPr>
-        <w:spacing w:before="240" w:after="0"/>
-        <w:contextualSpacing/>
-        <w:rPr>
-          <w:rFonts w:ascii="Times New Roman" w:hAnsi="Times New Roman" w:cs="Times New Roman"/>
-          <w:sz w:val="28"/>
-          <w:szCs w:val="28"/>
-          <w:lang w:val="ru-RU"/>
-        </w:rPr>
-      </w:pPr>
-      <w:r>
-        <w:rPr>
-          <w:rFonts w:cs="Times New Roman" w:ascii="Times New Roman" w:hAnsi="Times New Roman"/>
-          <w:sz w:val="28"/>
-          <w:szCs w:val="28"/>
-          <w:lang w:val="ru-RU"/>
-        </w:rPr>
-        <w:t>Если Клиент пришел заключать договор и Договор составлен, то Клиент согласовывает сроки и стоимость заказа</w:t>
-      </w:r>
-    </w:p>
-    <w:p>
-      <w:pPr>
-        <w:pStyle w:val="ListParagraph"/>
-        <w:numPr>
-          <w:ilvl w:val="0"/>
-          <w:numId w:val="4"/>
-        </w:numPr>
-        <w:spacing w:before="240" w:after="0"/>
-        <w:contextualSpacing/>
-        <w:rPr>
-          <w:rFonts w:ascii="Times New Roman" w:hAnsi="Times New Roman" w:cs="Times New Roman"/>
-          <w:sz w:val="28"/>
-          <w:szCs w:val="28"/>
-          <w:lang w:val="ru-RU"/>
-        </w:rPr>
-      </w:pPr>
-      <w:r>
-        <w:rPr>
-          <w:rFonts w:cs="Times New Roman" w:ascii="Times New Roman" w:hAnsi="Times New Roman"/>
-          <w:sz w:val="28"/>
-          <w:szCs w:val="28"/>
-          <w:lang w:val="ru-RU"/>
-        </w:rPr>
-        <w:t>Если Договор не согласован, то Клиент отказывается от договора с Агентством</w:t>
-      </w:r>
-    </w:p>
-    <w:p>
-      <w:pPr>
-        <w:pStyle w:val="ListParagraph"/>
-        <w:numPr>
-          <w:ilvl w:val="0"/>
-          <w:numId w:val="4"/>
-        </w:numPr>
-        <w:spacing w:before="240" w:after="0"/>
-        <w:contextualSpacing/>
-        <w:rPr>
-          <w:rFonts w:ascii="Times New Roman" w:hAnsi="Times New Roman" w:cs="Times New Roman"/>
-          <w:sz w:val="28"/>
-          <w:szCs w:val="28"/>
-          <w:lang w:val="ru-RU"/>
-        </w:rPr>
-      </w:pPr>
-      <w:r>
-        <w:rPr>
-          <w:rFonts w:cs="Times New Roman" w:ascii="Times New Roman" w:hAnsi="Times New Roman"/>
-          <w:sz w:val="28"/>
-          <w:szCs w:val="28"/>
-          <w:lang w:val="ru-RU"/>
-        </w:rPr>
-        <w:t>Если Договор согласован, то Клиент подписывает договор</w:t>
-      </w:r>
-    </w:p>
-    <w:p>
-      <w:pPr>
-        <w:pStyle w:val="ListParagraph"/>
-        <w:numPr>
-          <w:ilvl w:val="0"/>
-          <w:numId w:val="4"/>
-        </w:numPr>
-        <w:spacing w:before="240" w:after="0"/>
-        <w:contextualSpacing/>
-        <w:rPr>
-          <w:rFonts w:ascii="Times New Roman" w:hAnsi="Times New Roman" w:cs="Times New Roman"/>
-          <w:sz w:val="28"/>
-          <w:szCs w:val="28"/>
-          <w:lang w:val="ru-RU"/>
-        </w:rPr>
-      </w:pPr>
-      <w:r>
-        <w:rPr>
-          <w:rFonts w:cs="Times New Roman" w:ascii="Times New Roman" w:hAnsi="Times New Roman"/>
-          <w:sz w:val="28"/>
-          <w:szCs w:val="28"/>
-          <w:lang w:val="ru-RU"/>
-        </w:rPr>
-        <w:t>Если Договор подписан, то Клиент оплачивает его</w:t>
-      </w:r>
-    </w:p>
-    <w:p>
-      <w:pPr>
-        <w:pStyle w:val="ListParagraph"/>
-        <w:numPr>
-          <w:ilvl w:val="0"/>
-          <w:numId w:val="4"/>
-        </w:numPr>
-        <w:spacing w:before="240" w:after="0"/>
-        <w:contextualSpacing/>
-        <w:rPr>
-          <w:rFonts w:ascii="Times New Roman" w:hAnsi="Times New Roman" w:cs="Times New Roman"/>
-          <w:sz w:val="28"/>
-          <w:szCs w:val="28"/>
-          <w:lang w:val="ru-RU"/>
-        </w:rPr>
-      </w:pPr>
-      <w:r>
-        <w:rPr>
-          <w:rFonts w:cs="Times New Roman" w:ascii="Times New Roman" w:hAnsi="Times New Roman"/>
-          <w:sz w:val="28"/>
-          <w:szCs w:val="28"/>
-          <w:lang w:val="ru-RU"/>
-        </w:rPr>
-        <w:t>Если Договор оплачен, то Агентство начинает обрабатывать заказ</w:t>
-      </w:r>
-    </w:p>
-    <w:p>
-      <w:pPr>
-        <w:pStyle w:val="ListParagraph"/>
-        <w:numPr>
-          <w:ilvl w:val="0"/>
-          <w:numId w:val="4"/>
-        </w:numPr>
-        <w:spacing w:before="240" w:after="0"/>
-        <w:contextualSpacing/>
-        <w:rPr>
-          <w:rFonts w:ascii="Times New Roman" w:hAnsi="Times New Roman" w:cs="Times New Roman"/>
-          <w:sz w:val="28"/>
-          <w:szCs w:val="28"/>
-          <w:lang w:val="ru-RU"/>
-        </w:rPr>
-      </w:pPr>
-      <w:r>
-        <w:rPr>
-          <w:rFonts w:cs="Times New Roman" w:ascii="Times New Roman" w:hAnsi="Times New Roman"/>
-          <w:sz w:val="28"/>
-          <w:szCs w:val="28"/>
-          <w:lang w:val="ru-RU"/>
-        </w:rPr>
-        <w:t>Если Агентство обрабатывает заказ, то Промоутер составляет рекламный пост в социальных сетях</w:t>
-      </w:r>
-    </w:p>
-    <w:p>
-      <w:pPr>
-        <w:pStyle w:val="ListParagraph"/>
-        <w:numPr>
-          <w:ilvl w:val="0"/>
-          <w:numId w:val="4"/>
-        </w:numPr>
-        <w:spacing w:before="240" w:after="0"/>
-        <w:contextualSpacing/>
-        <w:rPr>
-          <w:rFonts w:ascii="Times New Roman" w:hAnsi="Times New Roman" w:cs="Times New Roman"/>
-          <w:sz w:val="28"/>
-          <w:szCs w:val="28"/>
-          <w:lang w:val="ru-RU"/>
-        </w:rPr>
-      </w:pPr>
-      <w:r>
-        <w:rPr>
-          <w:rFonts w:cs="Times New Roman" w:ascii="Times New Roman" w:hAnsi="Times New Roman"/>
-          <w:sz w:val="28"/>
-          <w:szCs w:val="28"/>
-          <w:lang w:val="ru-RU"/>
-        </w:rPr>
-        <w:t>Если Промоутер написал рекламный пост, то Агентство переводит деньги на счет Промоутера в социальных сетях</w:t>
-      </w:r>
-    </w:p>
-    <w:p>
-      <w:pPr>
-        <w:pStyle w:val="ListParagraph"/>
-        <w:numPr>
-          <w:ilvl w:val="0"/>
-          <w:numId w:val="4"/>
-        </w:numPr>
-        <w:spacing w:before="240" w:after="0"/>
-        <w:contextualSpacing/>
-        <w:rPr>
-          <w:rFonts w:ascii="Times New Roman" w:hAnsi="Times New Roman" w:cs="Times New Roman"/>
-          <w:sz w:val="28"/>
-          <w:szCs w:val="28"/>
-          <w:lang w:val="ru-RU"/>
-        </w:rPr>
-      </w:pPr>
-      <w:r>
-        <w:rPr>
-          <w:rFonts w:cs="Times New Roman" w:ascii="Times New Roman" w:hAnsi="Times New Roman"/>
-          <w:sz w:val="28"/>
-          <w:szCs w:val="28"/>
-          <w:lang w:val="ru-RU"/>
-        </w:rPr>
-        <w:t>Если Рекламный пост написан и Агентство перевело деньги, то Промоутер настраивает рекламу поста в социальных сетях</w:t>
-      </w:r>
-    </w:p>
-    <w:p>
-      <w:pPr>
-        <w:pStyle w:val="ListParagraph"/>
-        <w:numPr>
-          <w:ilvl w:val="0"/>
-          <w:numId w:val="4"/>
-        </w:numPr>
-        <w:spacing w:before="240" w:after="0"/>
-        <w:contextualSpacing/>
-        <w:rPr>
-          <w:rFonts w:ascii="Times New Roman" w:hAnsi="Times New Roman" w:cs="Times New Roman"/>
-          <w:sz w:val="28"/>
-          <w:szCs w:val="28"/>
-          <w:lang w:val="ru-RU"/>
-        </w:rPr>
-      </w:pPr>
-      <w:r>
-        <w:rPr>
-          <w:rFonts w:cs="Times New Roman" w:ascii="Times New Roman" w:hAnsi="Times New Roman"/>
-          <w:sz w:val="28"/>
-          <w:szCs w:val="28"/>
-          <w:lang w:val="ru-RU"/>
-        </w:rPr>
-        <w:t xml:space="preserve">Если Промоутер настроил рекламный пост, то Промоутер анализирует его эффективность </w:t>
-      </w:r>
-    </w:p>
-    <w:p>
-      <w:pPr>
-        <w:pStyle w:val="ListParagraph"/>
-        <w:numPr>
-          <w:ilvl w:val="0"/>
-          <w:numId w:val="4"/>
-        </w:numPr>
-        <w:spacing w:before="240" w:after="0"/>
-        <w:contextualSpacing/>
-        <w:rPr>
-          <w:rFonts w:ascii="Times New Roman" w:hAnsi="Times New Roman" w:cs="Times New Roman"/>
-          <w:sz w:val="28"/>
-          <w:szCs w:val="28"/>
-          <w:lang w:val="ru-RU"/>
-        </w:rPr>
-      </w:pPr>
-      <w:r>
-        <w:rPr>
-          <w:rFonts w:cs="Times New Roman" w:ascii="Times New Roman" w:hAnsi="Times New Roman"/>
-          <w:sz w:val="28"/>
-          <w:szCs w:val="28"/>
-          <w:lang w:val="ru-RU"/>
-        </w:rPr>
-        <w:t xml:space="preserve">Если Промоутер проанализировал эффективность рекламного поста, то Промоутер изменит настройки поста для наибольшего охвата аудитории </w:t>
-      </w:r>
-    </w:p>
-    <w:p>
-      <w:pPr>
-        <w:pStyle w:val="ListParagraph"/>
-        <w:numPr>
-          <w:ilvl w:val="0"/>
-          <w:numId w:val="4"/>
-        </w:numPr>
-        <w:spacing w:before="240" w:after="0"/>
-        <w:contextualSpacing/>
-        <w:rPr>
-          <w:rFonts w:ascii="Times New Roman" w:hAnsi="Times New Roman" w:cs="Times New Roman"/>
-          <w:sz w:val="28"/>
-          <w:szCs w:val="28"/>
-          <w:lang w:val="ru-RU"/>
-        </w:rPr>
-      </w:pPr>
-      <w:r>
-        <w:rPr>
-          <w:rFonts w:cs="Times New Roman" w:ascii="Times New Roman" w:hAnsi="Times New Roman"/>
-          <w:sz w:val="28"/>
-          <w:szCs w:val="28"/>
-          <w:lang w:val="ru-RU"/>
-        </w:rPr>
-        <w:t>Если Агентство обрабатывает заказ, то Оно производит пробную партию рекламных щитов, баннеров, буклетов</w:t>
-      </w:r>
-    </w:p>
-    <w:p>
-      <w:pPr>
-        <w:pStyle w:val="ListParagraph"/>
-        <w:numPr>
-          <w:ilvl w:val="0"/>
-          <w:numId w:val="4"/>
-        </w:numPr>
-        <w:spacing w:before="240" w:after="0"/>
-        <w:contextualSpacing/>
-        <w:rPr>
-          <w:rFonts w:ascii="Times New Roman" w:hAnsi="Times New Roman" w:cs="Times New Roman"/>
-          <w:sz w:val="28"/>
-          <w:szCs w:val="28"/>
-          <w:lang w:val="ru-RU"/>
-        </w:rPr>
-      </w:pPr>
-      <w:r>
-        <w:rPr>
-          <w:rFonts w:cs="Times New Roman" w:ascii="Times New Roman" w:hAnsi="Times New Roman"/>
-          <w:sz w:val="28"/>
-          <w:szCs w:val="28"/>
-          <w:lang w:val="ru-RU"/>
-        </w:rPr>
-        <w:t>Если Пробная партия готова, то Агентство проводит контроль качества</w:t>
-      </w:r>
-    </w:p>
-    <w:p>
-      <w:pPr>
-        <w:pStyle w:val="ListParagraph"/>
-        <w:numPr>
-          <w:ilvl w:val="0"/>
-          <w:numId w:val="4"/>
-        </w:numPr>
-        <w:spacing w:before="240" w:after="0"/>
-        <w:contextualSpacing/>
-        <w:rPr>
-          <w:rFonts w:ascii="Times New Roman" w:hAnsi="Times New Roman" w:cs="Times New Roman"/>
-          <w:sz w:val="28"/>
-          <w:szCs w:val="28"/>
-          <w:lang w:val="ru-RU"/>
-        </w:rPr>
-      </w:pPr>
-      <w:r>
-        <w:rPr>
-          <w:rFonts w:cs="Times New Roman" w:ascii="Times New Roman" w:hAnsi="Times New Roman"/>
-          <w:sz w:val="28"/>
-          <w:szCs w:val="28"/>
-          <w:lang w:val="ru-RU"/>
-        </w:rPr>
-        <w:t>Если Пробная партия готова и Качество не соответствует госту, то Агентство переделывает Пробную партию и организует дообучение сотрудников</w:t>
-      </w:r>
-    </w:p>
-    <w:p>
-      <w:pPr>
-        <w:pStyle w:val="ListParagraph"/>
-        <w:numPr>
-          <w:ilvl w:val="0"/>
-          <w:numId w:val="4"/>
-        </w:numPr>
-        <w:spacing w:before="240" w:after="0"/>
-        <w:contextualSpacing/>
-        <w:rPr>
-          <w:rFonts w:ascii="Times New Roman" w:hAnsi="Times New Roman" w:cs="Times New Roman"/>
-          <w:sz w:val="28"/>
-          <w:szCs w:val="28"/>
-          <w:lang w:val="ru-RU"/>
-        </w:rPr>
-      </w:pPr>
-      <w:r>
-        <w:rPr>
-          <w:rFonts w:cs="Times New Roman" w:ascii="Times New Roman" w:hAnsi="Times New Roman"/>
-          <w:sz w:val="28"/>
-          <w:szCs w:val="28"/>
-          <w:lang w:val="ru-RU"/>
-        </w:rPr>
-        <w:t>Если Пробная партия готова и Качество соответствует госту, то Агентство изготавливает Финальную партию щитов, баннеров, буклетов</w:t>
-      </w:r>
-    </w:p>
-    <w:p>
-      <w:pPr>
-        <w:pStyle w:val="ListParagraph"/>
-        <w:numPr>
-          <w:ilvl w:val="0"/>
-          <w:numId w:val="4"/>
-        </w:numPr>
-        <w:spacing w:before="240" w:after="0"/>
-        <w:contextualSpacing/>
-        <w:rPr>
-          <w:rFonts w:ascii="Times New Roman" w:hAnsi="Times New Roman" w:cs="Times New Roman"/>
-          <w:sz w:val="28"/>
-          <w:szCs w:val="28"/>
-          <w:lang w:val="ru-RU"/>
-        </w:rPr>
-      </w:pPr>
-      <w:r>
-        <w:rPr>
-          <w:rFonts w:cs="Times New Roman" w:ascii="Times New Roman" w:hAnsi="Times New Roman"/>
-          <w:sz w:val="28"/>
-          <w:szCs w:val="28"/>
-          <w:lang w:val="ru-RU"/>
-        </w:rPr>
-        <w:t>Если Финальная партия щитов и баннеров готова, то Агентство арендует место под их рекламу</w:t>
-      </w:r>
-    </w:p>
-    <w:p>
-      <w:pPr>
-        <w:pStyle w:val="ListParagraph"/>
-        <w:numPr>
-          <w:ilvl w:val="0"/>
-          <w:numId w:val="4"/>
-        </w:numPr>
-        <w:spacing w:before="240" w:after="0"/>
-        <w:contextualSpacing/>
-        <w:rPr>
-          <w:rFonts w:ascii="Times New Roman" w:hAnsi="Times New Roman" w:cs="Times New Roman"/>
-          <w:sz w:val="28"/>
-          <w:szCs w:val="28"/>
-          <w:lang w:val="ru-RU"/>
-        </w:rPr>
-      </w:pPr>
-      <w:r>
-        <w:rPr>
-          <w:rFonts w:cs="Times New Roman" w:ascii="Times New Roman" w:hAnsi="Times New Roman"/>
-          <w:sz w:val="28"/>
-          <w:szCs w:val="28"/>
-          <w:lang w:val="ru-RU"/>
-        </w:rPr>
-        <w:t>Если Место под рекламу арендовано, то Агентство устанавливает баннеры и щиты</w:t>
-      </w:r>
-    </w:p>
-    <w:p>
-      <w:pPr>
-        <w:pStyle w:val="ListParagraph"/>
-        <w:numPr>
-          <w:ilvl w:val="0"/>
-          <w:numId w:val="4"/>
-        </w:numPr>
-        <w:spacing w:before="240" w:after="0"/>
-        <w:contextualSpacing/>
-        <w:rPr>
-          <w:rFonts w:ascii="Times New Roman" w:hAnsi="Times New Roman" w:cs="Times New Roman"/>
-          <w:sz w:val="28"/>
-          <w:szCs w:val="28"/>
-          <w:lang w:val="ru-RU"/>
-        </w:rPr>
-      </w:pPr>
-      <w:r>
-        <w:rPr>
-          <w:rFonts w:cs="Times New Roman" w:ascii="Times New Roman" w:hAnsi="Times New Roman"/>
-          <w:sz w:val="28"/>
-          <w:szCs w:val="28"/>
-          <w:lang w:val="ru-RU"/>
-        </w:rPr>
-        <w:t>Если Финальная партия буклетов готова, то Агентство нанимает Студентов</w:t>
-      </w:r>
-    </w:p>
-    <w:p>
-      <w:pPr>
-        <w:pStyle w:val="ListParagraph"/>
-        <w:numPr>
-          <w:ilvl w:val="0"/>
-          <w:numId w:val="4"/>
-        </w:numPr>
-        <w:spacing w:before="240" w:after="0"/>
-        <w:contextualSpacing/>
-        <w:rPr>
-          <w:rFonts w:ascii="Times New Roman" w:hAnsi="Times New Roman" w:cs="Times New Roman"/>
-          <w:sz w:val="28"/>
-          <w:szCs w:val="28"/>
-          <w:lang w:val="ru-RU"/>
-        </w:rPr>
-      </w:pPr>
-      <w:r>
-        <w:rPr>
-          <w:rFonts w:cs="Times New Roman" w:ascii="Times New Roman" w:hAnsi="Times New Roman"/>
-          <w:sz w:val="28"/>
-          <w:szCs w:val="28"/>
-          <w:lang w:val="ru-RU"/>
-        </w:rPr>
-        <w:t>Если Студенты наняты, то Студенты начинают раздавать рекламные буклеты</w:t>
-      </w:r>
-    </w:p>
-    <w:p>
-      <w:pPr>
-        <w:pStyle w:val="ListParagraph"/>
-        <w:numPr>
-          <w:ilvl w:val="0"/>
-          <w:numId w:val="4"/>
-        </w:numPr>
-        <w:spacing w:before="240" w:after="0"/>
-        <w:contextualSpacing/>
-        <w:rPr>
-          <w:rFonts w:ascii="Times New Roman" w:hAnsi="Times New Roman" w:cs="Times New Roman"/>
-          <w:sz w:val="28"/>
-          <w:szCs w:val="28"/>
-          <w:lang w:val="ru-RU"/>
-        </w:rPr>
-      </w:pPr>
-      <w:r>
-        <w:rPr>
-          <w:rFonts w:cs="Times New Roman" w:ascii="Times New Roman" w:hAnsi="Times New Roman"/>
-          <w:sz w:val="28"/>
-          <w:szCs w:val="28"/>
-          <w:lang w:val="ru-RU"/>
-        </w:rPr>
-        <w:t>Если Клиент хочет изменить условия договора, то Агентство согласовывает с Клиентом эти изменения</w:t>
-      </w:r>
-    </w:p>
-    <w:p>
-      <w:pPr>
-        <w:pStyle w:val="ListParagraph"/>
-        <w:numPr>
-          <w:ilvl w:val="0"/>
-          <w:numId w:val="4"/>
-        </w:numPr>
-        <w:spacing w:before="240" w:after="0"/>
-        <w:contextualSpacing/>
-        <w:rPr>
-          <w:rFonts w:ascii="Times New Roman" w:hAnsi="Times New Roman" w:cs="Times New Roman"/>
-          <w:sz w:val="28"/>
-          <w:szCs w:val="28"/>
-          <w:lang w:val="ru-RU"/>
-        </w:rPr>
-      </w:pPr>
-      <w:r>
-        <w:rPr>
-          <w:rFonts w:cs="Times New Roman" w:ascii="Times New Roman" w:hAnsi="Times New Roman"/>
-          <w:sz w:val="28"/>
-          <w:szCs w:val="28"/>
-          <w:lang w:val="ru-RU"/>
-        </w:rPr>
-        <w:t>Если Агентство согласовало с Клиентом условия договора, то Клиент подписывает Дополнительное соглашение к договору</w:t>
-      </w:r>
-    </w:p>
-    <w:p>
-      <w:pPr>
-        <w:pStyle w:val="ListParagraph"/>
-        <w:numPr>
-          <w:ilvl w:val="0"/>
-          <w:numId w:val="4"/>
-        </w:numPr>
-        <w:spacing w:before="240" w:after="0"/>
-        <w:contextualSpacing/>
-        <w:rPr>
-          <w:rFonts w:ascii="Times New Roman" w:hAnsi="Times New Roman" w:cs="Times New Roman"/>
-          <w:sz w:val="28"/>
-          <w:szCs w:val="28"/>
-          <w:lang w:val="ru-RU"/>
-        </w:rPr>
-      </w:pPr>
-      <w:r>
-        <w:rPr>
-          <w:rFonts w:cs="Times New Roman" w:ascii="Times New Roman" w:hAnsi="Times New Roman"/>
-          <w:sz w:val="28"/>
-          <w:szCs w:val="28"/>
-          <w:lang w:val="ru-RU"/>
-        </w:rPr>
-        <w:t>Если Агентство не смогло согласовать Дополнительные условия договора, то Агентство работает без изменений</w:t>
-      </w:r>
-    </w:p>
-    <w:p>
-      <w:pPr>
-        <w:pStyle w:val="ListParagraph"/>
-        <w:numPr>
-          <w:ilvl w:val="0"/>
-          <w:numId w:val="4"/>
-        </w:numPr>
-        <w:spacing w:before="240" w:after="0"/>
-        <w:contextualSpacing/>
-        <w:rPr>
-          <w:rFonts w:ascii="Times New Roman" w:hAnsi="Times New Roman" w:cs="Times New Roman"/>
-          <w:sz w:val="28"/>
-          <w:szCs w:val="28"/>
-          <w:lang w:val="ru-RU"/>
-        </w:rPr>
-      </w:pPr>
-      <w:r>
-        <w:rPr>
-          <w:rFonts w:cs="Times New Roman" w:ascii="Times New Roman" w:hAnsi="Times New Roman"/>
-          <w:sz w:val="28"/>
-          <w:szCs w:val="28"/>
-          <w:lang w:val="ru-RU"/>
-        </w:rPr>
-        <w:t>Если Клиент подписал Дополнительное соглашение, то Клиент оплачивает его</w:t>
-      </w:r>
-    </w:p>
-    <w:p>
-      <w:pPr>
-        <w:pStyle w:val="ListParagraph"/>
-        <w:numPr>
-          <w:ilvl w:val="0"/>
-          <w:numId w:val="4"/>
-        </w:numPr>
-        <w:spacing w:before="240" w:after="0"/>
-        <w:contextualSpacing/>
-        <w:rPr>
-          <w:rFonts w:ascii="Times New Roman" w:hAnsi="Times New Roman" w:cs="Times New Roman"/>
-          <w:sz w:val="28"/>
-          <w:szCs w:val="28"/>
-          <w:lang w:val="ru-RU"/>
-        </w:rPr>
-      </w:pPr>
-      <w:r>
-        <w:rPr>
-          <w:rFonts w:cs="Times New Roman" w:ascii="Times New Roman" w:hAnsi="Times New Roman"/>
-          <w:sz w:val="28"/>
-          <w:szCs w:val="28"/>
-          <w:lang w:val="ru-RU"/>
-        </w:rPr>
-        <w:t>Если Клиент оплатил Дополнительное соглашение, то Агентство обрабатывает заказ</w:t>
-      </w:r>
-    </w:p>
-    <w:p>
-      <w:pPr>
-        <w:pStyle w:val="ListParagraph"/>
-        <w:numPr>
-          <w:ilvl w:val="0"/>
-          <w:numId w:val="4"/>
-        </w:numPr>
-        <w:spacing w:before="240" w:after="0"/>
-        <w:contextualSpacing/>
-        <w:rPr>
-          <w:rFonts w:ascii="Times New Roman" w:hAnsi="Times New Roman" w:cs="Times New Roman"/>
-          <w:sz w:val="28"/>
-          <w:szCs w:val="28"/>
-          <w:lang w:val="ru-RU"/>
-        </w:rPr>
-      </w:pPr>
-      <w:r>
-        <w:rPr>
-          <w:rFonts w:cs="Times New Roman" w:ascii="Times New Roman" w:hAnsi="Times New Roman"/>
-          <w:sz w:val="28"/>
-          <w:szCs w:val="28"/>
-          <w:lang w:val="ru-RU"/>
-        </w:rPr>
-        <w:t>Если Студенты раздали рекламные буклеты, и/или закончился срок рекламы в социальных сетях, и/или закончился срок аренды места для баннеров и щитов, то Агентствротчитывается Клиенту о результатах рекламной кампании</w:t>
-      </w:r>
-    </w:p>
-    <w:p>
-      <w:pPr>
-        <w:pStyle w:val="ListParagraph"/>
-        <w:numPr>
-          <w:ilvl w:val="0"/>
-          <w:numId w:val="4"/>
-        </w:numPr>
-        <w:spacing w:before="240" w:after="0"/>
-        <w:contextualSpacing/>
-        <w:rPr>
-          <w:rFonts w:ascii="Times New Roman" w:hAnsi="Times New Roman" w:cs="Times New Roman"/>
-          <w:sz w:val="28"/>
-          <w:szCs w:val="28"/>
-          <w:lang w:val="ru-RU"/>
-        </w:rPr>
-      </w:pPr>
-      <w:r>
-        <w:rPr>
-          <w:rFonts w:cs="Times New Roman" w:ascii="Times New Roman" w:hAnsi="Times New Roman"/>
-          <w:sz w:val="28"/>
-          <w:szCs w:val="28"/>
-          <w:lang w:val="ru-RU"/>
-        </w:rPr>
-        <w:t>Если Агентство отчиталось о результатах рекламной кампании, то Оно завершает работу с Клиентской рекламой</w:t>
-      </w:r>
-    </w:p>
-    <w:p>
-      <w:pPr>
-        <w:pStyle w:val="ListParagraph"/>
-        <w:numPr>
-          <w:ilvl w:val="0"/>
-          <w:numId w:val="4"/>
-        </w:numPr>
-        <w:spacing w:before="240" w:after="0"/>
-        <w:contextualSpacing/>
-        <w:rPr>
-          <w:rFonts w:ascii="Times New Roman" w:hAnsi="Times New Roman" w:cs="Times New Roman"/>
-          <w:sz w:val="28"/>
-          <w:szCs w:val="28"/>
-          <w:lang w:val="ru-RU"/>
-        </w:rPr>
-      </w:pPr>
-      <w:r>
-        <w:rPr>
-          <w:rFonts w:cs="Times New Roman" w:ascii="Times New Roman" w:hAnsi="Times New Roman"/>
-          <w:sz w:val="28"/>
-          <w:szCs w:val="28"/>
-          <w:lang w:val="ru-RU"/>
-        </w:rPr>
-        <w:t>Если Агентство завершило работу над заказом, то Оно убирает неактуальные щиты, баннеры, буклеты</w:t>
-      </w:r>
-      <w:r>
-        <w:br w:type="page"/>
-      </w:r>
-    </w:p>
-    <w:p>
-      <w:pPr>
-        <w:pStyle w:val="Normal"/>
-        <w:spacing w:before="0" w:after="0"/>
-        <w:rPr>
-          <w:rFonts w:ascii="Times New Roman" w:hAnsi="Times New Roman" w:cs="Times New Roman"/>
-          <w:b/>
-          <w:bCs/>
-          <w:sz w:val="28"/>
-          <w:szCs w:val="28"/>
-          <w:lang w:val="ru-RU"/>
-        </w:rPr>
-      </w:pPr>
-      <w:r>
-        <w:rPr>
-          <w:rFonts w:cs="Times New Roman" w:ascii="Times New Roman" w:hAnsi="Times New Roman"/>
-          <w:b/>
-          <w:bCs/>
-          <w:sz w:val="28"/>
-          <w:szCs w:val="28"/>
-          <w:lang w:val="ru-RU"/>
-        </w:rPr>
-        <w:t>Факты</w:t>
-      </w:r>
-      <w:r>
-        <w:rPr>
-          <w:rFonts w:cs="Times New Roman" w:ascii="Times New Roman" w:hAnsi="Times New Roman"/>
-          <w:b/>
-          <w:bCs/>
-          <w:sz w:val="28"/>
-          <w:szCs w:val="28"/>
-          <w:lang w:val="ru-RU"/>
-        </w:rPr>
-        <w:t>:</w:t>
+        <w:t>Факты:</w:t>
       </w:r>
     </w:p>
     <w:p>
@@ -2795,7 +2800,7 @@
           <w:szCs w:val="28"/>
           <w:lang w:val="ru-RU"/>
         </w:rPr>
-        <w:t>Заявки не обработаны</w:t>
+        <w:t>Заявки обработаны</w:t>
       </w:r>
     </w:p>
     <w:p>
@@ -2873,7 +2878,7 @@
           <w:szCs w:val="28"/>
           <w:lang w:val="ru-RU"/>
         </w:rPr>
-        <w:t>Заявка не нарушает правила</w:t>
+        <w:t>Заявка одобрена</w:t>
       </w:r>
     </w:p>
     <w:p>
@@ -2899,7 +2904,7 @@
           <w:szCs w:val="28"/>
           <w:lang w:val="ru-RU"/>
         </w:rPr>
-        <w:t>Заявка одобрена</w:t>
+        <w:t>Договор составлен</w:t>
       </w:r>
     </w:p>
     <w:p>
@@ -2925,7 +2930,7 @@
           <w:szCs w:val="28"/>
           <w:lang w:val="ru-RU"/>
         </w:rPr>
-        <w:t>Договор составлен</w:t>
+        <w:t>Клиент пришел заключать договор</w:t>
       </w:r>
     </w:p>
     <w:p>
@@ -2951,7 +2956,7 @@
           <w:szCs w:val="28"/>
           <w:lang w:val="ru-RU"/>
         </w:rPr>
-        <w:t>Клиент пришел заключать договор</w:t>
+        <w:t>Договор согласован</w:t>
       </w:r>
     </w:p>
     <w:p>
@@ -2977,7 +2982,7 @@
           <w:szCs w:val="28"/>
           <w:lang w:val="ru-RU"/>
         </w:rPr>
-        <w:t>Договор согласован</w:t>
+        <w:t>Договор подписан</w:t>
       </w:r>
     </w:p>
     <w:p>
@@ -3003,7 +3008,7 @@
           <w:szCs w:val="28"/>
           <w:lang w:val="ru-RU"/>
         </w:rPr>
-        <w:t>Договор не согласован</w:t>
+        <w:t>У Клиента есть деньги на оплату рекламы</w:t>
       </w:r>
     </w:p>
     <w:p>
@@ -3029,7 +3034,7 @@
           <w:szCs w:val="28"/>
           <w:lang w:val="ru-RU"/>
         </w:rPr>
-        <w:t>Договор подписан</w:t>
+        <w:t>Договор оплачен</w:t>
       </w:r>
     </w:p>
     <w:p>
@@ -3055,7 +3060,7 @@
           <w:szCs w:val="28"/>
           <w:lang w:val="ru-RU"/>
         </w:rPr>
-        <w:t>Договор оплачен</w:t>
+        <w:t>Агентство обрабатывает заказ</w:t>
       </w:r>
     </w:p>
     <w:p>
@@ -3081,7 +3086,7 @@
           <w:szCs w:val="28"/>
           <w:lang w:val="ru-RU"/>
         </w:rPr>
-        <w:t>Агентство обрабатывает заказ</w:t>
+        <w:t>Промоутер написал рекламный пост в социальных сетях</w:t>
       </w:r>
     </w:p>
     <w:p>
@@ -3107,7 +3112,7 @@
           <w:szCs w:val="28"/>
           <w:lang w:val="ru-RU"/>
         </w:rPr>
-        <w:t>Промоутер написал рекламный пост в социальных сетях</w:t>
+        <w:t>Агентство перевело деньги на счет Промоутера в социальных сетях</w:t>
       </w:r>
     </w:p>
     <w:p>
@@ -3133,7 +3138,7 @@
           <w:szCs w:val="28"/>
           <w:lang w:val="ru-RU"/>
         </w:rPr>
-        <w:t>Агентство перевело деньги на счет Промоутера в социальных сетях</w:t>
+        <w:t>Промоутер настроил рекламынй пост</w:t>
       </w:r>
     </w:p>
     <w:p>
@@ -3159,7 +3164,7 @@
           <w:szCs w:val="28"/>
           <w:lang w:val="ru-RU"/>
         </w:rPr>
-        <w:t>Промоутер настроил рекламынй пост</w:t>
+        <w:t>Промоутер проанализировал эффективность рекламного поста</w:t>
       </w:r>
     </w:p>
     <w:p>
@@ -3185,7 +3190,7 @@
           <w:szCs w:val="28"/>
           <w:lang w:val="ru-RU"/>
         </w:rPr>
-        <w:t>Промоутер проанализировал эффективность рекламного поста</w:t>
+        <w:t>Пробная партия щитов, баннеров, буклетов готова</w:t>
       </w:r>
     </w:p>
     <w:p>
@@ -3211,7 +3216,7 @@
           <w:szCs w:val="28"/>
           <w:lang w:val="ru-RU"/>
         </w:rPr>
-        <w:t>Пробная партия щитов, баннеров, буклетов готова</w:t>
+        <w:t>Качество партии соответствует госту</w:t>
       </w:r>
     </w:p>
     <w:p>
@@ -3237,7 +3242,7 @@
           <w:szCs w:val="28"/>
           <w:lang w:val="ru-RU"/>
         </w:rPr>
-        <w:t>Качество партии соответствует госту</w:t>
+        <w:t>Качество партии не соответствует госту</w:t>
       </w:r>
     </w:p>
     <w:p>
@@ -3263,7 +3268,7 @@
           <w:szCs w:val="28"/>
           <w:lang w:val="ru-RU"/>
         </w:rPr>
-        <w:t>Качество партии не соответствует госту</w:t>
+        <w:t>Финальная партия щитов и баннеров готова</w:t>
       </w:r>
     </w:p>
     <w:p>
@@ -3289,7 +3294,7 @@
           <w:szCs w:val="28"/>
           <w:lang w:val="ru-RU"/>
         </w:rPr>
-        <w:t>Финальная партия щитов и баннеров готова</w:t>
+        <w:t>Финальная партия буклетов готова</w:t>
       </w:r>
     </w:p>
     <w:p>
@@ -3315,7 +3320,7 @@
           <w:szCs w:val="28"/>
           <w:lang w:val="ru-RU"/>
         </w:rPr>
-        <w:t>Финальная партия буклетов готова</w:t>
+        <w:t>Место для рекламы щитов и баннеров арендовано</w:t>
       </w:r>
     </w:p>
     <w:p>
@@ -3341,7 +3346,7 @@
           <w:szCs w:val="28"/>
           <w:lang w:val="ru-RU"/>
         </w:rPr>
-        <w:t>Место для рекламы щитов и баннеров арендовано</w:t>
+        <w:t>Студенты наняты</w:t>
       </w:r>
     </w:p>
     <w:p>
@@ -3367,7 +3372,7 @@
           <w:szCs w:val="28"/>
           <w:lang w:val="ru-RU"/>
         </w:rPr>
-        <w:t>Студенты наняты</w:t>
+        <w:t>Клиент хочет изменить условия договора</w:t>
       </w:r>
     </w:p>
     <w:p>
@@ -3393,7 +3398,7 @@
           <w:szCs w:val="28"/>
           <w:lang w:val="ru-RU"/>
         </w:rPr>
-        <w:t>Клиент хочет изменить условия договора</w:t>
+        <w:t>Дополнительные условия договора согласованы</w:t>
       </w:r>
     </w:p>
     <w:p>
@@ -3419,7 +3424,7 @@
           <w:szCs w:val="28"/>
           <w:lang w:val="ru-RU"/>
         </w:rPr>
-        <w:t>Дополнительные условия договора согласованы</w:t>
+        <w:t>Дополнительные условия договора не согласованы</w:t>
       </w:r>
     </w:p>
     <w:p>
@@ -3445,7 +3450,7 @@
           <w:szCs w:val="28"/>
           <w:lang w:val="ru-RU"/>
         </w:rPr>
-        <w:t>Дополнительные условия договора не согласованы</w:t>
+        <w:t>Клиент подписал Дополнительное соглашение к договору</w:t>
       </w:r>
     </w:p>
     <w:p>
@@ -3471,7 +3476,7 @@
           <w:szCs w:val="28"/>
           <w:lang w:val="ru-RU"/>
         </w:rPr>
-        <w:t>Клиент подписал Дополнительное соглашение к договору</w:t>
+        <w:t>Клиент оплатил Дополнительное соглашение к договору</w:t>
       </w:r>
     </w:p>
     <w:p>
@@ -3497,7 +3502,7 @@
           <w:szCs w:val="28"/>
           <w:lang w:val="ru-RU"/>
         </w:rPr>
-        <w:t>Клиент оплатил Дополнительное соглашение к договору</w:t>
+        <w:t>Студенты раздали рекламные буклеты</w:t>
       </w:r>
     </w:p>
     <w:p>
@@ -3523,7 +3528,7 @@
           <w:szCs w:val="28"/>
           <w:lang w:val="ru-RU"/>
         </w:rPr>
-        <w:t>Студенты раздали рекламные буклеты</w:t>
+        <w:t>Закончился срок рекламы в социальных сетях</w:t>
       </w:r>
     </w:p>
     <w:p>
@@ -3549,7 +3554,7 @@
           <w:szCs w:val="28"/>
           <w:lang w:val="ru-RU"/>
         </w:rPr>
-        <w:t>Закончился срок рекламы в социальных сетях</w:t>
+        <w:t>Закончился срок аренды места для щитов и баннеров</w:t>
       </w:r>
     </w:p>
     <w:p>
@@ -3575,59 +3580,7 @@
           <w:szCs w:val="28"/>
           <w:lang w:val="ru-RU"/>
         </w:rPr>
-        <w:t>Закончился срок аренды места для щитов и баннеров</w:t>
-      </w:r>
-    </w:p>
-    <w:p>
-      <w:pPr>
-        <w:pStyle w:val="ListParagraph"/>
-        <w:numPr>
-          <w:ilvl w:val="0"/>
-          <w:numId w:val="2"/>
-        </w:numPr>
-        <w:spacing w:before="240" w:after="0"/>
-        <w:contextualSpacing/>
-        <w:rPr>
-          <w:rFonts w:ascii="Times New Roman" w:hAnsi="Times New Roman" w:cs="Times New Roman"/>
-          <w:sz w:val="28"/>
-          <w:szCs w:val="28"/>
-          <w:lang w:val="ru-RU"/>
-        </w:rPr>
-      </w:pPr>
-      <w:r>
-        <w:rPr>
-          <w:rFonts w:cs="Times New Roman" w:ascii="Times New Roman" w:hAnsi="Times New Roman"/>
-          <w:sz w:val="28"/>
-          <w:szCs w:val="28"/>
-          <w:lang w:val="ru-RU"/>
-        </w:rPr>
         <w:t>Агентство отчиталось о результатах рекламной капмании</w:t>
-      </w:r>
-    </w:p>
-    <w:p>
-      <w:pPr>
-        <w:pStyle w:val="ListParagraph"/>
-        <w:numPr>
-          <w:ilvl w:val="0"/>
-          <w:numId w:val="2"/>
-        </w:numPr>
-        <w:spacing w:before="240" w:after="0"/>
-        <w:contextualSpacing/>
-        <w:rPr>
-          <w:rFonts w:ascii="Times New Roman" w:hAnsi="Times New Roman" w:cs="Times New Roman"/>
-          <w:sz w:val="28"/>
-          <w:szCs w:val="28"/>
-          <w:lang w:val="ru-RU"/>
-        </w:rPr>
-      </w:pPr>
-      <w:r>
-        <w:rPr>
-          <w:rFonts w:cs="Times New Roman" w:ascii="Times New Roman" w:hAnsi="Times New Roman"/>
-          <w:sz w:val="28"/>
-          <w:szCs w:val="28"/>
-          <w:lang w:val="ru-RU"/>
-        </w:rPr>
-        <w:t>Агентство завершило работу над заказом</w:t>
       </w:r>
     </w:p>
     <w:p>
@@ -3648,17 +3601,28 @@
           <w:textDirection w:val="lrTb"/>
           <w:docGrid w:type="default" w:linePitch="360" w:charSpace="4096"/>
         </w:sectPr>
-        <w:pStyle w:val="Normal"/>
-        <w:spacing w:lineRule="auto" w:line="259" w:before="0" w:after="160"/>
-        <w:rPr>
-          <w:rFonts w:ascii="Times New Roman" w:hAnsi="Times New Roman" w:cs="Times New Roman"/>
-          <w:sz w:val="28"/>
-          <w:szCs w:val="28"/>
-          <w:lang w:val="ru-RU"/>
-        </w:rPr>
-      </w:pPr>
-      <w:r>
-        <w:rPr/>
+        <w:pStyle w:val="ListParagraph"/>
+        <w:numPr>
+          <w:ilvl w:val="0"/>
+          <w:numId w:val="2"/>
+        </w:numPr>
+        <w:spacing w:before="240" w:after="0"/>
+        <w:contextualSpacing/>
+        <w:rPr>
+          <w:rFonts w:ascii="Times New Roman" w:hAnsi="Times New Roman" w:cs="Times New Roman"/>
+          <w:sz w:val="28"/>
+          <w:szCs w:val="28"/>
+          <w:lang w:val="ru-RU"/>
+        </w:rPr>
+      </w:pPr>
+      <w:r>
+        <w:rPr>
+          <w:rFonts w:cs="Times New Roman" w:ascii="Times New Roman" w:hAnsi="Times New Roman"/>
+          <w:sz w:val="28"/>
+          <w:szCs w:val="28"/>
+          <w:lang w:val="ru-RU"/>
+        </w:rPr>
+        <w:t>Агентство завершило работу над заказом</w:t>
       </w:r>
     </w:p>
     <w:p>
@@ -3761,9 +3725,18 @@
           <w:sz w:val="32"/>
           <w:szCs w:val="32"/>
         </w:rPr>
-        <w:t>Фреймы прототипы-образцы</w:t>
+        <w:t>Фреймы прототипы-образц</w:t>
       </w:r>
       <w:bookmarkStart w:id="0" w:name="_GoBack"/>
+      <w:r>
+        <w:rPr>
+          <w:b/>
+          <w:bCs/>
+          <w:sz w:val="32"/>
+          <w:szCs w:val="32"/>
+        </w:rPr>
+        <w:t>ы</w:t>
+      </w:r>
       <w:bookmarkEnd w:id="0"/>
     </w:p>
     <w:p>
@@ -3876,7 +3849,21 @@
           <w:sz w:val="28"/>
           <w:szCs w:val="28"/>
         </w:rPr>
-        <w:t>Для всех трёх моделей были созданы графы для более наглядного представления. Все три модели описывают бизнес-процессы салона красоты.</w:t>
+        <w:t xml:space="preserve">Для всех трёх моделей были созданы графы для более наглядного представления. Все три модели описывают бизнес-процессы </w:t>
+      </w:r>
+      <w:r>
+        <w:rPr>
+          <w:sz w:val="28"/>
+          <w:szCs w:val="28"/>
+        </w:rPr>
+        <w:t>рекламного агентства</w:t>
+      </w:r>
+      <w:r>
+        <w:rPr>
+          <w:sz w:val="28"/>
+          <w:szCs w:val="28"/>
+        </w:rPr>
+        <w:t>.</w:t>
       </w:r>
     </w:p>
     <w:sectPr>
@@ -5586,6 +5573,7 @@
     <w:rsid w:val="00913bec"/>
     <w:pPr>
       <w:widowControl/>
+      <w:suppressAutoHyphens w:val="true"/>
       <w:bidi w:val="0"/>
       <w:spacing w:lineRule="auto" w:line="276" w:before="0" w:after="0"/>
       <w:jc w:val="left"/>

</xml_diff>

<commit_message>
6 sem lfp l1 semantic model
</commit_message>
<xml_diff>
--- a/6/lfp/l1_otchet.docx
+++ b/6/lfp/l1_otchet.docx
@@ -1547,7 +1547,7 @@
           <w:szCs w:val="28"/>
           <w:lang w:val="ru-RU"/>
         </w:rPr>
-        <w:t>Юрист составляет дополнительное соглашение к договору</w:t>
+        <w:t>Клиент подписывает дополнительное соглашение к договору</w:t>
       </w:r>
     </w:p>
     <w:p>
@@ -1573,7 +1573,7 @@
           <w:szCs w:val="28"/>
           <w:lang w:val="ru-RU"/>
         </w:rPr>
-        <w:t>Клиент подписывает дополнительное соглашение к договору</w:t>
+        <w:t>Клиент оплачивает дополнительное соглашение к договору</w:t>
       </w:r>
     </w:p>
     <w:p>
@@ -1599,59 +1599,7 @@
           <w:szCs w:val="28"/>
           <w:lang w:val="ru-RU"/>
         </w:rPr>
-        <w:t>Клиент оплачивает дополнительное соглашение к договору</w:t>
-      </w:r>
-    </w:p>
-    <w:p>
-      <w:pPr>
-        <w:pStyle w:val="ListParagraph"/>
-        <w:numPr>
-          <w:ilvl w:val="0"/>
-          <w:numId w:val="3"/>
-        </w:numPr>
-        <w:spacing w:before="240" w:after="0"/>
-        <w:contextualSpacing/>
-        <w:rPr>
-          <w:rFonts w:ascii="Times New Roman" w:hAnsi="Times New Roman" w:cs="Times New Roman"/>
-          <w:sz w:val="28"/>
-          <w:szCs w:val="28"/>
-          <w:lang w:val="ru-RU"/>
-        </w:rPr>
-      </w:pPr>
-      <w:r>
-        <w:rPr>
-          <w:rFonts w:cs="Times New Roman" w:ascii="Times New Roman" w:hAnsi="Times New Roman"/>
-          <w:sz w:val="28"/>
-          <w:szCs w:val="28"/>
-          <w:lang w:val="ru-RU"/>
-        </w:rPr>
         <w:t>Клиент отказывается от дополнительного соглашения к договору</w:t>
-      </w:r>
-    </w:p>
-    <w:p>
-      <w:pPr>
-        <w:pStyle w:val="ListParagraph"/>
-        <w:numPr>
-          <w:ilvl w:val="0"/>
-          <w:numId w:val="3"/>
-        </w:numPr>
-        <w:spacing w:before="240" w:after="0"/>
-        <w:contextualSpacing/>
-        <w:rPr>
-          <w:rFonts w:ascii="Times New Roman" w:hAnsi="Times New Roman" w:cs="Times New Roman"/>
-          <w:sz w:val="28"/>
-          <w:szCs w:val="28"/>
-          <w:lang w:val="ru-RU"/>
-        </w:rPr>
-      </w:pPr>
-      <w:r>
-        <w:rPr>
-          <w:rFonts w:cs="Times New Roman" w:ascii="Times New Roman" w:hAnsi="Times New Roman"/>
-          <w:sz w:val="28"/>
-          <w:szCs w:val="28"/>
-          <w:lang w:val="ru-RU"/>
-        </w:rPr>
-        <w:t>Агентство работает без изменений</w:t>
       </w:r>
     </w:p>
     <w:p>
@@ -2052,25 +2000,7 @@
           <w:szCs w:val="28"/>
           <w:lang w:val="ru-RU"/>
         </w:rPr>
-        <w:t xml:space="preserve">Если Договор согласован </w:t>
-      </w:r>
-      <w:r>
-        <w:rPr>
-          <w:rFonts w:cs="Times New Roman" w:ascii="Times New Roman" w:hAnsi="Times New Roman"/>
-          <w:sz w:val="28"/>
-          <w:szCs w:val="28"/>
-          <w:lang w:val="ru-RU"/>
-        </w:rPr>
-        <w:t>и у Клиента есть деньги</w:t>
-      </w:r>
-      <w:r>
-        <w:rPr>
-          <w:rFonts w:cs="Times New Roman" w:ascii="Times New Roman" w:hAnsi="Times New Roman"/>
-          <w:sz w:val="28"/>
-          <w:szCs w:val="28"/>
-          <w:lang w:val="ru-RU"/>
-        </w:rPr>
-        <w:t>, то Клиент подписывает договор</w:t>
+        <w:t>Если Договор согласован и у Клиента есть деньги, то Клиент подписывает договор</w:t>
       </w:r>
     </w:p>
     <w:p>
@@ -2564,7 +2494,7 @@
           <w:szCs w:val="28"/>
           <w:lang w:val="ru-RU"/>
         </w:rPr>
-        <w:t>Если Агентство не смогло согласовать Дополнительные условия договора, то Агентство работает без изменений</w:t>
+        <w:t>Если Агентство не смогло согласовать Дополнительные условия договора, то Клиент отказывается от них</w:t>
       </w:r>
     </w:p>
     <w:p>
@@ -2642,7 +2572,7 @@
           <w:szCs w:val="28"/>
           <w:lang w:val="ru-RU"/>
         </w:rPr>
-        <w:t>Если Студенты раздали рекламные буклеты, и/или закончился срок рекламы в социальных сетях, и/или закончился срок аренды места для баннеров и щитов, то Агентствротчитывается Клиенту о результатах рекламной кампании</w:t>
+        <w:t>Если Студенты раздали рекламные буклеты, и/или закончился срок рекламы в социальных сетях, и/или закончился срок аренды места для баннеров и щитов, то Агентство отчитывается Клиенту о результатах рекламной кампании</w:t>
       </w:r>
     </w:p>
     <w:p>
@@ -3242,7 +3172,7 @@
           <w:szCs w:val="28"/>
           <w:lang w:val="ru-RU"/>
         </w:rPr>
-        <w:t>Качество партии не соответствует госту</w:t>
+        <w:t>Финальная партия щитов и баннеров готова</w:t>
       </w:r>
     </w:p>
     <w:p>
@@ -3268,7 +3198,7 @@
           <w:szCs w:val="28"/>
           <w:lang w:val="ru-RU"/>
         </w:rPr>
-        <w:t>Финальная партия щитов и баннеров готова</w:t>
+        <w:t>Финальная партия буклетов готова</w:t>
       </w:r>
     </w:p>
     <w:p>
@@ -3294,7 +3224,7 @@
           <w:szCs w:val="28"/>
           <w:lang w:val="ru-RU"/>
         </w:rPr>
-        <w:t>Финальная партия буклетов готова</w:t>
+        <w:t>Место для рекламы щитов и баннеров арендовано</w:t>
       </w:r>
     </w:p>
     <w:p>
@@ -3320,7 +3250,7 @@
           <w:szCs w:val="28"/>
           <w:lang w:val="ru-RU"/>
         </w:rPr>
-        <w:t>Место для рекламы щитов и баннеров арендовано</w:t>
+        <w:t>Студенты наняты</w:t>
       </w:r>
     </w:p>
     <w:p>
@@ -3346,7 +3276,7 @@
           <w:szCs w:val="28"/>
           <w:lang w:val="ru-RU"/>
         </w:rPr>
-        <w:t>Студенты наняты</w:t>
+        <w:t>Клиент хочет изменить условия договора</w:t>
       </w:r>
     </w:p>
     <w:p>
@@ -3372,7 +3302,7 @@
           <w:szCs w:val="28"/>
           <w:lang w:val="ru-RU"/>
         </w:rPr>
-        <w:t>Клиент хочет изменить условия договора</w:t>
+        <w:t>Дополнительные условия договора согласованы</w:t>
       </w:r>
     </w:p>
     <w:p>
@@ -3398,7 +3328,7 @@
           <w:szCs w:val="28"/>
           <w:lang w:val="ru-RU"/>
         </w:rPr>
-        <w:t>Дополнительные условия договора согласованы</w:t>
+        <w:t>Клиент подписал Дополнительное соглашение к договору</w:t>
       </w:r>
     </w:p>
     <w:p>
@@ -3424,7 +3354,7 @@
           <w:szCs w:val="28"/>
           <w:lang w:val="ru-RU"/>
         </w:rPr>
-        <w:t>Дополнительные условия договора не согласованы</w:t>
+        <w:t>Клиент оплатил Дополнительное соглашение к договору</w:t>
       </w:r>
     </w:p>
     <w:p>
@@ -3450,7 +3380,7 @@
           <w:szCs w:val="28"/>
           <w:lang w:val="ru-RU"/>
         </w:rPr>
-        <w:t>Клиент подписал Дополнительное соглашение к договору</w:t>
+        <w:t>Студенты раздали рекламные буклеты</w:t>
       </w:r>
     </w:p>
     <w:p>
@@ -3476,7 +3406,7 @@
           <w:szCs w:val="28"/>
           <w:lang w:val="ru-RU"/>
         </w:rPr>
-        <w:t>Клиент оплатил Дополнительное соглашение к договору</w:t>
+        <w:t>Закончился срок рекламы в социальных сетях</w:t>
       </w:r>
     </w:p>
     <w:p>
@@ -3502,7 +3432,7 @@
           <w:szCs w:val="28"/>
           <w:lang w:val="ru-RU"/>
         </w:rPr>
-        <w:t>Студенты раздали рекламные буклеты</w:t>
+        <w:t>Закончился срок аренды места для щитов и баннеров</w:t>
       </w:r>
     </w:p>
     <w:p>
@@ -3528,7 +3458,7 @@
           <w:szCs w:val="28"/>
           <w:lang w:val="ru-RU"/>
         </w:rPr>
-        <w:t>Закончился срок рекламы в социальных сетях</w:t>
+        <w:t>Агентство отчиталось о результатах рекламной капмании</w:t>
       </w:r>
     </w:p>
     <w:p>
@@ -3554,33 +3484,7 @@
           <w:szCs w:val="28"/>
           <w:lang w:val="ru-RU"/>
         </w:rPr>
-        <w:t>Закончился срок аренды места для щитов и баннеров</w:t>
-      </w:r>
-    </w:p>
-    <w:p>
-      <w:pPr>
-        <w:pStyle w:val="ListParagraph"/>
-        <w:numPr>
-          <w:ilvl w:val="0"/>
-          <w:numId w:val="2"/>
-        </w:numPr>
-        <w:spacing w:before="240" w:after="0"/>
-        <w:contextualSpacing/>
-        <w:rPr>
-          <w:rFonts w:ascii="Times New Roman" w:hAnsi="Times New Roman" w:cs="Times New Roman"/>
-          <w:sz w:val="28"/>
-          <w:szCs w:val="28"/>
-          <w:lang w:val="ru-RU"/>
-        </w:rPr>
-      </w:pPr>
-      <w:r>
-        <w:rPr>
-          <w:rFonts w:cs="Times New Roman" w:ascii="Times New Roman" w:hAnsi="Times New Roman"/>
-          <w:sz w:val="28"/>
-          <w:szCs w:val="28"/>
-          <w:lang w:val="ru-RU"/>
-        </w:rPr>
-        <w:t>Агентство отчиталось о результатах рекламной капмании</w:t>
+        <w:t xml:space="preserve">Агентство завершило работу над заказом </w:t>
       </w:r>
     </w:p>
     <w:p>
@@ -3602,27 +3506,30 @@
           <w:docGrid w:type="default" w:linePitch="360" w:charSpace="4096"/>
         </w:sectPr>
         <w:pStyle w:val="ListParagraph"/>
-        <w:numPr>
-          <w:ilvl w:val="0"/>
-          <w:numId w:val="2"/>
-        </w:numPr>
-        <w:spacing w:before="240" w:after="0"/>
-        <w:contextualSpacing/>
-        <w:rPr>
-          <w:rFonts w:ascii="Times New Roman" w:hAnsi="Times New Roman" w:cs="Times New Roman"/>
-          <w:sz w:val="28"/>
-          <w:szCs w:val="28"/>
-          <w:lang w:val="ru-RU"/>
-        </w:rPr>
-      </w:pPr>
-      <w:r>
-        <w:rPr>
-          <w:rFonts w:cs="Times New Roman" w:ascii="Times New Roman" w:hAnsi="Times New Roman"/>
-          <w:sz w:val="28"/>
-          <w:szCs w:val="28"/>
-          <w:lang w:val="ru-RU"/>
-        </w:rPr>
-        <w:t>Агентство завершило работу над заказом</w:t>
+        <w:widowControl/>
+        <w:suppressAutoHyphens w:val="true"/>
+        <w:bidi w:val="0"/>
+        <w:spacing w:lineRule="auto" w:line="276" w:before="240" w:after="0"/>
+        <w:contextualSpacing/>
+        <w:jc w:val="left"/>
+        <w:rPr>
+          <w:rFonts w:ascii="Times New Roman" w:hAnsi="Times New Roman" w:eastAsia="Arial" w:cs="Times New Roman"/>
+          <w:color w:val="auto"/>
+          <w:kern w:val="0"/>
+          <w:sz w:val="28"/>
+          <w:szCs w:val="28"/>
+          <w:lang w:val="ru-RU" w:eastAsia="ru-RU" w:bidi="ar-SA"/>
+        </w:rPr>
+      </w:pPr>
+      <w:r>
+        <w:rPr>
+          <w:rFonts w:eastAsia="Arial" w:cs="Times New Roman" w:ascii="Times New Roman" w:hAnsi="Times New Roman"/>
+          <w:color w:val="auto"/>
+          <w:kern w:val="0"/>
+          <w:sz w:val="28"/>
+          <w:szCs w:val="28"/>
+          <w:lang w:val="ru-RU" w:eastAsia="ru-RU" w:bidi="ar-SA"/>
+        </w:rPr>
       </w:r>
     </w:p>
     <w:p>
@@ -3638,77 +3545,571 @@
           <w:rFonts w:cs="Times New Roman" w:ascii="Times New Roman" w:hAnsi="Times New Roman"/>
           <w:lang w:val="ru-RU"/>
         </w:rPr>
-        <w:t>Семантическая сеть</w:t>
-      </w:r>
-    </w:p>
-    <w:p>
-      <w:pPr>
-        <w:pStyle w:val="NormalWeb"/>
-        <w:spacing w:before="280" w:after="280"/>
-        <w:rPr/>
-      </w:pPr>
-      <w:r>
-        <w:rPr/>
-      </w:r>
-    </w:p>
-    <w:p>
-      <w:pPr>
-        <w:pStyle w:val="Normal"/>
-        <w:spacing w:lineRule="auto" w:line="259" w:before="0" w:after="160"/>
-        <w:rPr>
-          <w:rFonts w:ascii="Times New Roman" w:hAnsi="Times New Roman" w:eastAsia="Times New Roman" w:cs="Times New Roman"/>
-          <w:sz w:val="24"/>
-          <w:szCs w:val="24"/>
-          <w:lang w:val="ru-RU"/>
-        </w:rPr>
-      </w:pPr>
-      <w:r>
-        <w:rPr>
-          <w:rFonts w:eastAsia="Times New Roman" w:cs="Times New Roman" w:ascii="Times New Roman" w:hAnsi="Times New Roman"/>
-          <w:sz w:val="24"/>
-          <w:szCs w:val="24"/>
-          <w:lang w:val="ru-RU"/>
-        </w:rPr>
-      </w:r>
-      <w:r>
-        <w:br w:type="page"/>
+        <w:drawing>
+          <wp:anchor behindDoc="1" distT="0" distB="0" distL="0" distR="0" simplePos="0" locked="0" layoutInCell="1" allowOverlap="1" relativeHeight="2">
+            <wp:simplePos x="0" y="0"/>
+            <wp:positionH relativeFrom="column">
+              <wp:posOffset>-3810</wp:posOffset>
+            </wp:positionH>
+            <wp:positionV relativeFrom="paragraph">
+              <wp:posOffset>111760</wp:posOffset>
+            </wp:positionV>
+            <wp:extent cx="13670280" cy="9869805"/>
+            <wp:effectExtent l="0" t="0" r="0" b="0"/>
+            <wp:wrapNone/>
+            <wp:docPr id="1" name="Image1" descr=""/>
+            <wp:cNvGraphicFramePr>
+              <a:graphicFrameLocks xmlns:a="http://schemas.openxmlformats.org/drawingml/2006/main" noChangeAspect="1"/>
+            </wp:cNvGraphicFramePr>
+            <a:graphic xmlns:a="http://schemas.openxmlformats.org/drawingml/2006/main">
+              <a:graphicData uri="http://schemas.openxmlformats.org/drawingml/2006/picture">
+                <pic:pic xmlns:pic="http://schemas.openxmlformats.org/drawingml/2006/picture">
+                  <pic:nvPicPr>
+                    <pic:cNvPr id="1" name="Image1" descr=""/>
+                    <pic:cNvPicPr>
+                      <a:picLocks noChangeAspect="1" noChangeArrowheads="1"/>
+                    </pic:cNvPicPr>
+                  </pic:nvPicPr>
+                  <pic:blipFill>
+                    <a:blip r:embed="rId8"/>
+                    <a:stretch>
+                      <a:fillRect/>
+                    </a:stretch>
+                  </pic:blipFill>
+                  <pic:spPr bwMode="auto">
+                    <a:xfrm>
+                      <a:off x="0" y="0"/>
+                      <a:ext cx="13670280" cy="9869805"/>
+                    </a:xfrm>
+                    <a:prstGeom prst="rect">
+                      <a:avLst/>
+                    </a:prstGeom>
+                  </pic:spPr>
+                </pic:pic>
+              </a:graphicData>
+            </a:graphic>
+          </wp:anchor>
+        </w:drawing>
       </w:r>
     </w:p>
     <w:p>
       <w:pPr>
         <w:pStyle w:val="Title"/>
-        <w:spacing w:before="0" w:after="0"/>
-        <w:contextualSpacing/>
-        <w:rPr>
-          <w:rFonts w:ascii="Times New Roman" w:hAnsi="Times New Roman" w:cs="Times New Roman"/>
-          <w:lang w:val="ru-RU"/>
-        </w:rPr>
-      </w:pPr>
-      <w:r>
-        <w:rPr>
-          <w:rFonts w:cs="Times New Roman" w:ascii="Times New Roman" w:hAnsi="Times New Roman"/>
-          <w:lang w:val="ru-RU"/>
-        </w:rPr>
-        <w:t>Фреймовая модель</w:t>
+        <w:rPr>
+          <w:rFonts w:ascii="Times New Roman" w:hAnsi="Times New Roman" w:cs="Times New Roman"/>
+          <w:lang w:val="ru-RU"/>
+        </w:rPr>
+      </w:pPr>
+      <w:r>
+        <w:rPr>
+          <w:rFonts w:cs="Times New Roman" w:ascii="Times New Roman" w:hAnsi="Times New Roman"/>
+          <w:lang w:val="ru-RU"/>
+        </w:rPr>
+      </w:r>
+    </w:p>
+    <w:p>
+      <w:pPr>
+        <w:pStyle w:val="Title"/>
+        <w:rPr>
+          <w:rFonts w:ascii="Times New Roman" w:hAnsi="Times New Roman" w:cs="Times New Roman"/>
+          <w:lang w:val="ru-RU"/>
+        </w:rPr>
+      </w:pPr>
+      <w:r>
+        <w:rPr>
+          <w:rFonts w:cs="Times New Roman" w:ascii="Times New Roman" w:hAnsi="Times New Roman"/>
+          <w:lang w:val="ru-RU"/>
+        </w:rPr>
+      </w:r>
+    </w:p>
+    <w:p>
+      <w:pPr>
+        <w:pStyle w:val="Title"/>
+        <w:rPr>
+          <w:rFonts w:ascii="Times New Roman" w:hAnsi="Times New Roman" w:cs="Times New Roman"/>
+          <w:lang w:val="ru-RU"/>
+        </w:rPr>
+      </w:pPr>
+      <w:r>
+        <w:rPr>
+          <w:rFonts w:cs="Times New Roman" w:ascii="Times New Roman" w:hAnsi="Times New Roman"/>
+          <w:lang w:val="ru-RU"/>
+        </w:rPr>
+      </w:r>
+    </w:p>
+    <w:p>
+      <w:pPr>
+        <w:pStyle w:val="Title"/>
+        <w:rPr>
+          <w:rFonts w:ascii="Times New Roman" w:hAnsi="Times New Roman" w:cs="Times New Roman"/>
+          <w:lang w:val="ru-RU"/>
+        </w:rPr>
+      </w:pPr>
+      <w:r>
+        <w:rPr>
+          <w:rFonts w:cs="Times New Roman" w:ascii="Times New Roman" w:hAnsi="Times New Roman"/>
+          <w:lang w:val="ru-RU"/>
+        </w:rPr>
+      </w:r>
+    </w:p>
+    <w:p>
+      <w:pPr>
+        <w:pStyle w:val="Title"/>
+        <w:rPr>
+          <w:rFonts w:ascii="Times New Roman" w:hAnsi="Times New Roman" w:cs="Times New Roman"/>
+          <w:lang w:val="ru-RU"/>
+        </w:rPr>
+      </w:pPr>
+      <w:r>
+        <w:rPr>
+          <w:rFonts w:cs="Times New Roman" w:ascii="Times New Roman" w:hAnsi="Times New Roman"/>
+          <w:lang w:val="ru-RU"/>
+        </w:rPr>
+      </w:r>
+    </w:p>
+    <w:p>
+      <w:pPr>
+        <w:pStyle w:val="Title"/>
+        <w:rPr>
+          <w:rFonts w:ascii="Times New Roman" w:hAnsi="Times New Roman" w:cs="Times New Roman"/>
+          <w:lang w:val="ru-RU"/>
+        </w:rPr>
+      </w:pPr>
+      <w:r>
+        <w:rPr>
+          <w:rFonts w:cs="Times New Roman" w:ascii="Times New Roman" w:hAnsi="Times New Roman"/>
+          <w:lang w:val="ru-RU"/>
+        </w:rPr>
+      </w:r>
+    </w:p>
+    <w:p>
+      <w:pPr>
+        <w:pStyle w:val="Title"/>
+        <w:rPr>
+          <w:rFonts w:ascii="Times New Roman" w:hAnsi="Times New Roman" w:cs="Times New Roman"/>
+          <w:lang w:val="ru-RU"/>
+        </w:rPr>
+      </w:pPr>
+      <w:r>
+        <w:rPr>
+          <w:rFonts w:cs="Times New Roman" w:ascii="Times New Roman" w:hAnsi="Times New Roman"/>
+          <w:lang w:val="ru-RU"/>
+        </w:rPr>
+      </w:r>
+    </w:p>
+    <w:p>
+      <w:pPr>
+        <w:pStyle w:val="Title"/>
+        <w:rPr>
+          <w:rFonts w:ascii="Times New Roman" w:hAnsi="Times New Roman" w:cs="Times New Roman"/>
+          <w:lang w:val="ru-RU"/>
+        </w:rPr>
+      </w:pPr>
+      <w:r>
+        <w:rPr>
+          <w:rFonts w:cs="Times New Roman" w:ascii="Times New Roman" w:hAnsi="Times New Roman"/>
+          <w:lang w:val="ru-RU"/>
+        </w:rPr>
+      </w:r>
+    </w:p>
+    <w:p>
+      <w:pPr>
+        <w:pStyle w:val="Title"/>
+        <w:rPr>
+          <w:rFonts w:ascii="Times New Roman" w:hAnsi="Times New Roman" w:cs="Times New Roman"/>
+          <w:lang w:val="ru-RU"/>
+        </w:rPr>
+      </w:pPr>
+      <w:r>
+        <w:rPr>
+          <w:rFonts w:cs="Times New Roman" w:ascii="Times New Roman" w:hAnsi="Times New Roman"/>
+          <w:lang w:val="ru-RU"/>
+        </w:rPr>
+      </w:r>
+    </w:p>
+    <w:p>
+      <w:pPr>
+        <w:pStyle w:val="Title"/>
+        <w:rPr>
+          <w:rFonts w:ascii="Times New Roman" w:hAnsi="Times New Roman" w:cs="Times New Roman"/>
+          <w:lang w:val="ru-RU"/>
+        </w:rPr>
+      </w:pPr>
+      <w:r>
+        <w:rPr>
+          <w:rFonts w:cs="Times New Roman" w:ascii="Times New Roman" w:hAnsi="Times New Roman"/>
+          <w:lang w:val="ru-RU"/>
+        </w:rPr>
+      </w:r>
+    </w:p>
+    <w:p>
+      <w:pPr>
+        <w:pStyle w:val="Title"/>
+        <w:rPr>
+          <w:rFonts w:ascii="Times New Roman" w:hAnsi="Times New Roman" w:cs="Times New Roman"/>
+          <w:lang w:val="ru-RU"/>
+        </w:rPr>
+      </w:pPr>
+      <w:r>
+        <w:rPr>
+          <w:rFonts w:cs="Times New Roman" w:ascii="Times New Roman" w:hAnsi="Times New Roman"/>
+          <w:lang w:val="ru-RU"/>
+        </w:rPr>
+      </w:r>
+    </w:p>
+    <w:p>
+      <w:pPr>
+        <w:pStyle w:val="Title"/>
+        <w:rPr>
+          <w:rFonts w:ascii="Times New Roman" w:hAnsi="Times New Roman" w:cs="Times New Roman"/>
+          <w:lang w:val="ru-RU"/>
+        </w:rPr>
+      </w:pPr>
+      <w:r>
+        <w:rPr>
+          <w:rFonts w:cs="Times New Roman" w:ascii="Times New Roman" w:hAnsi="Times New Roman"/>
+          <w:lang w:val="ru-RU"/>
+        </w:rPr>
+      </w:r>
+    </w:p>
+    <w:p>
+      <w:pPr>
+        <w:pStyle w:val="Title"/>
+        <w:rPr>
+          <w:rFonts w:ascii="Times New Roman" w:hAnsi="Times New Roman" w:cs="Times New Roman"/>
+          <w:lang w:val="ru-RU"/>
+        </w:rPr>
+      </w:pPr>
+      <w:r>
+        <w:rPr>
+          <w:rFonts w:cs="Times New Roman" w:ascii="Times New Roman" w:hAnsi="Times New Roman"/>
+          <w:lang w:val="ru-RU"/>
+        </w:rPr>
+      </w:r>
+    </w:p>
+    <w:p>
+      <w:pPr>
+        <w:pStyle w:val="Title"/>
+        <w:rPr>
+          <w:rFonts w:ascii="Times New Roman" w:hAnsi="Times New Roman" w:cs="Times New Roman"/>
+          <w:lang w:val="ru-RU"/>
+        </w:rPr>
+      </w:pPr>
+      <w:r>
+        <w:rPr>
+          <w:rFonts w:cs="Times New Roman" w:ascii="Times New Roman" w:hAnsi="Times New Roman"/>
+          <w:lang w:val="ru-RU"/>
+        </w:rPr>
+      </w:r>
+    </w:p>
+    <w:p>
+      <w:pPr>
+        <w:pStyle w:val="Title"/>
+        <w:rPr>
+          <w:rFonts w:ascii="Times New Roman" w:hAnsi="Times New Roman" w:cs="Times New Roman"/>
+          <w:lang w:val="ru-RU"/>
+        </w:rPr>
+      </w:pPr>
+      <w:r>
+        <w:rPr>
+          <w:rFonts w:cs="Times New Roman" w:ascii="Times New Roman" w:hAnsi="Times New Roman"/>
+          <w:lang w:val="ru-RU"/>
+        </w:rPr>
+      </w:r>
+    </w:p>
+    <w:p>
+      <w:pPr>
+        <w:pStyle w:val="Title"/>
+        <w:rPr>
+          <w:rFonts w:ascii="Times New Roman" w:hAnsi="Times New Roman" w:cs="Times New Roman"/>
+          <w:lang w:val="ru-RU"/>
+        </w:rPr>
+      </w:pPr>
+      <w:r>
+        <w:rPr>
+          <w:rFonts w:cs="Times New Roman" w:ascii="Times New Roman" w:hAnsi="Times New Roman"/>
+          <w:lang w:val="ru-RU"/>
+        </w:rPr>
+      </w:r>
+    </w:p>
+    <w:p>
+      <w:pPr>
+        <w:pStyle w:val="Title"/>
+        <w:rPr>
+          <w:rFonts w:ascii="Times New Roman" w:hAnsi="Times New Roman" w:cs="Times New Roman"/>
+          <w:lang w:val="ru-RU"/>
+        </w:rPr>
+      </w:pPr>
+      <w:r>
+        <w:rPr>
+          <w:rFonts w:cs="Times New Roman" w:ascii="Times New Roman" w:hAnsi="Times New Roman"/>
+          <w:lang w:val="ru-RU"/>
+        </w:rPr>
+      </w:r>
+    </w:p>
+    <w:p>
+      <w:pPr>
+        <w:pStyle w:val="Title"/>
+        <w:rPr>
+          <w:rFonts w:ascii="Times New Roman" w:hAnsi="Times New Roman" w:cs="Times New Roman"/>
+          <w:lang w:val="ru-RU"/>
+        </w:rPr>
+      </w:pPr>
+      <w:r>
+        <w:rPr>
+          <w:rFonts w:cs="Times New Roman" w:ascii="Times New Roman" w:hAnsi="Times New Roman"/>
+          <w:lang w:val="ru-RU"/>
+        </w:rPr>
+      </w:r>
+    </w:p>
+    <w:p>
+      <w:pPr>
+        <w:pStyle w:val="Title"/>
+        <w:rPr>
+          <w:rFonts w:ascii="Times New Roman" w:hAnsi="Times New Roman" w:cs="Times New Roman"/>
+          <w:lang w:val="ru-RU"/>
+        </w:rPr>
+      </w:pPr>
+      <w:r>
+        <w:rPr>
+          <w:rFonts w:cs="Times New Roman" w:ascii="Times New Roman" w:hAnsi="Times New Roman"/>
+          <w:lang w:val="ru-RU"/>
+        </w:rPr>
       </w:r>
     </w:p>
     <w:p>
       <w:pPr>
         <w:sectPr>
-          <w:headerReference w:type="even" r:id="rId8"/>
-          <w:headerReference w:type="default" r:id="rId9"/>
-          <w:headerReference w:type="first" r:id="rId10"/>
-          <w:footerReference w:type="even" r:id="rId11"/>
-          <w:footerReference w:type="default" r:id="rId12"/>
-          <w:footerReference w:type="first" r:id="rId13"/>
+          <w:headerReference w:type="even" r:id="rId9"/>
+          <w:headerReference w:type="default" r:id="rId10"/>
+          <w:headerReference w:type="first" r:id="rId11"/>
+          <w:footerReference w:type="even" r:id="rId12"/>
+          <w:footerReference w:type="default" r:id="rId13"/>
+          <w:footerReference w:type="first" r:id="rId14"/>
           <w:type w:val="nextPage"/>
-          <w:pgSz w:w="11906" w:h="16838"/>
+          <w:pgSz w:orient="landscape" w:w="23811" w:h="16838"/>
           <w:pgMar w:left="1134" w:right="1134" w:gutter="0" w:header="708" w:top="850" w:footer="708" w:bottom="1701"/>
           <w:pgNumType w:fmt="decimal"/>
           <w:formProt w:val="false"/>
           <w:textDirection w:val="lrTb"/>
           <w:docGrid w:type="default" w:linePitch="360" w:charSpace="4096"/>
         </w:sectPr>
+        <w:pStyle w:val="Title"/>
+        <w:rPr>
+          <w:rFonts w:ascii="Times New Roman" w:hAnsi="Times New Roman" w:cs="Times New Roman"/>
+          <w:lang w:val="ru-RU"/>
+        </w:rPr>
+      </w:pPr>
+      <w:r>
+        <w:rPr/>
+      </w:r>
+    </w:p>
+    <w:p>
+      <w:pPr>
+        <w:pStyle w:val="Title"/>
+        <w:rPr>
+          <w:rFonts w:ascii="Times New Roman" w:hAnsi="Times New Roman" w:cs="Times New Roman"/>
+          <w:lang w:val="ru-RU"/>
+        </w:rPr>
+      </w:pPr>
+      <w:r>
+        <w:rPr>
+          <w:rFonts w:cs="Times New Roman" w:ascii="Times New Roman" w:hAnsi="Times New Roman"/>
+          <w:lang w:val="ru-RU"/>
+        </w:rPr>
+        <w:drawing>
+          <wp:anchor behindDoc="0" distT="0" distB="0" distL="0" distR="0" simplePos="0" locked="0" layoutInCell="0" allowOverlap="1" relativeHeight="3">
+            <wp:simplePos x="0" y="0"/>
+            <wp:positionH relativeFrom="column">
+              <wp:posOffset>-962025</wp:posOffset>
+            </wp:positionH>
+            <wp:positionV relativeFrom="paragraph">
+              <wp:posOffset>414020</wp:posOffset>
+            </wp:positionV>
+            <wp:extent cx="7176770" cy="7059930"/>
+            <wp:effectExtent l="0" t="0" r="0" b="0"/>
+            <wp:wrapSquare wrapText="largest"/>
+            <wp:docPr id="2" name="Image2" descr=""/>
+            <wp:cNvGraphicFramePr>
+              <a:graphicFrameLocks xmlns:a="http://schemas.openxmlformats.org/drawingml/2006/main" noChangeAspect="1"/>
+            </wp:cNvGraphicFramePr>
+            <a:graphic xmlns:a="http://schemas.openxmlformats.org/drawingml/2006/main">
+              <a:graphicData uri="http://schemas.openxmlformats.org/drawingml/2006/picture">
+                <pic:pic xmlns:pic="http://schemas.openxmlformats.org/drawingml/2006/picture">
+                  <pic:nvPicPr>
+                    <pic:cNvPr id="2" name="Image2" descr=""/>
+                    <pic:cNvPicPr>
+                      <a:picLocks noChangeAspect="1" noChangeArrowheads="1"/>
+                    </pic:cNvPicPr>
+                  </pic:nvPicPr>
+                  <pic:blipFill>
+                    <a:blip r:embed="rId15"/>
+                    <a:stretch>
+                      <a:fillRect/>
+                    </a:stretch>
+                  </pic:blipFill>
+                  <pic:spPr bwMode="auto">
+                    <a:xfrm>
+                      <a:off x="0" y="0"/>
+                      <a:ext cx="7176770" cy="7059930"/>
+                    </a:xfrm>
+                    <a:prstGeom prst="rect">
+                      <a:avLst/>
+                    </a:prstGeom>
+                  </pic:spPr>
+                </pic:pic>
+              </a:graphicData>
+            </a:graphic>
+          </wp:anchor>
+        </w:drawing>
+      </w:r>
+      <w:r>
+        <w:rPr>
+          <w:rFonts w:cs="Times New Roman" w:ascii="Times New Roman" w:hAnsi="Times New Roman"/>
+          <w:lang w:val="ru-RU"/>
+        </w:rPr>
+        <w:t>Семантическая сеть</w:t>
+      </w:r>
+    </w:p>
+    <w:p>
+      <w:pPr>
+        <w:pStyle w:val="Normal"/>
+        <w:jc w:val="center"/>
+        <w:rPr>
+          <w:rFonts w:ascii="Times New Roman" w:hAnsi="Times New Roman" w:cs="Times New Roman"/>
+          <w:i/>
+          <w:i/>
+          <w:iCs/>
+          <w:sz w:val="24"/>
+          <w:szCs w:val="24"/>
+        </w:rPr>
+      </w:pPr>
+      <w:r>
+        <w:rPr/>
+      </w:r>
+    </w:p>
+    <w:p>
+      <w:pPr>
+        <w:pStyle w:val="Normal"/>
+        <w:jc w:val="center"/>
+        <w:rPr>
+          <w:rFonts w:ascii="Times New Roman" w:hAnsi="Times New Roman" w:cs="Times New Roman"/>
+          <w:i/>
+          <w:i/>
+          <w:iCs/>
+          <w:sz w:val="24"/>
+          <w:szCs w:val="24"/>
+        </w:rPr>
+      </w:pPr>
+      <w:r>
+        <w:rPr/>
+      </w:r>
+    </w:p>
+    <w:p>
+      <w:pPr>
+        <w:pStyle w:val="Normal"/>
+        <w:jc w:val="center"/>
+        <w:rPr>
+          <w:rFonts w:ascii="Times New Roman" w:hAnsi="Times New Roman" w:cs="Times New Roman"/>
+          <w:i/>
+          <w:i/>
+          <w:iCs/>
+          <w:sz w:val="24"/>
+          <w:szCs w:val="24"/>
+        </w:rPr>
+      </w:pPr>
+      <w:r>
+        <w:rPr/>
+      </w:r>
+    </w:p>
+    <w:p>
+      <w:pPr>
+        <w:pStyle w:val="Normal"/>
+        <w:jc w:val="center"/>
+        <w:rPr>
+          <w:rFonts w:ascii="Times New Roman" w:hAnsi="Times New Roman" w:cs="Times New Roman"/>
+          <w:i/>
+          <w:i/>
+          <w:iCs/>
+          <w:sz w:val="24"/>
+          <w:szCs w:val="24"/>
+        </w:rPr>
+      </w:pPr>
+      <w:r>
+        <w:rPr/>
+      </w:r>
+    </w:p>
+    <w:p>
+      <w:pPr>
+        <w:pStyle w:val="Normal"/>
+        <w:jc w:val="center"/>
+        <w:rPr>
+          <w:rFonts w:ascii="Times New Roman" w:hAnsi="Times New Roman" w:cs="Times New Roman"/>
+          <w:i/>
+          <w:i/>
+          <w:iCs/>
+          <w:sz w:val="24"/>
+          <w:szCs w:val="24"/>
+        </w:rPr>
+      </w:pPr>
+      <w:r>
+        <w:rPr/>
+      </w:r>
+    </w:p>
+    <w:p>
+      <w:pPr>
+        <w:pStyle w:val="Normal"/>
+        <w:jc w:val="center"/>
+        <w:rPr>
+          <w:rFonts w:ascii="Times New Roman" w:hAnsi="Times New Roman" w:cs="Times New Roman"/>
+          <w:i/>
+          <w:i/>
+          <w:iCs/>
+          <w:sz w:val="24"/>
+          <w:szCs w:val="24"/>
+        </w:rPr>
+      </w:pPr>
+      <w:r>
+        <w:rPr/>
+      </w:r>
+    </w:p>
+    <w:p>
+      <w:pPr>
+        <w:pStyle w:val="Normal"/>
+        <w:jc w:val="center"/>
+        <w:rPr>
+          <w:rFonts w:ascii="Times New Roman" w:hAnsi="Times New Roman" w:cs="Times New Roman"/>
+          <w:i/>
+          <w:i/>
+          <w:iCs/>
+          <w:sz w:val="24"/>
+          <w:szCs w:val="24"/>
+        </w:rPr>
+      </w:pPr>
+      <w:r>
+        <w:rPr/>
+      </w:r>
+    </w:p>
+    <w:p>
+      <w:pPr>
+        <w:pStyle w:val="Title"/>
+        <w:spacing w:before="0" w:after="0"/>
+        <w:contextualSpacing/>
+        <w:rPr>
+          <w:rFonts w:ascii="Times New Roman" w:hAnsi="Times New Roman" w:cs="Times New Roman"/>
+          <w:lang w:val="ru-RU"/>
+        </w:rPr>
+      </w:pPr>
+      <w:r>
+        <w:rPr>
+          <w:rFonts w:cs="Times New Roman" w:ascii="Times New Roman" w:hAnsi="Times New Roman"/>
+          <w:lang w:val="ru-RU"/>
+        </w:rPr>
+        <w:t>Фреймовая модель</w:t>
+      </w:r>
+    </w:p>
+    <w:p>
+      <w:pPr>
         <w:pStyle w:val="NormalWeb"/>
         <w:spacing w:before="280" w:after="280"/>
         <w:rPr>
@@ -3725,7 +4126,8 @@
           <w:sz w:val="32"/>
           <w:szCs w:val="32"/>
         </w:rPr>
-        <w:t>Фреймы прототипы-образц</w:t>
+        <w:tab/>
+        <w:t>Фреймы прототипы-образ</w:t>
       </w:r>
       <w:bookmarkStart w:id="0" w:name="_GoBack"/>
       <w:r>
@@ -3735,144 +4137,2928 @@
           <w:sz w:val="32"/>
           <w:szCs w:val="32"/>
         </w:rPr>
+        <w:t>ц</w:t>
+      </w:r>
+      <w:bookmarkEnd w:id="0"/>
+      <w:r>
+        <w:rPr>
+          <w:b/>
+          <w:bCs/>
+          <w:sz w:val="32"/>
+          <w:szCs w:val="32"/>
+        </w:rPr>
         <w:t>ы</w:t>
       </w:r>
-      <w:bookmarkEnd w:id="0"/>
-    </w:p>
-    <w:p>
-      <w:pPr>
-        <w:pStyle w:val="Title"/>
-        <w:rPr>
-          <w:rFonts w:ascii="Times New Roman" w:hAnsi="Times New Roman" w:cs="Times New Roman"/>
-          <w:lang w:val="ru-RU"/>
-        </w:rPr>
-      </w:pPr>
-      <w:r>
-        <w:rPr>
-          <w:rFonts w:cs="Times New Roman" w:ascii="Times New Roman" w:hAnsi="Times New Roman"/>
-          <w:lang w:val="ru-RU"/>
-        </w:rPr>
-        <w:t>Вывод</w:t>
-      </w:r>
-    </w:p>
+    </w:p>
+    <w:tbl>
+      <w:tblPr>
+        <w:tblStyle w:val="a9"/>
+        <w:tblW w:w="9628" w:type="dxa"/>
+        <w:jc w:val="left"/>
+        <w:tblInd w:w="113" w:type="dxa"/>
+        <w:tblLayout w:type="fixed"/>
+        <w:tblCellMar>
+          <w:top w:w="0" w:type="dxa"/>
+          <w:left w:w="108" w:type="dxa"/>
+          <w:bottom w:w="0" w:type="dxa"/>
+          <w:right w:w="108" w:type="dxa"/>
+        </w:tblCellMar>
+        <w:tblLook w:val="04a0" w:noHBand="0" w:noVBand="1" w:firstColumn="1" w:lastRow="0" w:lastColumn="0" w:firstRow="1"/>
+      </w:tblPr>
+      <w:tblGrid>
+        <w:gridCol w:w="2407"/>
+        <w:gridCol w:w="2407"/>
+        <w:gridCol w:w="2693"/>
+        <w:gridCol w:w="2121"/>
+      </w:tblGrid>
+      <w:tr>
+        <w:trPr/>
+        <w:tc>
+          <w:tcPr>
+            <w:tcW w:w="9628" w:type="dxa"/>
+            <w:gridSpan w:val="4"/>
+            <w:tcBorders/>
+          </w:tcPr>
+          <w:p>
+            <w:pPr>
+              <w:pStyle w:val="NormalWeb"/>
+              <w:widowControl/>
+              <w:spacing w:before="0" w:after="0"/>
+              <w:jc w:val="center"/>
+              <w:rPr>
+                <w:b/>
+                <w:bCs/>
+                <w:sz w:val="32"/>
+                <w:szCs w:val="32"/>
+              </w:rPr>
+            </w:pPr>
+            <w:r>
+              <w:rPr>
+                <w:b/>
+                <w:bCs/>
+                <w:kern w:val="0"/>
+                <w:sz w:val="32"/>
+                <w:szCs w:val="32"/>
+                <w:lang w:bidi="ar-SA"/>
+              </w:rPr>
+              <w:t>Клиент</w:t>
+            </w:r>
+          </w:p>
+        </w:tc>
+      </w:tr>
+      <w:tr>
+        <w:trPr/>
+        <w:tc>
+          <w:tcPr>
+            <w:tcW w:w="2407" w:type="dxa"/>
+            <w:tcBorders/>
+          </w:tcPr>
+          <w:p>
+            <w:pPr>
+              <w:pStyle w:val="NormalWeb"/>
+              <w:widowControl/>
+              <w:spacing w:before="0" w:after="0"/>
+              <w:jc w:val="center"/>
+              <w:rPr>
+                <w:b/>
+                <w:bCs/>
+                <w:sz w:val="28"/>
+                <w:szCs w:val="28"/>
+              </w:rPr>
+            </w:pPr>
+            <w:r>
+              <w:rPr>
+                <w:b/>
+                <w:bCs/>
+                <w:kern w:val="0"/>
+                <w:sz w:val="28"/>
+                <w:szCs w:val="28"/>
+                <w:lang w:bidi="ar-SA"/>
+              </w:rPr>
+              <w:t>Имя слота</w:t>
+            </w:r>
+          </w:p>
+        </w:tc>
+        <w:tc>
+          <w:tcPr>
+            <w:tcW w:w="2407" w:type="dxa"/>
+            <w:tcBorders/>
+          </w:tcPr>
+          <w:p>
+            <w:pPr>
+              <w:pStyle w:val="NormalWeb"/>
+              <w:widowControl/>
+              <w:spacing w:before="0" w:after="0"/>
+              <w:jc w:val="center"/>
+              <w:rPr>
+                <w:b/>
+                <w:bCs/>
+                <w:sz w:val="28"/>
+                <w:szCs w:val="28"/>
+              </w:rPr>
+            </w:pPr>
+            <w:r>
+              <w:rPr>
+                <w:b/>
+                <w:bCs/>
+                <w:kern w:val="0"/>
+                <w:sz w:val="28"/>
+                <w:szCs w:val="28"/>
+                <w:lang w:bidi="ar-SA"/>
+              </w:rPr>
+              <w:t>Значение слота</w:t>
+            </w:r>
+          </w:p>
+        </w:tc>
+        <w:tc>
+          <w:tcPr>
+            <w:tcW w:w="2693" w:type="dxa"/>
+            <w:tcBorders/>
+          </w:tcPr>
+          <w:p>
+            <w:pPr>
+              <w:pStyle w:val="NormalWeb"/>
+              <w:widowControl/>
+              <w:spacing w:before="0" w:after="0"/>
+              <w:jc w:val="center"/>
+              <w:rPr>
+                <w:b/>
+                <w:bCs/>
+                <w:sz w:val="28"/>
+                <w:szCs w:val="28"/>
+              </w:rPr>
+            </w:pPr>
+            <w:r>
+              <w:rPr>
+                <w:b/>
+                <w:bCs/>
+                <w:kern w:val="0"/>
+                <w:sz w:val="28"/>
+                <w:szCs w:val="28"/>
+                <w:lang w:bidi="ar-SA"/>
+              </w:rPr>
+              <w:t>Способ получения значения</w:t>
+            </w:r>
+          </w:p>
+        </w:tc>
+        <w:tc>
+          <w:tcPr>
+            <w:tcW w:w="2121" w:type="dxa"/>
+            <w:tcBorders/>
+          </w:tcPr>
+          <w:p>
+            <w:pPr>
+              <w:pStyle w:val="NormalWeb"/>
+              <w:widowControl/>
+              <w:spacing w:before="0" w:after="0"/>
+              <w:jc w:val="center"/>
+              <w:rPr>
+                <w:b/>
+                <w:bCs/>
+                <w:sz w:val="28"/>
+                <w:szCs w:val="28"/>
+              </w:rPr>
+            </w:pPr>
+            <w:r>
+              <w:rPr>
+                <w:b/>
+                <w:bCs/>
+                <w:kern w:val="0"/>
+                <w:sz w:val="28"/>
+                <w:szCs w:val="28"/>
+                <w:lang w:bidi="ar-SA"/>
+              </w:rPr>
+              <w:t>Демон</w:t>
+            </w:r>
+          </w:p>
+        </w:tc>
+      </w:tr>
+      <w:tr>
+        <w:trPr/>
+        <w:tc>
+          <w:tcPr>
+            <w:tcW w:w="2407" w:type="dxa"/>
+            <w:tcBorders/>
+          </w:tcPr>
+          <w:p>
+            <w:pPr>
+              <w:pStyle w:val="NormalWeb"/>
+              <w:widowControl/>
+              <w:spacing w:before="0" w:after="0"/>
+              <w:jc w:val="left"/>
+              <w:rPr>
+                <w:sz w:val="28"/>
+                <w:szCs w:val="28"/>
+              </w:rPr>
+            </w:pPr>
+            <w:r>
+              <w:rPr>
+                <w:kern w:val="0"/>
+                <w:sz w:val="28"/>
+                <w:szCs w:val="28"/>
+                <w:lang w:bidi="ar-SA"/>
+              </w:rPr>
+              <w:t>ФИО</w:t>
+            </w:r>
+          </w:p>
+        </w:tc>
+        <w:tc>
+          <w:tcPr>
+            <w:tcW w:w="2407" w:type="dxa"/>
+            <w:tcBorders/>
+          </w:tcPr>
+          <w:p>
+            <w:pPr>
+              <w:pStyle w:val="NormalWeb"/>
+              <w:widowControl/>
+              <w:spacing w:before="0" w:after="0"/>
+              <w:jc w:val="left"/>
+              <w:rPr>
+                <w:sz w:val="28"/>
+                <w:szCs w:val="28"/>
+              </w:rPr>
+            </w:pPr>
+            <w:r>
+              <w:rPr>
+                <w:kern w:val="0"/>
+                <w:sz w:val="28"/>
+                <w:szCs w:val="28"/>
+                <w:lang w:bidi="ar-SA"/>
+              </w:rPr>
+            </w:r>
+          </w:p>
+        </w:tc>
+        <w:tc>
+          <w:tcPr>
+            <w:tcW w:w="2693" w:type="dxa"/>
+            <w:tcBorders/>
+          </w:tcPr>
+          <w:p>
+            <w:pPr>
+              <w:pStyle w:val="NormalWeb"/>
+              <w:widowControl/>
+              <w:spacing w:before="0" w:after="0"/>
+              <w:jc w:val="left"/>
+              <w:rPr>
+                <w:sz w:val="28"/>
+                <w:szCs w:val="28"/>
+              </w:rPr>
+            </w:pPr>
+            <w:r>
+              <w:rPr>
+                <w:kern w:val="0"/>
+                <w:sz w:val="28"/>
+                <w:szCs w:val="28"/>
+                <w:lang w:bidi="ar-SA"/>
+              </w:rPr>
+              <w:t>Из внешних источников</w:t>
+            </w:r>
+          </w:p>
+        </w:tc>
+        <w:tc>
+          <w:tcPr>
+            <w:tcW w:w="2121" w:type="dxa"/>
+            <w:tcBorders/>
+          </w:tcPr>
+          <w:p>
+            <w:pPr>
+              <w:pStyle w:val="NormalWeb"/>
+              <w:widowControl/>
+              <w:spacing w:before="0" w:after="0"/>
+              <w:jc w:val="left"/>
+              <w:rPr>
+                <w:sz w:val="28"/>
+                <w:szCs w:val="28"/>
+              </w:rPr>
+            </w:pPr>
+            <w:r>
+              <w:rPr>
+                <w:kern w:val="0"/>
+                <w:sz w:val="28"/>
+                <w:szCs w:val="28"/>
+                <w:lang w:bidi="ar-SA"/>
+              </w:rPr>
+            </w:r>
+          </w:p>
+        </w:tc>
+      </w:tr>
+      <w:tr>
+        <w:trPr/>
+        <w:tc>
+          <w:tcPr>
+            <w:tcW w:w="2407" w:type="dxa"/>
+            <w:tcBorders/>
+          </w:tcPr>
+          <w:p>
+            <w:pPr>
+              <w:pStyle w:val="NormalWeb"/>
+              <w:widowControl/>
+              <w:spacing w:before="0" w:after="0"/>
+              <w:jc w:val="left"/>
+              <w:rPr>
+                <w:sz w:val="28"/>
+                <w:szCs w:val="28"/>
+              </w:rPr>
+            </w:pPr>
+            <w:r>
+              <w:rPr>
+                <w:kern w:val="0"/>
+                <w:sz w:val="28"/>
+                <w:szCs w:val="28"/>
+                <w:lang w:bidi="ar-SA"/>
+              </w:rPr>
+              <w:t>Способ оплаты</w:t>
+            </w:r>
+          </w:p>
+        </w:tc>
+        <w:tc>
+          <w:tcPr>
+            <w:tcW w:w="2407" w:type="dxa"/>
+            <w:tcBorders/>
+          </w:tcPr>
+          <w:p>
+            <w:pPr>
+              <w:pStyle w:val="NormalWeb"/>
+              <w:widowControl/>
+              <w:spacing w:before="0" w:after="0"/>
+              <w:jc w:val="left"/>
+              <w:rPr>
+                <w:sz w:val="28"/>
+                <w:szCs w:val="28"/>
+              </w:rPr>
+            </w:pPr>
+            <w:r>
+              <w:rPr>
+                <w:kern w:val="0"/>
+                <w:sz w:val="28"/>
+                <w:szCs w:val="28"/>
+                <w:lang w:bidi="ar-SA"/>
+              </w:rPr>
+            </w:r>
+          </w:p>
+        </w:tc>
+        <w:tc>
+          <w:tcPr>
+            <w:tcW w:w="2693" w:type="dxa"/>
+            <w:tcBorders/>
+          </w:tcPr>
+          <w:p>
+            <w:pPr>
+              <w:pStyle w:val="NormalWeb"/>
+              <w:widowControl/>
+              <w:spacing w:before="0" w:after="0"/>
+              <w:jc w:val="left"/>
+              <w:rPr>
+                <w:sz w:val="28"/>
+                <w:szCs w:val="28"/>
+              </w:rPr>
+            </w:pPr>
+            <w:r>
+              <w:rPr>
+                <w:kern w:val="0"/>
+                <w:sz w:val="28"/>
+                <w:szCs w:val="28"/>
+                <w:lang w:bidi="ar-SA"/>
+              </w:rPr>
+              <w:t>Из внешних источников</w:t>
+            </w:r>
+          </w:p>
+        </w:tc>
+        <w:tc>
+          <w:tcPr>
+            <w:tcW w:w="2121" w:type="dxa"/>
+            <w:tcBorders/>
+          </w:tcPr>
+          <w:p>
+            <w:pPr>
+              <w:pStyle w:val="NormalWeb"/>
+              <w:widowControl/>
+              <w:spacing w:before="0" w:after="0"/>
+              <w:jc w:val="left"/>
+              <w:rPr>
+                <w:sz w:val="28"/>
+                <w:szCs w:val="28"/>
+              </w:rPr>
+            </w:pPr>
+            <w:r>
+              <w:rPr>
+                <w:kern w:val="0"/>
+                <w:sz w:val="28"/>
+                <w:szCs w:val="28"/>
+                <w:lang w:bidi="ar-SA"/>
+              </w:rPr>
+            </w:r>
+          </w:p>
+        </w:tc>
+      </w:tr>
+    </w:tbl>
     <w:p>
       <w:pPr>
         <w:pStyle w:val="NormalWeb"/>
         <w:spacing w:before="280" w:after="280"/>
         <w:rPr>
-          <w:sz w:val="28"/>
-          <w:szCs w:val="28"/>
-        </w:rPr>
-      </w:pPr>
-      <w:r>
-        <w:rPr>
-          <w:sz w:val="28"/>
-          <w:szCs w:val="28"/>
-        </w:rPr>
-        <w:t>В ходе выполнения лабораторной работы были построены три модели представления данных:</w:t>
-      </w:r>
-    </w:p>
-    <w:p>
-      <w:pPr>
-        <w:pStyle w:val="NormalWeb"/>
-        <w:numPr>
-          <w:ilvl w:val="0"/>
-          <w:numId w:val="5"/>
-        </w:numPr>
-        <w:spacing w:before="280" w:after="0"/>
-        <w:rPr>
-          <w:sz w:val="28"/>
-          <w:szCs w:val="28"/>
-        </w:rPr>
-      </w:pPr>
-      <w:r>
-        <w:rPr>
-          <w:sz w:val="28"/>
-          <w:szCs w:val="28"/>
-        </w:rPr>
-        <w:t>Продукционная модель</w:t>
-      </w:r>
-    </w:p>
-    <w:p>
-      <w:pPr>
-        <w:pStyle w:val="NormalWeb"/>
-        <w:numPr>
-          <w:ilvl w:val="0"/>
-          <w:numId w:val="5"/>
-        </w:numPr>
-        <w:spacing w:before="0" w:after="0"/>
-        <w:rPr>
-          <w:sz w:val="28"/>
-          <w:szCs w:val="28"/>
-        </w:rPr>
-      </w:pPr>
-      <w:r>
-        <w:rPr>
-          <w:sz w:val="28"/>
-          <w:szCs w:val="28"/>
-        </w:rPr>
-        <w:t>Семантическая сеть</w:t>
-      </w:r>
-    </w:p>
-    <w:p>
-      <w:pPr>
-        <w:pStyle w:val="NormalWeb"/>
-        <w:numPr>
-          <w:ilvl w:val="0"/>
-          <w:numId w:val="5"/>
-        </w:numPr>
-        <w:spacing w:before="0" w:after="280"/>
-        <w:rPr>
-          <w:sz w:val="28"/>
-          <w:szCs w:val="28"/>
-        </w:rPr>
-      </w:pPr>
-      <w:r>
-        <w:rPr>
-          <w:sz w:val="28"/>
-          <w:szCs w:val="28"/>
-        </w:rPr>
-        <w:t>Фреймовая модель</w:t>
-      </w:r>
-    </w:p>
+          <w:b/>
+          <w:bCs/>
+          <w:sz w:val="32"/>
+          <w:szCs w:val="32"/>
+        </w:rPr>
+      </w:pPr>
+      <w:r>
+        <w:rPr/>
+      </w:r>
+    </w:p>
+    <w:tbl>
+      <w:tblPr>
+        <w:tblStyle w:val="a9"/>
+        <w:tblW w:w="9628" w:type="dxa"/>
+        <w:jc w:val="left"/>
+        <w:tblInd w:w="113" w:type="dxa"/>
+        <w:tblLayout w:type="fixed"/>
+        <w:tblCellMar>
+          <w:top w:w="0" w:type="dxa"/>
+          <w:left w:w="108" w:type="dxa"/>
+          <w:bottom w:w="0" w:type="dxa"/>
+          <w:right w:w="108" w:type="dxa"/>
+        </w:tblCellMar>
+        <w:tblLook w:val="04a0" w:noHBand="0" w:noVBand="1" w:firstColumn="1" w:lastRow="0" w:lastColumn="0" w:firstRow="1"/>
+      </w:tblPr>
+      <w:tblGrid>
+        <w:gridCol w:w="2407"/>
+        <w:gridCol w:w="2407"/>
+        <w:gridCol w:w="2693"/>
+        <w:gridCol w:w="2121"/>
+      </w:tblGrid>
+      <w:tr>
+        <w:trPr/>
+        <w:tc>
+          <w:tcPr>
+            <w:tcW w:w="9628" w:type="dxa"/>
+            <w:gridSpan w:val="4"/>
+            <w:tcBorders/>
+          </w:tcPr>
+          <w:p>
+            <w:pPr>
+              <w:pStyle w:val="NormalWeb"/>
+              <w:widowControl/>
+              <w:spacing w:before="0" w:after="0"/>
+              <w:jc w:val="center"/>
+              <w:rPr>
+                <w:b/>
+                <w:bCs/>
+                <w:sz w:val="32"/>
+                <w:szCs w:val="32"/>
+              </w:rPr>
+            </w:pPr>
+            <w:r>
+              <w:rPr>
+                <w:b/>
+                <w:bCs/>
+                <w:kern w:val="0"/>
+                <w:sz w:val="32"/>
+                <w:szCs w:val="32"/>
+                <w:lang w:bidi="ar-SA"/>
+              </w:rPr>
+              <w:t>Клиент</w:t>
+            </w:r>
+          </w:p>
+        </w:tc>
+      </w:tr>
+      <w:tr>
+        <w:trPr/>
+        <w:tc>
+          <w:tcPr>
+            <w:tcW w:w="2407" w:type="dxa"/>
+            <w:tcBorders/>
+          </w:tcPr>
+          <w:p>
+            <w:pPr>
+              <w:pStyle w:val="NormalWeb"/>
+              <w:widowControl/>
+              <w:spacing w:before="0" w:after="0"/>
+              <w:jc w:val="center"/>
+              <w:rPr>
+                <w:b/>
+                <w:bCs/>
+                <w:sz w:val="28"/>
+                <w:szCs w:val="28"/>
+              </w:rPr>
+            </w:pPr>
+            <w:r>
+              <w:rPr>
+                <w:b/>
+                <w:bCs/>
+                <w:kern w:val="0"/>
+                <w:sz w:val="28"/>
+                <w:szCs w:val="28"/>
+                <w:lang w:bidi="ar-SA"/>
+              </w:rPr>
+              <w:t>Имя слота</w:t>
+            </w:r>
+          </w:p>
+        </w:tc>
+        <w:tc>
+          <w:tcPr>
+            <w:tcW w:w="2407" w:type="dxa"/>
+            <w:tcBorders/>
+          </w:tcPr>
+          <w:p>
+            <w:pPr>
+              <w:pStyle w:val="NormalWeb"/>
+              <w:widowControl/>
+              <w:spacing w:before="0" w:after="0"/>
+              <w:jc w:val="center"/>
+              <w:rPr>
+                <w:b/>
+                <w:bCs/>
+                <w:sz w:val="28"/>
+                <w:szCs w:val="28"/>
+              </w:rPr>
+            </w:pPr>
+            <w:r>
+              <w:rPr>
+                <w:b/>
+                <w:bCs/>
+                <w:kern w:val="0"/>
+                <w:sz w:val="28"/>
+                <w:szCs w:val="28"/>
+                <w:lang w:bidi="ar-SA"/>
+              </w:rPr>
+              <w:t>Значение слота</w:t>
+            </w:r>
+          </w:p>
+        </w:tc>
+        <w:tc>
+          <w:tcPr>
+            <w:tcW w:w="2693" w:type="dxa"/>
+            <w:tcBorders/>
+          </w:tcPr>
+          <w:p>
+            <w:pPr>
+              <w:pStyle w:val="NormalWeb"/>
+              <w:widowControl/>
+              <w:spacing w:before="0" w:after="0"/>
+              <w:jc w:val="center"/>
+              <w:rPr>
+                <w:b/>
+                <w:bCs/>
+                <w:sz w:val="28"/>
+                <w:szCs w:val="28"/>
+              </w:rPr>
+            </w:pPr>
+            <w:r>
+              <w:rPr>
+                <w:b/>
+                <w:bCs/>
+                <w:kern w:val="0"/>
+                <w:sz w:val="28"/>
+                <w:szCs w:val="28"/>
+                <w:lang w:bidi="ar-SA"/>
+              </w:rPr>
+              <w:t>Способ получения значения</w:t>
+            </w:r>
+          </w:p>
+        </w:tc>
+        <w:tc>
+          <w:tcPr>
+            <w:tcW w:w="2121" w:type="dxa"/>
+            <w:tcBorders/>
+          </w:tcPr>
+          <w:p>
+            <w:pPr>
+              <w:pStyle w:val="NormalWeb"/>
+              <w:widowControl/>
+              <w:spacing w:before="0" w:after="0"/>
+              <w:jc w:val="center"/>
+              <w:rPr>
+                <w:b/>
+                <w:bCs/>
+                <w:sz w:val="28"/>
+                <w:szCs w:val="28"/>
+              </w:rPr>
+            </w:pPr>
+            <w:r>
+              <w:rPr>
+                <w:b/>
+                <w:bCs/>
+                <w:kern w:val="0"/>
+                <w:sz w:val="28"/>
+                <w:szCs w:val="28"/>
+                <w:lang w:bidi="ar-SA"/>
+              </w:rPr>
+              <w:t>Демон</w:t>
+            </w:r>
+          </w:p>
+        </w:tc>
+      </w:tr>
+      <w:tr>
+        <w:trPr/>
+        <w:tc>
+          <w:tcPr>
+            <w:tcW w:w="2407" w:type="dxa"/>
+            <w:tcBorders/>
+          </w:tcPr>
+          <w:p>
+            <w:pPr>
+              <w:pStyle w:val="NormalWeb"/>
+              <w:widowControl/>
+              <w:spacing w:before="0" w:after="0"/>
+              <w:jc w:val="left"/>
+              <w:rPr>
+                <w:sz w:val="28"/>
+                <w:szCs w:val="28"/>
+              </w:rPr>
+            </w:pPr>
+            <w:r>
+              <w:rPr>
+                <w:kern w:val="0"/>
+                <w:sz w:val="28"/>
+                <w:szCs w:val="28"/>
+                <w:lang w:bidi="ar-SA"/>
+              </w:rPr>
+              <w:t>ФИО</w:t>
+            </w:r>
+          </w:p>
+        </w:tc>
+        <w:tc>
+          <w:tcPr>
+            <w:tcW w:w="2407" w:type="dxa"/>
+            <w:tcBorders/>
+          </w:tcPr>
+          <w:p>
+            <w:pPr>
+              <w:pStyle w:val="NormalWeb"/>
+              <w:widowControl/>
+              <w:spacing w:before="0" w:after="0"/>
+              <w:jc w:val="left"/>
+              <w:rPr>
+                <w:sz w:val="28"/>
+                <w:szCs w:val="28"/>
+              </w:rPr>
+            </w:pPr>
+            <w:r>
+              <w:rPr>
+                <w:kern w:val="0"/>
+                <w:sz w:val="28"/>
+                <w:szCs w:val="28"/>
+                <w:lang w:bidi="ar-SA"/>
+              </w:rPr>
+            </w:r>
+          </w:p>
+        </w:tc>
+        <w:tc>
+          <w:tcPr>
+            <w:tcW w:w="2693" w:type="dxa"/>
+            <w:tcBorders/>
+          </w:tcPr>
+          <w:p>
+            <w:pPr>
+              <w:pStyle w:val="NormalWeb"/>
+              <w:widowControl/>
+              <w:spacing w:before="0" w:after="0"/>
+              <w:jc w:val="left"/>
+              <w:rPr>
+                <w:sz w:val="28"/>
+                <w:szCs w:val="28"/>
+              </w:rPr>
+            </w:pPr>
+            <w:r>
+              <w:rPr>
+                <w:kern w:val="0"/>
+                <w:sz w:val="28"/>
+                <w:szCs w:val="28"/>
+                <w:lang w:bidi="ar-SA"/>
+              </w:rPr>
+              <w:t>Из внешних источников</w:t>
+            </w:r>
+          </w:p>
+        </w:tc>
+        <w:tc>
+          <w:tcPr>
+            <w:tcW w:w="2121" w:type="dxa"/>
+            <w:tcBorders/>
+          </w:tcPr>
+          <w:p>
+            <w:pPr>
+              <w:pStyle w:val="NormalWeb"/>
+              <w:widowControl/>
+              <w:spacing w:before="0" w:after="0"/>
+              <w:jc w:val="left"/>
+              <w:rPr>
+                <w:sz w:val="28"/>
+                <w:szCs w:val="28"/>
+              </w:rPr>
+            </w:pPr>
+            <w:r>
+              <w:rPr>
+                <w:kern w:val="0"/>
+                <w:sz w:val="28"/>
+                <w:szCs w:val="28"/>
+                <w:lang w:bidi="ar-SA"/>
+              </w:rPr>
+            </w:r>
+          </w:p>
+        </w:tc>
+      </w:tr>
+      <w:tr>
+        <w:trPr/>
+        <w:tc>
+          <w:tcPr>
+            <w:tcW w:w="2407" w:type="dxa"/>
+            <w:tcBorders/>
+          </w:tcPr>
+          <w:p>
+            <w:pPr>
+              <w:pStyle w:val="NormalWeb"/>
+              <w:widowControl/>
+              <w:spacing w:before="0" w:after="0"/>
+              <w:jc w:val="left"/>
+              <w:rPr>
+                <w:sz w:val="28"/>
+                <w:szCs w:val="28"/>
+              </w:rPr>
+            </w:pPr>
+            <w:r>
+              <w:rPr>
+                <w:kern w:val="0"/>
+                <w:sz w:val="28"/>
+                <w:szCs w:val="28"/>
+                <w:lang w:bidi="ar-SA"/>
+              </w:rPr>
+              <w:t>Способ оплаты</w:t>
+            </w:r>
+          </w:p>
+        </w:tc>
+        <w:tc>
+          <w:tcPr>
+            <w:tcW w:w="2407" w:type="dxa"/>
+            <w:tcBorders/>
+          </w:tcPr>
+          <w:p>
+            <w:pPr>
+              <w:pStyle w:val="NormalWeb"/>
+              <w:widowControl/>
+              <w:spacing w:before="0" w:after="0"/>
+              <w:jc w:val="left"/>
+              <w:rPr>
+                <w:sz w:val="28"/>
+                <w:szCs w:val="28"/>
+              </w:rPr>
+            </w:pPr>
+            <w:r>
+              <w:rPr>
+                <w:kern w:val="0"/>
+                <w:sz w:val="28"/>
+                <w:szCs w:val="28"/>
+                <w:lang w:bidi="ar-SA"/>
+              </w:rPr>
+            </w:r>
+          </w:p>
+        </w:tc>
+        <w:tc>
+          <w:tcPr>
+            <w:tcW w:w="2693" w:type="dxa"/>
+            <w:tcBorders/>
+          </w:tcPr>
+          <w:p>
+            <w:pPr>
+              <w:pStyle w:val="NormalWeb"/>
+              <w:widowControl/>
+              <w:spacing w:before="0" w:after="0"/>
+              <w:jc w:val="left"/>
+              <w:rPr>
+                <w:sz w:val="28"/>
+                <w:szCs w:val="28"/>
+              </w:rPr>
+            </w:pPr>
+            <w:r>
+              <w:rPr>
+                <w:kern w:val="0"/>
+                <w:sz w:val="28"/>
+                <w:szCs w:val="28"/>
+                <w:lang w:bidi="ar-SA"/>
+              </w:rPr>
+              <w:t>Из внешних источников</w:t>
+            </w:r>
+          </w:p>
+        </w:tc>
+        <w:tc>
+          <w:tcPr>
+            <w:tcW w:w="2121" w:type="dxa"/>
+            <w:tcBorders/>
+          </w:tcPr>
+          <w:p>
+            <w:pPr>
+              <w:pStyle w:val="NormalWeb"/>
+              <w:widowControl/>
+              <w:spacing w:before="0" w:after="0"/>
+              <w:jc w:val="left"/>
+              <w:rPr>
+                <w:sz w:val="28"/>
+                <w:szCs w:val="28"/>
+              </w:rPr>
+            </w:pPr>
+            <w:r>
+              <w:rPr>
+                <w:kern w:val="0"/>
+                <w:sz w:val="28"/>
+                <w:szCs w:val="28"/>
+                <w:lang w:bidi="ar-SA"/>
+              </w:rPr>
+            </w:r>
+          </w:p>
+        </w:tc>
+      </w:tr>
+    </w:tbl>
     <w:p>
       <w:pPr>
         <w:pStyle w:val="NormalWeb"/>
         <w:spacing w:before="280" w:after="280"/>
         <w:rPr>
-          <w:sz w:val="28"/>
-          <w:szCs w:val="28"/>
-        </w:rPr>
-      </w:pPr>
-      <w:r>
-        <w:rPr>
-          <w:sz w:val="28"/>
-          <w:szCs w:val="28"/>
-        </w:rPr>
-        <w:t xml:space="preserve">Для всех трёх моделей были созданы графы для более наглядного представления. Все три модели описывают бизнес-процессы </w:t>
-      </w:r>
-      <w:r>
-        <w:rPr>
-          <w:sz w:val="28"/>
-          <w:szCs w:val="28"/>
-        </w:rPr>
-        <w:t>рекламного агентства</w:t>
-      </w:r>
-      <w:r>
-        <w:rPr>
-          <w:sz w:val="28"/>
-          <w:szCs w:val="28"/>
-        </w:rPr>
-        <w:t>.</w:t>
+          <w:b/>
+          <w:bCs/>
+          <w:sz w:val="32"/>
+          <w:szCs w:val="32"/>
+        </w:rPr>
+      </w:pPr>
+      <w:r>
+        <w:rPr/>
+      </w:r>
+    </w:p>
+    <w:p>
+      <w:pPr>
+        <w:pStyle w:val="NormalWeb"/>
+        <w:spacing w:before="280" w:after="280"/>
+        <w:rPr>
+          <w:b/>
+          <w:bCs/>
+          <w:sz w:val="32"/>
+          <w:szCs w:val="32"/>
+        </w:rPr>
+      </w:pPr>
+      <w:r>
+        <w:rPr>
+          <w:b/>
+          <w:bCs/>
+          <w:sz w:val="32"/>
+          <w:szCs w:val="32"/>
+        </w:rPr>
+        <w:tab/>
+        <w:t>Фреймы наследники</w:t>
+      </w:r>
+    </w:p>
+    <w:p>
+      <w:pPr>
+        <w:pStyle w:val="NormalWeb"/>
+        <w:spacing w:before="280" w:after="280"/>
+        <w:rPr>
+          <w:b/>
+          <w:bCs/>
+          <w:sz w:val="32"/>
+          <w:szCs w:val="32"/>
+        </w:rPr>
+      </w:pPr>
+      <w:r>
+        <w:rPr/>
+      </w:r>
+    </w:p>
+    <w:tbl>
+      <w:tblPr>
+        <w:tblStyle w:val="a9"/>
+        <w:tblW w:w="9628" w:type="dxa"/>
+        <w:jc w:val="left"/>
+        <w:tblInd w:w="113" w:type="dxa"/>
+        <w:tblLayout w:type="fixed"/>
+        <w:tblCellMar>
+          <w:top w:w="0" w:type="dxa"/>
+          <w:left w:w="108" w:type="dxa"/>
+          <w:bottom w:w="0" w:type="dxa"/>
+          <w:right w:w="108" w:type="dxa"/>
+        </w:tblCellMar>
+        <w:tblLook w:val="04a0" w:noHBand="0" w:noVBand="1" w:firstColumn="1" w:lastRow="0" w:lastColumn="0" w:firstRow="1"/>
+      </w:tblPr>
+      <w:tblGrid>
+        <w:gridCol w:w="2407"/>
+        <w:gridCol w:w="2407"/>
+        <w:gridCol w:w="2693"/>
+        <w:gridCol w:w="2121"/>
+      </w:tblGrid>
+      <w:tr>
+        <w:trPr/>
+        <w:tc>
+          <w:tcPr>
+            <w:tcW w:w="9628" w:type="dxa"/>
+            <w:gridSpan w:val="4"/>
+            <w:tcBorders/>
+          </w:tcPr>
+          <w:p>
+            <w:pPr>
+              <w:pStyle w:val="NormalWeb"/>
+              <w:widowControl/>
+              <w:spacing w:before="0" w:after="0"/>
+              <w:jc w:val="center"/>
+              <w:rPr>
+                <w:b/>
+                <w:bCs/>
+                <w:sz w:val="32"/>
+                <w:szCs w:val="32"/>
+              </w:rPr>
+            </w:pPr>
+            <w:r>
+              <w:rPr>
+                <w:b/>
+                <w:bCs/>
+                <w:kern w:val="0"/>
+                <w:sz w:val="32"/>
+                <w:szCs w:val="32"/>
+                <w:lang w:bidi="ar-SA"/>
+              </w:rPr>
+              <w:t>Клиент</w:t>
+            </w:r>
+          </w:p>
+        </w:tc>
+      </w:tr>
+      <w:tr>
+        <w:trPr/>
+        <w:tc>
+          <w:tcPr>
+            <w:tcW w:w="2407" w:type="dxa"/>
+            <w:tcBorders/>
+          </w:tcPr>
+          <w:p>
+            <w:pPr>
+              <w:pStyle w:val="NormalWeb"/>
+              <w:widowControl/>
+              <w:spacing w:before="0" w:after="0"/>
+              <w:jc w:val="center"/>
+              <w:rPr>
+                <w:b/>
+                <w:bCs/>
+                <w:sz w:val="28"/>
+                <w:szCs w:val="28"/>
+              </w:rPr>
+            </w:pPr>
+            <w:r>
+              <w:rPr>
+                <w:b/>
+                <w:bCs/>
+                <w:kern w:val="0"/>
+                <w:sz w:val="28"/>
+                <w:szCs w:val="28"/>
+                <w:lang w:bidi="ar-SA"/>
+              </w:rPr>
+              <w:t>Имя слота</w:t>
+            </w:r>
+          </w:p>
+        </w:tc>
+        <w:tc>
+          <w:tcPr>
+            <w:tcW w:w="2407" w:type="dxa"/>
+            <w:tcBorders/>
+          </w:tcPr>
+          <w:p>
+            <w:pPr>
+              <w:pStyle w:val="NormalWeb"/>
+              <w:widowControl/>
+              <w:spacing w:before="0" w:after="0"/>
+              <w:jc w:val="center"/>
+              <w:rPr>
+                <w:b/>
+                <w:bCs/>
+                <w:sz w:val="28"/>
+                <w:szCs w:val="28"/>
+              </w:rPr>
+            </w:pPr>
+            <w:r>
+              <w:rPr>
+                <w:b/>
+                <w:bCs/>
+                <w:kern w:val="0"/>
+                <w:sz w:val="28"/>
+                <w:szCs w:val="28"/>
+                <w:lang w:bidi="ar-SA"/>
+              </w:rPr>
+              <w:t>Значение слота</w:t>
+            </w:r>
+          </w:p>
+        </w:tc>
+        <w:tc>
+          <w:tcPr>
+            <w:tcW w:w="2693" w:type="dxa"/>
+            <w:tcBorders/>
+          </w:tcPr>
+          <w:p>
+            <w:pPr>
+              <w:pStyle w:val="NormalWeb"/>
+              <w:widowControl/>
+              <w:spacing w:before="0" w:after="0"/>
+              <w:jc w:val="center"/>
+              <w:rPr>
+                <w:b/>
+                <w:bCs/>
+                <w:sz w:val="28"/>
+                <w:szCs w:val="28"/>
+              </w:rPr>
+            </w:pPr>
+            <w:r>
+              <w:rPr>
+                <w:b/>
+                <w:bCs/>
+                <w:kern w:val="0"/>
+                <w:sz w:val="28"/>
+                <w:szCs w:val="28"/>
+                <w:lang w:bidi="ar-SA"/>
+              </w:rPr>
+              <w:t>Способ получения значения</w:t>
+            </w:r>
+          </w:p>
+        </w:tc>
+        <w:tc>
+          <w:tcPr>
+            <w:tcW w:w="2121" w:type="dxa"/>
+            <w:tcBorders/>
+          </w:tcPr>
+          <w:p>
+            <w:pPr>
+              <w:pStyle w:val="NormalWeb"/>
+              <w:widowControl/>
+              <w:spacing w:before="0" w:after="0"/>
+              <w:jc w:val="center"/>
+              <w:rPr>
+                <w:b/>
+                <w:bCs/>
+                <w:sz w:val="28"/>
+                <w:szCs w:val="28"/>
+              </w:rPr>
+            </w:pPr>
+            <w:r>
+              <w:rPr>
+                <w:b/>
+                <w:bCs/>
+                <w:kern w:val="0"/>
+                <w:sz w:val="28"/>
+                <w:szCs w:val="28"/>
+                <w:lang w:bidi="ar-SA"/>
+              </w:rPr>
+              <w:t>Демон</w:t>
+            </w:r>
+          </w:p>
+        </w:tc>
+      </w:tr>
+      <w:tr>
+        <w:trPr/>
+        <w:tc>
+          <w:tcPr>
+            <w:tcW w:w="2407" w:type="dxa"/>
+            <w:tcBorders/>
+          </w:tcPr>
+          <w:p>
+            <w:pPr>
+              <w:pStyle w:val="NormalWeb"/>
+              <w:widowControl/>
+              <w:spacing w:before="0" w:after="0"/>
+              <w:jc w:val="left"/>
+              <w:rPr>
+                <w:sz w:val="28"/>
+                <w:szCs w:val="28"/>
+              </w:rPr>
+            </w:pPr>
+            <w:r>
+              <w:rPr>
+                <w:kern w:val="0"/>
+                <w:sz w:val="28"/>
+                <w:szCs w:val="28"/>
+                <w:lang w:bidi="ar-SA"/>
+              </w:rPr>
+              <w:t>ФИО</w:t>
+            </w:r>
+          </w:p>
+        </w:tc>
+        <w:tc>
+          <w:tcPr>
+            <w:tcW w:w="2407" w:type="dxa"/>
+            <w:tcBorders/>
+          </w:tcPr>
+          <w:p>
+            <w:pPr>
+              <w:pStyle w:val="NormalWeb"/>
+              <w:widowControl/>
+              <w:spacing w:before="0" w:after="0"/>
+              <w:jc w:val="left"/>
+              <w:rPr>
+                <w:sz w:val="28"/>
+                <w:szCs w:val="28"/>
+              </w:rPr>
+            </w:pPr>
+            <w:r>
+              <w:rPr>
+                <w:kern w:val="0"/>
+                <w:sz w:val="28"/>
+                <w:szCs w:val="28"/>
+                <w:lang w:bidi="ar-SA"/>
+              </w:rPr>
+            </w:r>
+          </w:p>
+        </w:tc>
+        <w:tc>
+          <w:tcPr>
+            <w:tcW w:w="2693" w:type="dxa"/>
+            <w:tcBorders/>
+          </w:tcPr>
+          <w:p>
+            <w:pPr>
+              <w:pStyle w:val="NormalWeb"/>
+              <w:widowControl/>
+              <w:spacing w:before="0" w:after="0"/>
+              <w:jc w:val="left"/>
+              <w:rPr>
+                <w:sz w:val="28"/>
+                <w:szCs w:val="28"/>
+              </w:rPr>
+            </w:pPr>
+            <w:r>
+              <w:rPr>
+                <w:kern w:val="0"/>
+                <w:sz w:val="28"/>
+                <w:szCs w:val="28"/>
+                <w:lang w:bidi="ar-SA"/>
+              </w:rPr>
+              <w:t>Из внешних источников</w:t>
+            </w:r>
+          </w:p>
+        </w:tc>
+        <w:tc>
+          <w:tcPr>
+            <w:tcW w:w="2121" w:type="dxa"/>
+            <w:tcBorders/>
+          </w:tcPr>
+          <w:p>
+            <w:pPr>
+              <w:pStyle w:val="NormalWeb"/>
+              <w:widowControl/>
+              <w:spacing w:before="0" w:after="0"/>
+              <w:jc w:val="left"/>
+              <w:rPr>
+                <w:sz w:val="28"/>
+                <w:szCs w:val="28"/>
+              </w:rPr>
+            </w:pPr>
+            <w:r>
+              <w:rPr>
+                <w:kern w:val="0"/>
+                <w:sz w:val="28"/>
+                <w:szCs w:val="28"/>
+                <w:lang w:bidi="ar-SA"/>
+              </w:rPr>
+            </w:r>
+          </w:p>
+        </w:tc>
+      </w:tr>
+      <w:tr>
+        <w:trPr/>
+        <w:tc>
+          <w:tcPr>
+            <w:tcW w:w="2407" w:type="dxa"/>
+            <w:tcBorders/>
+          </w:tcPr>
+          <w:p>
+            <w:pPr>
+              <w:pStyle w:val="NormalWeb"/>
+              <w:widowControl/>
+              <w:spacing w:before="0" w:after="0"/>
+              <w:jc w:val="left"/>
+              <w:rPr>
+                <w:sz w:val="28"/>
+                <w:szCs w:val="28"/>
+              </w:rPr>
+            </w:pPr>
+            <w:r>
+              <w:rPr>
+                <w:kern w:val="0"/>
+                <w:sz w:val="28"/>
+                <w:szCs w:val="28"/>
+                <w:lang w:bidi="ar-SA"/>
+              </w:rPr>
+              <w:t>Способ оплаты</w:t>
+            </w:r>
+          </w:p>
+        </w:tc>
+        <w:tc>
+          <w:tcPr>
+            <w:tcW w:w="2407" w:type="dxa"/>
+            <w:tcBorders/>
+          </w:tcPr>
+          <w:p>
+            <w:pPr>
+              <w:pStyle w:val="NormalWeb"/>
+              <w:widowControl/>
+              <w:spacing w:before="0" w:after="0"/>
+              <w:jc w:val="left"/>
+              <w:rPr>
+                <w:sz w:val="28"/>
+                <w:szCs w:val="28"/>
+              </w:rPr>
+            </w:pPr>
+            <w:r>
+              <w:rPr>
+                <w:kern w:val="0"/>
+                <w:sz w:val="28"/>
+                <w:szCs w:val="28"/>
+                <w:lang w:bidi="ar-SA"/>
+              </w:rPr>
+            </w:r>
+          </w:p>
+        </w:tc>
+        <w:tc>
+          <w:tcPr>
+            <w:tcW w:w="2693" w:type="dxa"/>
+            <w:tcBorders/>
+          </w:tcPr>
+          <w:p>
+            <w:pPr>
+              <w:pStyle w:val="NormalWeb"/>
+              <w:widowControl/>
+              <w:spacing w:before="0" w:after="0"/>
+              <w:jc w:val="left"/>
+              <w:rPr>
+                <w:sz w:val="28"/>
+                <w:szCs w:val="28"/>
+              </w:rPr>
+            </w:pPr>
+            <w:r>
+              <w:rPr>
+                <w:kern w:val="0"/>
+                <w:sz w:val="28"/>
+                <w:szCs w:val="28"/>
+                <w:lang w:bidi="ar-SA"/>
+              </w:rPr>
+              <w:t>Из внешних источников</w:t>
+            </w:r>
+          </w:p>
+        </w:tc>
+        <w:tc>
+          <w:tcPr>
+            <w:tcW w:w="2121" w:type="dxa"/>
+            <w:tcBorders/>
+          </w:tcPr>
+          <w:p>
+            <w:pPr>
+              <w:pStyle w:val="NormalWeb"/>
+              <w:widowControl/>
+              <w:spacing w:before="0" w:after="0"/>
+              <w:jc w:val="left"/>
+              <w:rPr>
+                <w:sz w:val="28"/>
+                <w:szCs w:val="28"/>
+              </w:rPr>
+            </w:pPr>
+            <w:r>
+              <w:rPr>
+                <w:kern w:val="0"/>
+                <w:sz w:val="28"/>
+                <w:szCs w:val="28"/>
+                <w:lang w:bidi="ar-SA"/>
+              </w:rPr>
+            </w:r>
+          </w:p>
+        </w:tc>
+      </w:tr>
+    </w:tbl>
+    <w:p>
+      <w:pPr>
+        <w:pStyle w:val="NormalWeb"/>
+        <w:spacing w:before="280" w:after="280"/>
+        <w:rPr>
+          <w:b/>
+          <w:bCs/>
+          <w:sz w:val="32"/>
+          <w:szCs w:val="32"/>
+        </w:rPr>
+      </w:pPr>
+      <w:r>
+        <w:rPr/>
+      </w:r>
+    </w:p>
+    <w:p>
+      <w:pPr>
+        <w:pStyle w:val="NormalWeb"/>
+        <w:spacing w:before="280" w:after="280"/>
+        <w:rPr>
+          <w:b/>
+          <w:bCs/>
+          <w:sz w:val="32"/>
+          <w:szCs w:val="32"/>
+        </w:rPr>
+      </w:pPr>
+      <w:r>
+        <w:rPr/>
+      </w:r>
+    </w:p>
+    <w:p>
+      <w:pPr>
+        <w:pStyle w:val="NormalWeb"/>
+        <w:spacing w:before="280" w:after="280"/>
+        <w:rPr>
+          <w:b/>
+          <w:bCs/>
+          <w:sz w:val="32"/>
+          <w:szCs w:val="32"/>
+        </w:rPr>
+      </w:pPr>
+      <w:r>
+        <w:rPr/>
+      </w:r>
+    </w:p>
+    <w:p>
+      <w:pPr>
+        <w:pStyle w:val="NormalWeb"/>
+        <w:spacing w:before="280" w:after="280"/>
+        <w:rPr>
+          <w:b/>
+          <w:bCs/>
+          <w:sz w:val="32"/>
+          <w:szCs w:val="32"/>
+        </w:rPr>
+      </w:pPr>
+      <w:r>
+        <w:rPr/>
+      </w:r>
+    </w:p>
+    <w:p>
+      <w:pPr>
+        <w:pStyle w:val="NormalWeb"/>
+        <w:spacing w:before="280" w:after="280"/>
+        <w:rPr>
+          <w:b/>
+          <w:bCs/>
+          <w:sz w:val="32"/>
+          <w:szCs w:val="32"/>
+        </w:rPr>
+      </w:pPr>
+      <w:r>
+        <w:rPr/>
+      </w:r>
+    </w:p>
+    <w:tbl>
+      <w:tblPr>
+        <w:tblStyle w:val="a9"/>
+        <w:tblW w:w="9628" w:type="dxa"/>
+        <w:jc w:val="left"/>
+        <w:tblInd w:w="113" w:type="dxa"/>
+        <w:tblLayout w:type="fixed"/>
+        <w:tblCellMar>
+          <w:top w:w="0" w:type="dxa"/>
+          <w:left w:w="108" w:type="dxa"/>
+          <w:bottom w:w="0" w:type="dxa"/>
+          <w:right w:w="108" w:type="dxa"/>
+        </w:tblCellMar>
+        <w:tblLook w:val="04a0" w:noHBand="0" w:noVBand="1" w:firstColumn="1" w:lastRow="0" w:lastColumn="0" w:firstRow="1"/>
+      </w:tblPr>
+      <w:tblGrid>
+        <w:gridCol w:w="2407"/>
+        <w:gridCol w:w="2407"/>
+        <w:gridCol w:w="2693"/>
+        <w:gridCol w:w="2121"/>
+      </w:tblGrid>
+      <w:tr>
+        <w:trPr/>
+        <w:tc>
+          <w:tcPr>
+            <w:tcW w:w="9628" w:type="dxa"/>
+            <w:gridSpan w:val="4"/>
+            <w:tcBorders/>
+          </w:tcPr>
+          <w:p>
+            <w:pPr>
+              <w:pStyle w:val="NormalWeb"/>
+              <w:widowControl/>
+              <w:spacing w:before="0" w:after="0"/>
+              <w:jc w:val="center"/>
+              <w:rPr>
+                <w:b/>
+                <w:bCs/>
+                <w:sz w:val="32"/>
+                <w:szCs w:val="32"/>
+              </w:rPr>
+            </w:pPr>
+            <w:r>
+              <w:rPr>
+                <w:b/>
+                <w:bCs/>
+                <w:kern w:val="0"/>
+                <w:sz w:val="32"/>
+                <w:szCs w:val="32"/>
+                <w:lang w:bidi="ar-SA"/>
+              </w:rPr>
+              <w:t>Клиент</w:t>
+            </w:r>
+          </w:p>
+        </w:tc>
+      </w:tr>
+      <w:tr>
+        <w:trPr/>
+        <w:tc>
+          <w:tcPr>
+            <w:tcW w:w="2407" w:type="dxa"/>
+            <w:tcBorders/>
+          </w:tcPr>
+          <w:p>
+            <w:pPr>
+              <w:pStyle w:val="NormalWeb"/>
+              <w:widowControl/>
+              <w:spacing w:before="0" w:after="0"/>
+              <w:jc w:val="center"/>
+              <w:rPr>
+                <w:b/>
+                <w:bCs/>
+                <w:sz w:val="28"/>
+                <w:szCs w:val="28"/>
+              </w:rPr>
+            </w:pPr>
+            <w:r>
+              <w:rPr>
+                <w:b/>
+                <w:bCs/>
+                <w:kern w:val="0"/>
+                <w:sz w:val="28"/>
+                <w:szCs w:val="28"/>
+                <w:lang w:bidi="ar-SA"/>
+              </w:rPr>
+              <w:t>Имя слота</w:t>
+            </w:r>
+          </w:p>
+        </w:tc>
+        <w:tc>
+          <w:tcPr>
+            <w:tcW w:w="2407" w:type="dxa"/>
+            <w:tcBorders/>
+          </w:tcPr>
+          <w:p>
+            <w:pPr>
+              <w:pStyle w:val="NormalWeb"/>
+              <w:widowControl/>
+              <w:spacing w:before="0" w:after="0"/>
+              <w:jc w:val="center"/>
+              <w:rPr>
+                <w:b/>
+                <w:bCs/>
+                <w:sz w:val="28"/>
+                <w:szCs w:val="28"/>
+              </w:rPr>
+            </w:pPr>
+            <w:r>
+              <w:rPr>
+                <w:b/>
+                <w:bCs/>
+                <w:kern w:val="0"/>
+                <w:sz w:val="28"/>
+                <w:szCs w:val="28"/>
+                <w:lang w:bidi="ar-SA"/>
+              </w:rPr>
+              <w:t>Значение слота</w:t>
+            </w:r>
+          </w:p>
+        </w:tc>
+        <w:tc>
+          <w:tcPr>
+            <w:tcW w:w="2693" w:type="dxa"/>
+            <w:tcBorders/>
+          </w:tcPr>
+          <w:p>
+            <w:pPr>
+              <w:pStyle w:val="NormalWeb"/>
+              <w:widowControl/>
+              <w:spacing w:before="0" w:after="0"/>
+              <w:jc w:val="center"/>
+              <w:rPr>
+                <w:b/>
+                <w:bCs/>
+                <w:sz w:val="28"/>
+                <w:szCs w:val="28"/>
+              </w:rPr>
+            </w:pPr>
+            <w:r>
+              <w:rPr>
+                <w:b/>
+                <w:bCs/>
+                <w:kern w:val="0"/>
+                <w:sz w:val="28"/>
+                <w:szCs w:val="28"/>
+                <w:lang w:bidi="ar-SA"/>
+              </w:rPr>
+              <w:t>Способ получения значения</w:t>
+            </w:r>
+          </w:p>
+        </w:tc>
+        <w:tc>
+          <w:tcPr>
+            <w:tcW w:w="2121" w:type="dxa"/>
+            <w:tcBorders/>
+          </w:tcPr>
+          <w:p>
+            <w:pPr>
+              <w:pStyle w:val="NormalWeb"/>
+              <w:widowControl/>
+              <w:spacing w:before="0" w:after="0"/>
+              <w:jc w:val="center"/>
+              <w:rPr>
+                <w:b/>
+                <w:bCs/>
+                <w:sz w:val="28"/>
+                <w:szCs w:val="28"/>
+              </w:rPr>
+            </w:pPr>
+            <w:r>
+              <w:rPr>
+                <w:b/>
+                <w:bCs/>
+                <w:kern w:val="0"/>
+                <w:sz w:val="28"/>
+                <w:szCs w:val="28"/>
+                <w:lang w:bidi="ar-SA"/>
+              </w:rPr>
+              <w:t>Демон</w:t>
+            </w:r>
+          </w:p>
+        </w:tc>
+      </w:tr>
+      <w:tr>
+        <w:trPr/>
+        <w:tc>
+          <w:tcPr>
+            <w:tcW w:w="2407" w:type="dxa"/>
+            <w:tcBorders/>
+          </w:tcPr>
+          <w:p>
+            <w:pPr>
+              <w:pStyle w:val="NormalWeb"/>
+              <w:widowControl/>
+              <w:spacing w:before="0" w:after="0"/>
+              <w:jc w:val="left"/>
+              <w:rPr>
+                <w:sz w:val="28"/>
+                <w:szCs w:val="28"/>
+              </w:rPr>
+            </w:pPr>
+            <w:r>
+              <w:rPr>
+                <w:kern w:val="0"/>
+                <w:sz w:val="28"/>
+                <w:szCs w:val="28"/>
+                <w:lang w:bidi="ar-SA"/>
+              </w:rPr>
+              <w:t>ФИО</w:t>
+            </w:r>
+          </w:p>
+        </w:tc>
+        <w:tc>
+          <w:tcPr>
+            <w:tcW w:w="2407" w:type="dxa"/>
+            <w:tcBorders/>
+          </w:tcPr>
+          <w:p>
+            <w:pPr>
+              <w:pStyle w:val="NormalWeb"/>
+              <w:widowControl/>
+              <w:spacing w:before="0" w:after="0"/>
+              <w:jc w:val="left"/>
+              <w:rPr>
+                <w:sz w:val="28"/>
+                <w:szCs w:val="28"/>
+              </w:rPr>
+            </w:pPr>
+            <w:r>
+              <w:rPr>
+                <w:kern w:val="0"/>
+                <w:sz w:val="28"/>
+                <w:szCs w:val="28"/>
+                <w:lang w:bidi="ar-SA"/>
+              </w:rPr>
+            </w:r>
+          </w:p>
+        </w:tc>
+        <w:tc>
+          <w:tcPr>
+            <w:tcW w:w="2693" w:type="dxa"/>
+            <w:tcBorders/>
+          </w:tcPr>
+          <w:p>
+            <w:pPr>
+              <w:pStyle w:val="NormalWeb"/>
+              <w:widowControl/>
+              <w:spacing w:before="0" w:after="0"/>
+              <w:jc w:val="left"/>
+              <w:rPr>
+                <w:sz w:val="28"/>
+                <w:szCs w:val="28"/>
+              </w:rPr>
+            </w:pPr>
+            <w:r>
+              <w:rPr>
+                <w:kern w:val="0"/>
+                <w:sz w:val="28"/>
+                <w:szCs w:val="28"/>
+                <w:lang w:bidi="ar-SA"/>
+              </w:rPr>
+              <w:t>Из внешних источников</w:t>
+            </w:r>
+          </w:p>
+        </w:tc>
+        <w:tc>
+          <w:tcPr>
+            <w:tcW w:w="2121" w:type="dxa"/>
+            <w:tcBorders/>
+          </w:tcPr>
+          <w:p>
+            <w:pPr>
+              <w:pStyle w:val="NormalWeb"/>
+              <w:widowControl/>
+              <w:spacing w:before="0" w:after="0"/>
+              <w:jc w:val="left"/>
+              <w:rPr>
+                <w:sz w:val="28"/>
+                <w:szCs w:val="28"/>
+              </w:rPr>
+            </w:pPr>
+            <w:r>
+              <w:rPr>
+                <w:kern w:val="0"/>
+                <w:sz w:val="28"/>
+                <w:szCs w:val="28"/>
+                <w:lang w:bidi="ar-SA"/>
+              </w:rPr>
+            </w:r>
+          </w:p>
+        </w:tc>
+      </w:tr>
+      <w:tr>
+        <w:trPr/>
+        <w:tc>
+          <w:tcPr>
+            <w:tcW w:w="2407" w:type="dxa"/>
+            <w:tcBorders/>
+          </w:tcPr>
+          <w:p>
+            <w:pPr>
+              <w:pStyle w:val="NormalWeb"/>
+              <w:widowControl/>
+              <w:spacing w:before="0" w:after="0"/>
+              <w:jc w:val="left"/>
+              <w:rPr>
+                <w:sz w:val="28"/>
+                <w:szCs w:val="28"/>
+              </w:rPr>
+            </w:pPr>
+            <w:r>
+              <w:rPr>
+                <w:kern w:val="0"/>
+                <w:sz w:val="28"/>
+                <w:szCs w:val="28"/>
+                <w:lang w:bidi="ar-SA"/>
+              </w:rPr>
+              <w:t>Способ оплаты</w:t>
+            </w:r>
+          </w:p>
+        </w:tc>
+        <w:tc>
+          <w:tcPr>
+            <w:tcW w:w="2407" w:type="dxa"/>
+            <w:tcBorders/>
+          </w:tcPr>
+          <w:p>
+            <w:pPr>
+              <w:pStyle w:val="NormalWeb"/>
+              <w:widowControl/>
+              <w:spacing w:before="0" w:after="0"/>
+              <w:jc w:val="left"/>
+              <w:rPr>
+                <w:sz w:val="28"/>
+                <w:szCs w:val="28"/>
+              </w:rPr>
+            </w:pPr>
+            <w:r>
+              <w:rPr>
+                <w:kern w:val="0"/>
+                <w:sz w:val="28"/>
+                <w:szCs w:val="28"/>
+                <w:lang w:bidi="ar-SA"/>
+              </w:rPr>
+            </w:r>
+          </w:p>
+        </w:tc>
+        <w:tc>
+          <w:tcPr>
+            <w:tcW w:w="2693" w:type="dxa"/>
+            <w:tcBorders/>
+          </w:tcPr>
+          <w:p>
+            <w:pPr>
+              <w:pStyle w:val="NormalWeb"/>
+              <w:widowControl/>
+              <w:spacing w:before="0" w:after="0"/>
+              <w:jc w:val="left"/>
+              <w:rPr>
+                <w:sz w:val="28"/>
+                <w:szCs w:val="28"/>
+              </w:rPr>
+            </w:pPr>
+            <w:r>
+              <w:rPr>
+                <w:kern w:val="0"/>
+                <w:sz w:val="28"/>
+                <w:szCs w:val="28"/>
+                <w:lang w:bidi="ar-SA"/>
+              </w:rPr>
+              <w:t>Из внешних источников</w:t>
+            </w:r>
+          </w:p>
+        </w:tc>
+        <w:tc>
+          <w:tcPr>
+            <w:tcW w:w="2121" w:type="dxa"/>
+            <w:tcBorders/>
+          </w:tcPr>
+          <w:p>
+            <w:pPr>
+              <w:pStyle w:val="NormalWeb"/>
+              <w:widowControl/>
+              <w:spacing w:before="0" w:after="0"/>
+              <w:jc w:val="left"/>
+              <w:rPr>
+                <w:sz w:val="28"/>
+                <w:szCs w:val="28"/>
+              </w:rPr>
+            </w:pPr>
+            <w:r>
+              <w:rPr>
+                <w:kern w:val="0"/>
+                <w:sz w:val="28"/>
+                <w:szCs w:val="28"/>
+                <w:lang w:bidi="ar-SA"/>
+              </w:rPr>
+            </w:r>
+          </w:p>
+        </w:tc>
+      </w:tr>
+    </w:tbl>
+    <w:p>
+      <w:pPr>
+        <w:pStyle w:val="NormalWeb"/>
+        <w:spacing w:before="280" w:after="280"/>
+        <w:rPr>
+          <w:b/>
+          <w:bCs/>
+          <w:sz w:val="32"/>
+          <w:szCs w:val="32"/>
+        </w:rPr>
+      </w:pPr>
+      <w:r>
+        <w:rPr>
+          <w:b/>
+          <w:bCs/>
+          <w:sz w:val="32"/>
+          <w:szCs w:val="32"/>
+        </w:rPr>
+        <w:tab/>
+        <w:t>Фреймы ситуации</w:t>
+      </w:r>
+    </w:p>
+    <w:p>
+      <w:pPr>
+        <w:pStyle w:val="NormalWeb"/>
+        <w:spacing w:before="280" w:after="280"/>
+        <w:rPr/>
+      </w:pPr>
+      <w:r>
+        <w:rPr/>
+      </w:r>
+    </w:p>
+    <w:tbl>
+      <w:tblPr>
+        <w:tblStyle w:val="a9"/>
+        <w:tblW w:w="9628" w:type="dxa"/>
+        <w:jc w:val="left"/>
+        <w:tblInd w:w="113" w:type="dxa"/>
+        <w:tblLayout w:type="fixed"/>
+        <w:tblCellMar>
+          <w:top w:w="0" w:type="dxa"/>
+          <w:left w:w="108" w:type="dxa"/>
+          <w:bottom w:w="0" w:type="dxa"/>
+          <w:right w:w="108" w:type="dxa"/>
+        </w:tblCellMar>
+        <w:tblLook w:val="04a0" w:noHBand="0" w:noVBand="1" w:firstColumn="1" w:lastRow="0" w:lastColumn="0" w:firstRow="1"/>
+      </w:tblPr>
+      <w:tblGrid>
+        <w:gridCol w:w="2407"/>
+        <w:gridCol w:w="2407"/>
+        <w:gridCol w:w="2693"/>
+        <w:gridCol w:w="2121"/>
+      </w:tblGrid>
+      <w:tr>
+        <w:trPr/>
+        <w:tc>
+          <w:tcPr>
+            <w:tcW w:w="9628" w:type="dxa"/>
+            <w:gridSpan w:val="4"/>
+            <w:tcBorders/>
+          </w:tcPr>
+          <w:p>
+            <w:pPr>
+              <w:pStyle w:val="NormalWeb"/>
+              <w:widowControl/>
+              <w:spacing w:before="0" w:after="0"/>
+              <w:jc w:val="center"/>
+              <w:rPr>
+                <w:b/>
+                <w:bCs/>
+                <w:sz w:val="32"/>
+                <w:szCs w:val="32"/>
+              </w:rPr>
+            </w:pPr>
+            <w:r>
+              <w:rPr>
+                <w:b/>
+                <w:bCs/>
+                <w:kern w:val="0"/>
+                <w:sz w:val="32"/>
+                <w:szCs w:val="32"/>
+                <w:lang w:bidi="ar-SA"/>
+              </w:rPr>
+              <w:t>Клиент</w:t>
+            </w:r>
+          </w:p>
+        </w:tc>
+      </w:tr>
+      <w:tr>
+        <w:trPr/>
+        <w:tc>
+          <w:tcPr>
+            <w:tcW w:w="2407" w:type="dxa"/>
+            <w:tcBorders/>
+          </w:tcPr>
+          <w:p>
+            <w:pPr>
+              <w:pStyle w:val="NormalWeb"/>
+              <w:widowControl/>
+              <w:spacing w:before="0" w:after="0"/>
+              <w:jc w:val="center"/>
+              <w:rPr>
+                <w:b/>
+                <w:bCs/>
+                <w:sz w:val="28"/>
+                <w:szCs w:val="28"/>
+              </w:rPr>
+            </w:pPr>
+            <w:r>
+              <w:rPr>
+                <w:b/>
+                <w:bCs/>
+                <w:kern w:val="0"/>
+                <w:sz w:val="28"/>
+                <w:szCs w:val="28"/>
+                <w:lang w:bidi="ar-SA"/>
+              </w:rPr>
+              <w:t>Имя слота</w:t>
+            </w:r>
+          </w:p>
+        </w:tc>
+        <w:tc>
+          <w:tcPr>
+            <w:tcW w:w="2407" w:type="dxa"/>
+            <w:tcBorders/>
+          </w:tcPr>
+          <w:p>
+            <w:pPr>
+              <w:pStyle w:val="NormalWeb"/>
+              <w:widowControl/>
+              <w:spacing w:before="0" w:after="0"/>
+              <w:jc w:val="center"/>
+              <w:rPr>
+                <w:b/>
+                <w:bCs/>
+                <w:sz w:val="28"/>
+                <w:szCs w:val="28"/>
+              </w:rPr>
+            </w:pPr>
+            <w:r>
+              <w:rPr>
+                <w:b/>
+                <w:bCs/>
+                <w:kern w:val="0"/>
+                <w:sz w:val="28"/>
+                <w:szCs w:val="28"/>
+                <w:lang w:bidi="ar-SA"/>
+              </w:rPr>
+              <w:t>Значение слота</w:t>
+            </w:r>
+          </w:p>
+        </w:tc>
+        <w:tc>
+          <w:tcPr>
+            <w:tcW w:w="2693" w:type="dxa"/>
+            <w:tcBorders/>
+          </w:tcPr>
+          <w:p>
+            <w:pPr>
+              <w:pStyle w:val="NormalWeb"/>
+              <w:widowControl/>
+              <w:spacing w:before="0" w:after="0"/>
+              <w:jc w:val="center"/>
+              <w:rPr>
+                <w:b/>
+                <w:bCs/>
+                <w:sz w:val="28"/>
+                <w:szCs w:val="28"/>
+              </w:rPr>
+            </w:pPr>
+            <w:r>
+              <w:rPr>
+                <w:b/>
+                <w:bCs/>
+                <w:kern w:val="0"/>
+                <w:sz w:val="28"/>
+                <w:szCs w:val="28"/>
+                <w:lang w:bidi="ar-SA"/>
+              </w:rPr>
+              <w:t>Способ получения значения</w:t>
+            </w:r>
+          </w:p>
+        </w:tc>
+        <w:tc>
+          <w:tcPr>
+            <w:tcW w:w="2121" w:type="dxa"/>
+            <w:tcBorders/>
+          </w:tcPr>
+          <w:p>
+            <w:pPr>
+              <w:pStyle w:val="NormalWeb"/>
+              <w:widowControl/>
+              <w:spacing w:before="0" w:after="0"/>
+              <w:jc w:val="center"/>
+              <w:rPr>
+                <w:b/>
+                <w:bCs/>
+                <w:sz w:val="28"/>
+                <w:szCs w:val="28"/>
+              </w:rPr>
+            </w:pPr>
+            <w:r>
+              <w:rPr>
+                <w:b/>
+                <w:bCs/>
+                <w:kern w:val="0"/>
+                <w:sz w:val="28"/>
+                <w:szCs w:val="28"/>
+                <w:lang w:bidi="ar-SA"/>
+              </w:rPr>
+              <w:t>Демон</w:t>
+            </w:r>
+          </w:p>
+        </w:tc>
+      </w:tr>
+      <w:tr>
+        <w:trPr/>
+        <w:tc>
+          <w:tcPr>
+            <w:tcW w:w="2407" w:type="dxa"/>
+            <w:tcBorders/>
+          </w:tcPr>
+          <w:p>
+            <w:pPr>
+              <w:pStyle w:val="NormalWeb"/>
+              <w:widowControl/>
+              <w:spacing w:before="0" w:after="0"/>
+              <w:jc w:val="left"/>
+              <w:rPr>
+                <w:sz w:val="28"/>
+                <w:szCs w:val="28"/>
+              </w:rPr>
+            </w:pPr>
+            <w:r>
+              <w:rPr>
+                <w:kern w:val="0"/>
+                <w:sz w:val="28"/>
+                <w:szCs w:val="28"/>
+                <w:lang w:bidi="ar-SA"/>
+              </w:rPr>
+              <w:t>ФИО</w:t>
+            </w:r>
+          </w:p>
+        </w:tc>
+        <w:tc>
+          <w:tcPr>
+            <w:tcW w:w="2407" w:type="dxa"/>
+            <w:tcBorders/>
+          </w:tcPr>
+          <w:p>
+            <w:pPr>
+              <w:pStyle w:val="NormalWeb"/>
+              <w:widowControl/>
+              <w:spacing w:before="0" w:after="0"/>
+              <w:jc w:val="left"/>
+              <w:rPr>
+                <w:sz w:val="28"/>
+                <w:szCs w:val="28"/>
+              </w:rPr>
+            </w:pPr>
+            <w:r>
+              <w:rPr>
+                <w:kern w:val="0"/>
+                <w:sz w:val="28"/>
+                <w:szCs w:val="28"/>
+                <w:lang w:bidi="ar-SA"/>
+              </w:rPr>
+            </w:r>
+          </w:p>
+        </w:tc>
+        <w:tc>
+          <w:tcPr>
+            <w:tcW w:w="2693" w:type="dxa"/>
+            <w:tcBorders/>
+          </w:tcPr>
+          <w:p>
+            <w:pPr>
+              <w:pStyle w:val="NormalWeb"/>
+              <w:widowControl/>
+              <w:spacing w:before="0" w:after="0"/>
+              <w:jc w:val="left"/>
+              <w:rPr>
+                <w:sz w:val="28"/>
+                <w:szCs w:val="28"/>
+              </w:rPr>
+            </w:pPr>
+            <w:r>
+              <w:rPr>
+                <w:kern w:val="0"/>
+                <w:sz w:val="28"/>
+                <w:szCs w:val="28"/>
+                <w:lang w:bidi="ar-SA"/>
+              </w:rPr>
+              <w:t>Из внешних источников</w:t>
+            </w:r>
+          </w:p>
+        </w:tc>
+        <w:tc>
+          <w:tcPr>
+            <w:tcW w:w="2121" w:type="dxa"/>
+            <w:tcBorders/>
+          </w:tcPr>
+          <w:p>
+            <w:pPr>
+              <w:pStyle w:val="NormalWeb"/>
+              <w:widowControl/>
+              <w:spacing w:before="0" w:after="0"/>
+              <w:jc w:val="left"/>
+              <w:rPr>
+                <w:sz w:val="28"/>
+                <w:szCs w:val="28"/>
+              </w:rPr>
+            </w:pPr>
+            <w:r>
+              <w:rPr>
+                <w:kern w:val="0"/>
+                <w:sz w:val="28"/>
+                <w:szCs w:val="28"/>
+                <w:lang w:bidi="ar-SA"/>
+              </w:rPr>
+            </w:r>
+          </w:p>
+        </w:tc>
+      </w:tr>
+      <w:tr>
+        <w:trPr/>
+        <w:tc>
+          <w:tcPr>
+            <w:tcW w:w="2407" w:type="dxa"/>
+            <w:tcBorders/>
+          </w:tcPr>
+          <w:p>
+            <w:pPr>
+              <w:pStyle w:val="NormalWeb"/>
+              <w:widowControl/>
+              <w:spacing w:before="0" w:after="0"/>
+              <w:jc w:val="left"/>
+              <w:rPr>
+                <w:sz w:val="28"/>
+                <w:szCs w:val="28"/>
+              </w:rPr>
+            </w:pPr>
+            <w:r>
+              <w:rPr>
+                <w:kern w:val="0"/>
+                <w:sz w:val="28"/>
+                <w:szCs w:val="28"/>
+                <w:lang w:bidi="ar-SA"/>
+              </w:rPr>
+              <w:t>Способ оплаты</w:t>
+            </w:r>
+          </w:p>
+        </w:tc>
+        <w:tc>
+          <w:tcPr>
+            <w:tcW w:w="2407" w:type="dxa"/>
+            <w:tcBorders/>
+          </w:tcPr>
+          <w:p>
+            <w:pPr>
+              <w:pStyle w:val="NormalWeb"/>
+              <w:widowControl/>
+              <w:spacing w:before="0" w:after="0"/>
+              <w:jc w:val="left"/>
+              <w:rPr>
+                <w:sz w:val="28"/>
+                <w:szCs w:val="28"/>
+              </w:rPr>
+            </w:pPr>
+            <w:r>
+              <w:rPr>
+                <w:kern w:val="0"/>
+                <w:sz w:val="28"/>
+                <w:szCs w:val="28"/>
+                <w:lang w:bidi="ar-SA"/>
+              </w:rPr>
+            </w:r>
+          </w:p>
+        </w:tc>
+        <w:tc>
+          <w:tcPr>
+            <w:tcW w:w="2693" w:type="dxa"/>
+            <w:tcBorders/>
+          </w:tcPr>
+          <w:p>
+            <w:pPr>
+              <w:pStyle w:val="NormalWeb"/>
+              <w:widowControl/>
+              <w:spacing w:before="0" w:after="0"/>
+              <w:jc w:val="left"/>
+              <w:rPr>
+                <w:sz w:val="28"/>
+                <w:szCs w:val="28"/>
+              </w:rPr>
+            </w:pPr>
+            <w:r>
+              <w:rPr>
+                <w:kern w:val="0"/>
+                <w:sz w:val="28"/>
+                <w:szCs w:val="28"/>
+                <w:lang w:bidi="ar-SA"/>
+              </w:rPr>
+              <w:t>Из внешних источников</w:t>
+            </w:r>
+          </w:p>
+        </w:tc>
+        <w:tc>
+          <w:tcPr>
+            <w:tcW w:w="2121" w:type="dxa"/>
+            <w:tcBorders/>
+          </w:tcPr>
+          <w:p>
+            <w:pPr>
+              <w:pStyle w:val="NormalWeb"/>
+              <w:widowControl/>
+              <w:spacing w:before="0" w:after="0"/>
+              <w:jc w:val="left"/>
+              <w:rPr>
+                <w:sz w:val="28"/>
+                <w:szCs w:val="28"/>
+              </w:rPr>
+            </w:pPr>
+            <w:r>
+              <w:rPr>
+                <w:kern w:val="0"/>
+                <w:sz w:val="28"/>
+                <w:szCs w:val="28"/>
+                <w:lang w:bidi="ar-SA"/>
+              </w:rPr>
+            </w:r>
+          </w:p>
+        </w:tc>
+      </w:tr>
+    </w:tbl>
+    <w:p>
+      <w:pPr>
+        <w:pStyle w:val="Normal"/>
+        <w:spacing w:before="280" w:after="280"/>
+        <w:rPr/>
+      </w:pPr>
+      <w:r>
+        <w:rPr/>
+      </w:r>
+    </w:p>
+    <w:p>
+      <w:pPr>
+        <w:pStyle w:val="Normal"/>
+        <w:spacing w:before="280" w:after="280"/>
+        <w:rPr/>
+      </w:pPr>
+      <w:r>
+        <w:rPr/>
+      </w:r>
+    </w:p>
+    <w:tbl>
+      <w:tblPr>
+        <w:tblStyle w:val="a9"/>
+        <w:tblW w:w="9628" w:type="dxa"/>
+        <w:jc w:val="left"/>
+        <w:tblInd w:w="113" w:type="dxa"/>
+        <w:tblLayout w:type="fixed"/>
+        <w:tblCellMar>
+          <w:top w:w="0" w:type="dxa"/>
+          <w:left w:w="108" w:type="dxa"/>
+          <w:bottom w:w="0" w:type="dxa"/>
+          <w:right w:w="108" w:type="dxa"/>
+        </w:tblCellMar>
+        <w:tblLook w:val="04a0" w:noHBand="0" w:noVBand="1" w:firstColumn="1" w:lastRow="0" w:lastColumn="0" w:firstRow="1"/>
+      </w:tblPr>
+      <w:tblGrid>
+        <w:gridCol w:w="2407"/>
+        <w:gridCol w:w="2407"/>
+        <w:gridCol w:w="2693"/>
+        <w:gridCol w:w="2121"/>
+      </w:tblGrid>
+      <w:tr>
+        <w:trPr/>
+        <w:tc>
+          <w:tcPr>
+            <w:tcW w:w="9628" w:type="dxa"/>
+            <w:gridSpan w:val="4"/>
+            <w:tcBorders/>
+          </w:tcPr>
+          <w:p>
+            <w:pPr>
+              <w:pStyle w:val="NormalWeb"/>
+              <w:widowControl/>
+              <w:spacing w:before="0" w:after="0"/>
+              <w:jc w:val="center"/>
+              <w:rPr>
+                <w:b/>
+                <w:bCs/>
+                <w:sz w:val="32"/>
+                <w:szCs w:val="32"/>
+              </w:rPr>
+            </w:pPr>
+            <w:r>
+              <w:rPr>
+                <w:b/>
+                <w:bCs/>
+                <w:kern w:val="0"/>
+                <w:sz w:val="32"/>
+                <w:szCs w:val="32"/>
+                <w:lang w:bidi="ar-SA"/>
+              </w:rPr>
+              <w:t>Клиент</w:t>
+            </w:r>
+          </w:p>
+        </w:tc>
+      </w:tr>
+      <w:tr>
+        <w:trPr/>
+        <w:tc>
+          <w:tcPr>
+            <w:tcW w:w="2407" w:type="dxa"/>
+            <w:tcBorders/>
+          </w:tcPr>
+          <w:p>
+            <w:pPr>
+              <w:pStyle w:val="NormalWeb"/>
+              <w:widowControl/>
+              <w:spacing w:before="0" w:after="0"/>
+              <w:jc w:val="center"/>
+              <w:rPr>
+                <w:b/>
+                <w:bCs/>
+                <w:sz w:val="28"/>
+                <w:szCs w:val="28"/>
+              </w:rPr>
+            </w:pPr>
+            <w:r>
+              <w:rPr>
+                <w:b/>
+                <w:bCs/>
+                <w:kern w:val="0"/>
+                <w:sz w:val="28"/>
+                <w:szCs w:val="28"/>
+                <w:lang w:bidi="ar-SA"/>
+              </w:rPr>
+              <w:t>Имя слота</w:t>
+            </w:r>
+          </w:p>
+        </w:tc>
+        <w:tc>
+          <w:tcPr>
+            <w:tcW w:w="2407" w:type="dxa"/>
+            <w:tcBorders/>
+          </w:tcPr>
+          <w:p>
+            <w:pPr>
+              <w:pStyle w:val="NormalWeb"/>
+              <w:widowControl/>
+              <w:spacing w:before="0" w:after="0"/>
+              <w:jc w:val="center"/>
+              <w:rPr>
+                <w:b/>
+                <w:bCs/>
+                <w:sz w:val="28"/>
+                <w:szCs w:val="28"/>
+              </w:rPr>
+            </w:pPr>
+            <w:r>
+              <w:rPr>
+                <w:b/>
+                <w:bCs/>
+                <w:kern w:val="0"/>
+                <w:sz w:val="28"/>
+                <w:szCs w:val="28"/>
+                <w:lang w:bidi="ar-SA"/>
+              </w:rPr>
+              <w:t>Значение слота</w:t>
+            </w:r>
+          </w:p>
+        </w:tc>
+        <w:tc>
+          <w:tcPr>
+            <w:tcW w:w="2693" w:type="dxa"/>
+            <w:tcBorders/>
+          </w:tcPr>
+          <w:p>
+            <w:pPr>
+              <w:pStyle w:val="NormalWeb"/>
+              <w:widowControl/>
+              <w:spacing w:before="0" w:after="0"/>
+              <w:jc w:val="center"/>
+              <w:rPr>
+                <w:b/>
+                <w:bCs/>
+                <w:sz w:val="28"/>
+                <w:szCs w:val="28"/>
+              </w:rPr>
+            </w:pPr>
+            <w:r>
+              <w:rPr>
+                <w:b/>
+                <w:bCs/>
+                <w:kern w:val="0"/>
+                <w:sz w:val="28"/>
+                <w:szCs w:val="28"/>
+                <w:lang w:bidi="ar-SA"/>
+              </w:rPr>
+              <w:t>Способ получения значения</w:t>
+            </w:r>
+          </w:p>
+        </w:tc>
+        <w:tc>
+          <w:tcPr>
+            <w:tcW w:w="2121" w:type="dxa"/>
+            <w:tcBorders/>
+          </w:tcPr>
+          <w:p>
+            <w:pPr>
+              <w:pStyle w:val="NormalWeb"/>
+              <w:widowControl/>
+              <w:spacing w:before="0" w:after="0"/>
+              <w:jc w:val="center"/>
+              <w:rPr>
+                <w:b/>
+                <w:bCs/>
+                <w:sz w:val="28"/>
+                <w:szCs w:val="28"/>
+              </w:rPr>
+            </w:pPr>
+            <w:r>
+              <w:rPr>
+                <w:b/>
+                <w:bCs/>
+                <w:kern w:val="0"/>
+                <w:sz w:val="28"/>
+                <w:szCs w:val="28"/>
+                <w:lang w:bidi="ar-SA"/>
+              </w:rPr>
+              <w:t>Демон</w:t>
+            </w:r>
+          </w:p>
+        </w:tc>
+      </w:tr>
+      <w:tr>
+        <w:trPr/>
+        <w:tc>
+          <w:tcPr>
+            <w:tcW w:w="2407" w:type="dxa"/>
+            <w:tcBorders/>
+          </w:tcPr>
+          <w:p>
+            <w:pPr>
+              <w:pStyle w:val="NormalWeb"/>
+              <w:widowControl/>
+              <w:spacing w:before="0" w:after="0"/>
+              <w:jc w:val="left"/>
+              <w:rPr>
+                <w:sz w:val="28"/>
+                <w:szCs w:val="28"/>
+              </w:rPr>
+            </w:pPr>
+            <w:r>
+              <w:rPr>
+                <w:kern w:val="0"/>
+                <w:sz w:val="28"/>
+                <w:szCs w:val="28"/>
+                <w:lang w:bidi="ar-SA"/>
+              </w:rPr>
+              <w:t>ФИО</w:t>
+            </w:r>
+          </w:p>
+        </w:tc>
+        <w:tc>
+          <w:tcPr>
+            <w:tcW w:w="2407" w:type="dxa"/>
+            <w:tcBorders/>
+          </w:tcPr>
+          <w:p>
+            <w:pPr>
+              <w:pStyle w:val="NormalWeb"/>
+              <w:widowControl/>
+              <w:spacing w:before="0" w:after="0"/>
+              <w:jc w:val="left"/>
+              <w:rPr>
+                <w:sz w:val="28"/>
+                <w:szCs w:val="28"/>
+              </w:rPr>
+            </w:pPr>
+            <w:r>
+              <w:rPr>
+                <w:kern w:val="0"/>
+                <w:sz w:val="28"/>
+                <w:szCs w:val="28"/>
+                <w:lang w:bidi="ar-SA"/>
+              </w:rPr>
+            </w:r>
+          </w:p>
+        </w:tc>
+        <w:tc>
+          <w:tcPr>
+            <w:tcW w:w="2693" w:type="dxa"/>
+            <w:tcBorders/>
+          </w:tcPr>
+          <w:p>
+            <w:pPr>
+              <w:pStyle w:val="NormalWeb"/>
+              <w:widowControl/>
+              <w:spacing w:before="0" w:after="0"/>
+              <w:jc w:val="left"/>
+              <w:rPr>
+                <w:sz w:val="28"/>
+                <w:szCs w:val="28"/>
+              </w:rPr>
+            </w:pPr>
+            <w:r>
+              <w:rPr>
+                <w:kern w:val="0"/>
+                <w:sz w:val="28"/>
+                <w:szCs w:val="28"/>
+                <w:lang w:bidi="ar-SA"/>
+              </w:rPr>
+              <w:t>Из внешних источников</w:t>
+            </w:r>
+          </w:p>
+        </w:tc>
+        <w:tc>
+          <w:tcPr>
+            <w:tcW w:w="2121" w:type="dxa"/>
+            <w:tcBorders/>
+          </w:tcPr>
+          <w:p>
+            <w:pPr>
+              <w:pStyle w:val="NormalWeb"/>
+              <w:widowControl/>
+              <w:spacing w:before="0" w:after="0"/>
+              <w:jc w:val="left"/>
+              <w:rPr>
+                <w:sz w:val="28"/>
+                <w:szCs w:val="28"/>
+              </w:rPr>
+            </w:pPr>
+            <w:r>
+              <w:rPr>
+                <w:kern w:val="0"/>
+                <w:sz w:val="28"/>
+                <w:szCs w:val="28"/>
+                <w:lang w:bidi="ar-SA"/>
+              </w:rPr>
+            </w:r>
+          </w:p>
+        </w:tc>
+      </w:tr>
+      <w:tr>
+        <w:trPr/>
+        <w:tc>
+          <w:tcPr>
+            <w:tcW w:w="2407" w:type="dxa"/>
+            <w:tcBorders/>
+          </w:tcPr>
+          <w:p>
+            <w:pPr>
+              <w:pStyle w:val="NormalWeb"/>
+              <w:widowControl/>
+              <w:spacing w:before="0" w:after="0"/>
+              <w:jc w:val="left"/>
+              <w:rPr>
+                <w:sz w:val="28"/>
+                <w:szCs w:val="28"/>
+              </w:rPr>
+            </w:pPr>
+            <w:r>
+              <w:rPr>
+                <w:kern w:val="0"/>
+                <w:sz w:val="28"/>
+                <w:szCs w:val="28"/>
+                <w:lang w:bidi="ar-SA"/>
+              </w:rPr>
+              <w:t>Способ оплаты</w:t>
+            </w:r>
+          </w:p>
+        </w:tc>
+        <w:tc>
+          <w:tcPr>
+            <w:tcW w:w="2407" w:type="dxa"/>
+            <w:tcBorders/>
+          </w:tcPr>
+          <w:p>
+            <w:pPr>
+              <w:pStyle w:val="NormalWeb"/>
+              <w:widowControl/>
+              <w:spacing w:before="0" w:after="0"/>
+              <w:jc w:val="left"/>
+              <w:rPr>
+                <w:sz w:val="28"/>
+                <w:szCs w:val="28"/>
+              </w:rPr>
+            </w:pPr>
+            <w:r>
+              <w:rPr>
+                <w:kern w:val="0"/>
+                <w:sz w:val="28"/>
+                <w:szCs w:val="28"/>
+                <w:lang w:bidi="ar-SA"/>
+              </w:rPr>
+            </w:r>
+          </w:p>
+        </w:tc>
+        <w:tc>
+          <w:tcPr>
+            <w:tcW w:w="2693" w:type="dxa"/>
+            <w:tcBorders/>
+          </w:tcPr>
+          <w:p>
+            <w:pPr>
+              <w:pStyle w:val="NormalWeb"/>
+              <w:widowControl/>
+              <w:spacing w:before="0" w:after="0"/>
+              <w:jc w:val="left"/>
+              <w:rPr>
+                <w:sz w:val="28"/>
+                <w:szCs w:val="28"/>
+              </w:rPr>
+            </w:pPr>
+            <w:r>
+              <w:rPr>
+                <w:kern w:val="0"/>
+                <w:sz w:val="28"/>
+                <w:szCs w:val="28"/>
+                <w:lang w:bidi="ar-SA"/>
+              </w:rPr>
+              <w:t>Из внешних источников</w:t>
+            </w:r>
+          </w:p>
+        </w:tc>
+        <w:tc>
+          <w:tcPr>
+            <w:tcW w:w="2121" w:type="dxa"/>
+            <w:tcBorders/>
+          </w:tcPr>
+          <w:p>
+            <w:pPr>
+              <w:pStyle w:val="NormalWeb"/>
+              <w:widowControl/>
+              <w:spacing w:before="0" w:after="0"/>
+              <w:jc w:val="left"/>
+              <w:rPr>
+                <w:sz w:val="28"/>
+                <w:szCs w:val="28"/>
+              </w:rPr>
+            </w:pPr>
+            <w:r>
+              <w:rPr>
+                <w:kern w:val="0"/>
+                <w:sz w:val="28"/>
+                <w:szCs w:val="28"/>
+                <w:lang w:bidi="ar-SA"/>
+              </w:rPr>
+            </w:r>
+          </w:p>
+        </w:tc>
+      </w:tr>
+    </w:tbl>
+    <w:p>
+      <w:pPr>
+        <w:pStyle w:val="Normal"/>
+        <w:spacing w:before="280" w:after="280"/>
+        <w:rPr/>
+      </w:pPr>
+      <w:r>
+        <w:rPr/>
+      </w:r>
+    </w:p>
+    <w:p>
+      <w:pPr>
+        <w:pStyle w:val="Normal"/>
+        <w:rPr>
+          <w:rFonts w:ascii="Times New Roman" w:hAnsi="Times New Roman" w:cs="Times New Roman"/>
+          <w:lang w:val="ru-RU"/>
+        </w:rPr>
+      </w:pPr>
+      <w:r>
+        <w:rPr>
+          <w:rFonts w:eastAsia="Times New Roman" w:cs="Times New Roman" w:ascii="Times New Roman" w:hAnsi="Times New Roman"/>
+          <w:sz w:val="24"/>
+          <w:szCs w:val="24"/>
+          <w:lang w:val="ru-RU"/>
+        </w:rPr>
+      </w:r>
+    </w:p>
+    <w:p>
+      <w:pPr>
+        <w:pStyle w:val="Title"/>
+        <w:rPr>
+          <w:rFonts w:ascii="Times New Roman" w:hAnsi="Times New Roman" w:cs="Times New Roman"/>
+          <w:lang w:val="ru-RU"/>
+        </w:rPr>
+      </w:pPr>
+      <w:r>
+        <w:rPr/>
+      </w:r>
+    </w:p>
+    <w:p>
+      <w:pPr>
+        <w:pStyle w:val="Title"/>
+        <w:rPr>
+          <w:rFonts w:ascii="Times New Roman" w:hAnsi="Times New Roman" w:cs="Times New Roman"/>
+          <w:lang w:val="ru-RU"/>
+        </w:rPr>
+      </w:pPr>
+      <w:r>
+        <w:rPr/>
+      </w:r>
+    </w:p>
+    <w:p>
+      <w:pPr>
+        <w:pStyle w:val="Title"/>
+        <w:rPr>
+          <w:rFonts w:ascii="Times New Roman" w:hAnsi="Times New Roman" w:cs="Times New Roman"/>
+          <w:lang w:val="ru-RU"/>
+        </w:rPr>
+      </w:pPr>
+      <w:r>
+        <w:rPr/>
+      </w:r>
+    </w:p>
+    <w:p>
+      <w:pPr>
+        <w:pStyle w:val="Title"/>
+        <w:rPr>
+          <w:rFonts w:ascii="Times New Roman" w:hAnsi="Times New Roman" w:cs="Times New Roman"/>
+          <w:lang w:val="ru-RU"/>
+        </w:rPr>
+      </w:pPr>
+      <w:r>
+        <w:rPr/>
+      </w:r>
+    </w:p>
+    <w:p>
+      <w:pPr>
+        <w:pStyle w:val="Title"/>
+        <w:rPr>
+          <w:rFonts w:ascii="Times New Roman" w:hAnsi="Times New Roman" w:cs="Times New Roman"/>
+          <w:lang w:val="ru-RU"/>
+        </w:rPr>
+      </w:pPr>
+      <w:r>
+        <w:rPr/>
+      </w:r>
+    </w:p>
+    <w:p>
+      <w:pPr>
+        <w:pStyle w:val="Title"/>
+        <w:rPr>
+          <w:rFonts w:ascii="Times New Roman" w:hAnsi="Times New Roman" w:cs="Times New Roman"/>
+          <w:lang w:val="ru-RU"/>
+        </w:rPr>
+      </w:pPr>
+      <w:r>
+        <w:rPr/>
+      </w:r>
+    </w:p>
+    <w:p>
+      <w:pPr>
+        <w:pStyle w:val="Title"/>
+        <w:rPr>
+          <w:rFonts w:ascii="Times New Roman" w:hAnsi="Times New Roman" w:cs="Times New Roman"/>
+          <w:lang w:val="ru-RU"/>
+        </w:rPr>
+      </w:pPr>
+      <w:r>
+        <w:rPr/>
+      </w:r>
+    </w:p>
+    <w:p>
+      <w:pPr>
+        <w:pStyle w:val="Title"/>
+        <w:rPr>
+          <w:rFonts w:ascii="Times New Roman" w:hAnsi="Times New Roman" w:cs="Times New Roman"/>
+          <w:lang w:val="ru-RU"/>
+        </w:rPr>
+      </w:pPr>
+      <w:r>
+        <w:rPr/>
+      </w:r>
+    </w:p>
+    <w:p>
+      <w:pPr>
+        <w:pStyle w:val="Title"/>
+        <w:rPr>
+          <w:rFonts w:ascii="Times New Roman" w:hAnsi="Times New Roman" w:cs="Times New Roman"/>
+          <w:lang w:val="ru-RU"/>
+        </w:rPr>
+      </w:pPr>
+      <w:r>
+        <w:rPr/>
+      </w:r>
+    </w:p>
+    <w:p>
+      <w:pPr>
+        <w:pStyle w:val="Title"/>
+        <w:rPr>
+          <w:rFonts w:ascii="Times New Roman" w:hAnsi="Times New Roman" w:cs="Times New Roman"/>
+          <w:lang w:val="ru-RU"/>
+        </w:rPr>
+      </w:pPr>
+      <w:r>
+        <w:rPr/>
+      </w:r>
+    </w:p>
+    <w:p>
+      <w:pPr>
+        <w:pStyle w:val="Title"/>
+        <w:rPr>
+          <w:rFonts w:ascii="Times New Roman" w:hAnsi="Times New Roman" w:cs="Times New Roman"/>
+          <w:lang w:val="ru-RU"/>
+        </w:rPr>
+      </w:pPr>
+      <w:r>
+        <w:rPr/>
+      </w:r>
+    </w:p>
+    <w:p>
+      <w:pPr>
+        <w:pStyle w:val="Normal"/>
+        <w:rPr>
+          <w:rFonts w:ascii="Times New Roman" w:hAnsi="Times New Roman" w:cs="Times New Roman"/>
+          <w:lang w:val="ru-RU"/>
+        </w:rPr>
+      </w:pPr>
+      <w:r>
+        <w:rPr/>
+      </w:r>
+    </w:p>
+    <w:p>
+      <w:pPr>
+        <w:pStyle w:val="Title"/>
+        <w:rPr>
+          <w:rFonts w:ascii="Times New Roman" w:hAnsi="Times New Roman" w:cs="Times New Roman"/>
+          <w:lang w:val="ru-RU"/>
+        </w:rPr>
+      </w:pPr>
+      <w:r>
+        <w:rPr/>
+      </w:r>
+    </w:p>
+    <w:p>
+      <w:pPr>
+        <w:pStyle w:val="Title"/>
+        <w:rPr>
+          <w:rFonts w:ascii="Times New Roman" w:hAnsi="Times New Roman" w:cs="Times New Roman"/>
+          <w:lang w:val="ru-RU"/>
+        </w:rPr>
+      </w:pPr>
+      <w:r>
+        <w:rPr>
+          <w:rFonts w:cs="Times New Roman" w:ascii="Times New Roman" w:hAnsi="Times New Roman"/>
+          <w:lang w:val="ru-RU"/>
+        </w:rPr>
+        <w:t>Вывод</w:t>
+      </w:r>
+    </w:p>
+    <w:p>
+      <w:pPr>
+        <w:pStyle w:val="NormalWeb"/>
+        <w:spacing w:before="280" w:after="280"/>
+        <w:rPr>
+          <w:sz w:val="28"/>
+          <w:szCs w:val="28"/>
+        </w:rPr>
+      </w:pPr>
+      <w:r>
+        <w:rPr>
+          <w:sz w:val="28"/>
+          <w:szCs w:val="28"/>
+        </w:rPr>
+        <w:t>В ходе выполнения лабораторной работы были построены три модели представления данных:</w:t>
+      </w:r>
+    </w:p>
+    <w:p>
+      <w:pPr>
+        <w:pStyle w:val="NormalWeb"/>
+        <w:numPr>
+          <w:ilvl w:val="0"/>
+          <w:numId w:val="5"/>
+        </w:numPr>
+        <w:spacing w:before="280" w:after="0"/>
+        <w:rPr>
+          <w:sz w:val="28"/>
+          <w:szCs w:val="28"/>
+        </w:rPr>
+      </w:pPr>
+      <w:r>
+        <w:rPr>
+          <w:sz w:val="28"/>
+          <w:szCs w:val="28"/>
+        </w:rPr>
+        <w:t>Продукционная модель</w:t>
+      </w:r>
+    </w:p>
+    <w:p>
+      <w:pPr>
+        <w:pStyle w:val="NormalWeb"/>
+        <w:numPr>
+          <w:ilvl w:val="0"/>
+          <w:numId w:val="5"/>
+        </w:numPr>
+        <w:spacing w:before="0" w:after="0"/>
+        <w:rPr>
+          <w:sz w:val="28"/>
+          <w:szCs w:val="28"/>
+        </w:rPr>
+      </w:pPr>
+      <w:r>
+        <w:rPr>
+          <w:sz w:val="28"/>
+          <w:szCs w:val="28"/>
+        </w:rPr>
+        <w:t>Семантическая сеть</w:t>
+      </w:r>
+    </w:p>
+    <w:p>
+      <w:pPr>
+        <w:pStyle w:val="NormalWeb"/>
+        <w:numPr>
+          <w:ilvl w:val="0"/>
+          <w:numId w:val="5"/>
+        </w:numPr>
+        <w:spacing w:before="0" w:after="280"/>
+        <w:rPr>
+          <w:sz w:val="28"/>
+          <w:szCs w:val="28"/>
+        </w:rPr>
+      </w:pPr>
+      <w:r>
+        <w:rPr>
+          <w:sz w:val="28"/>
+          <w:szCs w:val="28"/>
+        </w:rPr>
+        <w:t>Фреймовая модель</w:t>
+      </w:r>
+    </w:p>
+    <w:p>
+      <w:pPr>
+        <w:pStyle w:val="NormalWeb"/>
+        <w:spacing w:before="280" w:after="280"/>
+        <w:rPr>
+          <w:sz w:val="28"/>
+          <w:szCs w:val="28"/>
+        </w:rPr>
+      </w:pPr>
+      <w:r>
+        <w:rPr>
+          <w:sz w:val="28"/>
+          <w:szCs w:val="28"/>
+        </w:rPr>
+        <w:t>Для всех трёх моделей были созданы графы для более наглядного представления. Все три модели описывают бизнес-процессы рекламного агентства.</w:t>
       </w:r>
     </w:p>
     <w:sectPr>
-      <w:headerReference w:type="even" r:id="rId14"/>
-      <w:headerReference w:type="default" r:id="rId15"/>
-      <w:headerReference w:type="first" r:id="rId16"/>
-      <w:footerReference w:type="even" r:id="rId17"/>
-      <w:footerReference w:type="default" r:id="rId18"/>
-      <w:footerReference w:type="first" r:id="rId19"/>
+      <w:headerReference w:type="even" r:id="rId16"/>
+      <w:headerReference w:type="default" r:id="rId17"/>
+      <w:headerReference w:type="first" r:id="rId18"/>
+      <w:footerReference w:type="even" r:id="rId19"/>
+      <w:footerReference w:type="default" r:id="rId20"/>
+      <w:footerReference w:type="first" r:id="rId21"/>
       <w:type w:val="nextPage"/>
       <w:pgSz w:w="11906" w:h="16838"/>
       <w:pgMar w:left="1701" w:right="850" w:gutter="0" w:header="708" w:top="1134" w:footer="708" w:bottom="1134"/>

</xml_diff>